<commit_message>
add api sinar ilmu email smtp
</commit_message>
<xml_diff>
--- a/public/assets/download/icma-sure-proceeding.docx
+++ b/public/assets/download/icma-sure-proceeding.docx
@@ -1,6 +1,6 @@
 
 <file path=word/document.xml><?xml version="1.0" encoding="utf-8"?>
-<w:document xmlns:wpc="http://schemas.microsoft.com/office/word/2010/wordprocessingCanvas" xmlns:cx="http://schemas.microsoft.com/office/drawing/2014/chartex" xmlns:cx1="http://schemas.microsoft.com/office/drawing/2015/9/8/chartex" xmlns:cx2="http://schemas.microsoft.com/office/drawing/2015/10/21/chartex" xmlns:cx3="http://schemas.microsoft.com/office/drawing/2016/5/9/chartex" xmlns:cx4="http://schemas.microsoft.com/office/drawing/2016/5/10/chartex" xmlns:cx5="http://schemas.microsoft.com/office/drawing/2016/5/11/chartex" xmlns:cx6="http://schemas.microsoft.com/office/drawing/2016/5/12/chartex" xmlns:cx7="http://schemas.microsoft.com/office/drawing/2016/5/13/chartex" xmlns:cx8="http://schemas.microsoft.com/office/drawing/2016/5/14/chartex" xmlns:mc="http://schemas.openxmlformats.org/markup-compatibility/2006" xmlns:aink="http://schemas.microsoft.com/office/drawing/2016/ink" xmlns:am3d="http://schemas.microsoft.com/office/drawing/2017/model3d" xmlns:o="urn:schemas-microsoft-com:office:office" xmlns:oel="http://schemas.microsoft.com/office/2019/extlst" xmlns:r="http://schemas.openxmlformats.org/officeDocument/2006/relationships" xmlns:m="http://schemas.openxmlformats.org/officeDocument/2006/math" xmlns:v="urn:schemas-microsoft-com:vml" xmlns:wp14="http://schemas.microsoft.com/office/word/2010/wordprocessingDrawing" xmlns:wp="http://schemas.openxmlformats.org/drawingml/2006/wordprocessingDrawing" xmlns:w10="urn:schemas-microsoft-com:office:word" xmlns:w="http://schemas.openxmlformats.org/wordprocessingml/2006/main" xmlns:w14="http://schemas.microsoft.com/office/word/2010/wordml" xmlns:w15="http://schemas.microsoft.com/office/word/2012/wordml" xmlns:w16cex="http://schemas.microsoft.com/office/word/2018/wordml/cex" xmlns:w16cid="http://schemas.microsoft.com/office/word/2016/wordml/cid" xmlns:w16="http://schemas.microsoft.com/office/word/2018/wordml" xmlns:w16sdtdh="http://schemas.microsoft.com/office/word/2020/wordml/sdtdatahash" xmlns:w16se="http://schemas.microsoft.com/office/word/2015/wordml/symex" xmlns:wpg="http://schemas.microsoft.com/office/word/2010/wordprocessingGroup" xmlns:wpi="http://schemas.microsoft.com/office/word/2010/wordprocessingInk" xmlns:wne="http://schemas.microsoft.com/office/word/2006/wordml" xmlns:wps="http://schemas.microsoft.com/office/word/2010/wordprocessingShape" mc:Ignorable="w14 w15 w16se w16cid w16 w16cex w16sdtdh wp14">
+<w:document xmlns:wpc="http://schemas.microsoft.com/office/word/2010/wordprocessingCanvas" xmlns:cx="http://schemas.microsoft.com/office/drawing/2014/chartex" xmlns:cx1="http://schemas.microsoft.com/office/drawing/2015/9/8/chartex" xmlns:cx2="http://schemas.microsoft.com/office/drawing/2015/10/21/chartex" xmlns:cx3="http://schemas.microsoft.com/office/drawing/2016/5/9/chartex" xmlns:cx4="http://schemas.microsoft.com/office/drawing/2016/5/10/chartex" xmlns:cx5="http://schemas.microsoft.com/office/drawing/2016/5/11/chartex" xmlns:cx6="http://schemas.microsoft.com/office/drawing/2016/5/12/chartex" xmlns:cx7="http://schemas.microsoft.com/office/drawing/2016/5/13/chartex" xmlns:cx8="http://schemas.microsoft.com/office/drawing/2016/5/14/chartex" xmlns:mc="http://schemas.openxmlformats.org/markup-compatibility/2006" xmlns:aink="http://schemas.microsoft.com/office/drawing/2016/ink" xmlns:am3d="http://schemas.microsoft.com/office/drawing/2017/model3d" xmlns:o="urn:schemas-microsoft-com:office:office" xmlns:oel="http://schemas.microsoft.com/office/2019/extlst" xmlns:r="http://schemas.openxmlformats.org/officeDocument/2006/relationships" xmlns:m="http://schemas.openxmlformats.org/officeDocument/2006/math" xmlns:v="urn:schemas-microsoft-com:vml" xmlns:wp14="http://schemas.microsoft.com/office/word/2010/wordprocessingDrawing" xmlns:wp="http://schemas.openxmlformats.org/drawingml/2006/wordprocessingDrawing" xmlns:w10="urn:schemas-microsoft-com:office:word" xmlns:w="http://schemas.openxmlformats.org/wordprocessingml/2006/main" xmlns:w14="http://schemas.microsoft.com/office/word/2010/wordml" xmlns:w15="http://schemas.microsoft.com/office/word/2012/wordml" xmlns:w16cex="http://schemas.microsoft.com/office/word/2018/wordml/cex" xmlns:w16cid="http://schemas.microsoft.com/office/word/2016/wordml/cid" xmlns:w16="http://schemas.microsoft.com/office/word/2018/wordml" xmlns:w16du="http://schemas.microsoft.com/office/word/2023/wordml/word16du" xmlns:w16sdtdh="http://schemas.microsoft.com/office/word/2020/wordml/sdtdatahash" xmlns:w16sdtfl="http://schemas.microsoft.com/office/word/2024/wordml/sdtformatlock" xmlns:w16se="http://schemas.microsoft.com/office/word/2015/wordml/symex" xmlns:wpg="http://schemas.microsoft.com/office/word/2010/wordprocessingGroup" xmlns:wpi="http://schemas.microsoft.com/office/word/2010/wordprocessingInk" xmlns:wne="http://schemas.microsoft.com/office/word/2006/wordml" xmlns:wps="http://schemas.microsoft.com/office/word/2010/wordprocessingShape" mc:Ignorable="w14 w15 w16se w16cid w16 w16cex w16sdtdh w16sdtfl w16du wp14">
   <w:body>
     <w:p>
       <w:pPr>
@@ -28,22 +28,18 @@
     </w:p>
     <w:p>
       <w:pPr>
-        <w:pStyle w:val="ICMATitle"/>
-      </w:pPr>
-      <w:r>
-        <w:t xml:space="preserve">TITLE: TITLE SHOULD BE INFORMATIVE, CONCISE AND CLEAR WITH NO ABBREVIATIONS </w:t>
-      </w:r>
-      <w:r>
-        <w:t xml:space="preserve">TYPED IN UPPERCASE </w:t>
-      </w:r>
-    </w:p>
-    <w:p>
-      <w:pPr>
-        <w:spacing w:before="120" w:after="0" w:line="240" w:lineRule="auto"/>
-        <w:ind w:firstLine="1418"/>
+        <w:pBdr>
+          <w:top w:val="nil"/>
+          <w:left w:val="nil"/>
+          <w:bottom w:val="nil"/>
+          <w:right w:val="nil"/>
+          <w:between w:val="nil"/>
+        </w:pBdr>
+        <w:spacing w:after="360"/>
         <w:rPr>
           <w:rFonts w:ascii="Times New Roman" w:eastAsia="Times New Roman" w:hAnsi="Times New Roman" w:cs="Times New Roman"/>
           <w:b/>
+          <w:color w:val="000000"/>
           <w:sz w:val="24"/>
           <w:szCs w:val="24"/>
         </w:rPr>
@@ -52,57 +48,11 @@
         <w:rPr>
           <w:rFonts w:ascii="Times New Roman" w:eastAsia="Times New Roman" w:hAnsi="Times New Roman" w:cs="Times New Roman"/>
           <w:b/>
-          <w:sz w:val="24"/>
-          <w:szCs w:val="24"/>
-        </w:rPr>
-        <w:t>Full Name of the First Author</w:t>
-      </w:r>
-      <w:r>
-        <w:rPr>
-          <w:rFonts w:ascii="Times New Roman" w:eastAsia="Times New Roman" w:hAnsi="Times New Roman" w:cs="Times New Roman"/>
-          <w:b/>
-          <w:sz w:val="24"/>
-          <w:szCs w:val="24"/>
-          <w:vertAlign w:val="superscript"/>
-        </w:rPr>
-        <w:t>1</w:t>
-      </w:r>
-      <w:r>
-        <w:rPr>
-          <w:rFonts w:ascii="Times New Roman" w:eastAsia="Times New Roman" w:hAnsi="Times New Roman" w:cs="Times New Roman"/>
-          <w:b/>
-          <w:sz w:val="24"/>
-          <w:szCs w:val="24"/>
-        </w:rPr>
-        <w:t>*</w:t>
-      </w:r>
-      <w:r>
-        <w:rPr>
-          <w:rFonts w:ascii="Times New Roman" w:eastAsia="Times New Roman" w:hAnsi="Times New Roman" w:cs="Times New Roman"/>
-          <w:b/>
-          <w:sz w:val="24"/>
-          <w:szCs w:val="24"/>
-        </w:rPr>
-        <w:t xml:space="preserve">, </w:t>
-      </w:r>
-      <w:r>
-        <w:rPr>
-          <w:rFonts w:ascii="Times New Roman" w:eastAsia="Times New Roman" w:hAnsi="Times New Roman" w:cs="Times New Roman"/>
-          <w:b/>
-          <w:sz w:val="24"/>
-          <w:szCs w:val="24"/>
-        </w:rPr>
-        <w:t>and Full Name of the Second Author</w:t>
-      </w:r>
-      <w:r>
-        <w:rPr>
-          <w:rFonts w:ascii="Times New Roman" w:eastAsia="Times New Roman" w:hAnsi="Times New Roman" w:cs="Times New Roman"/>
-          <w:b/>
-          <w:sz w:val="24"/>
-          <w:szCs w:val="24"/>
-          <w:vertAlign w:val="superscript"/>
-        </w:rPr>
-        <w:t>2</w:t>
+          <w:color w:val="000000"/>
+          <w:sz w:val="24"/>
+          <w:szCs w:val="24"/>
+        </w:rPr>
+        <w:t xml:space="preserve">TITLE: TITLE SHOULD BE INFORMATIVE, CONCISE AND CLEAR WITH NO ABBREVIATIONS TYPED IN UPPERCASE </w:t>
       </w:r>
     </w:p>
     <w:p>
@@ -126,48 +76,81 @@
       <w:r>
         <w:rPr>
           <w:rFonts w:ascii="Times New Roman" w:eastAsia="Times New Roman" w:hAnsi="Times New Roman" w:cs="Times New Roman"/>
-          <w:color w:val="000000"/>
-          <w:sz w:val="24"/>
-          <w:szCs w:val="24"/>
-          <w:vertAlign w:val="superscript"/>
-        </w:rPr>
-        <w:t>1</w:t>
-      </w:r>
-      <w:r>
-        <w:rPr>
-          <w:rFonts w:ascii="Times New Roman" w:eastAsia="Times New Roman" w:hAnsi="Times New Roman" w:cs="Times New Roman"/>
-          <w:color w:val="000000"/>
-          <w:sz w:val="24"/>
-          <w:szCs w:val="24"/>
-        </w:rPr>
-        <w:t xml:space="preserve">Department/Faculty, University, City, </w:t>
-      </w:r>
-      <w:r>
-        <w:rPr>
-          <w:rFonts w:ascii="Times New Roman" w:eastAsia="Times New Roman" w:hAnsi="Times New Roman" w:cs="Times New Roman"/>
-          <w:color w:val="000000"/>
-          <w:sz w:val="24"/>
-          <w:szCs w:val="24"/>
-        </w:rPr>
-        <w:t xml:space="preserve">Province, </w:t>
-      </w:r>
-      <w:r>
-        <w:rPr>
-          <w:rFonts w:ascii="Times New Roman" w:eastAsia="Times New Roman" w:hAnsi="Times New Roman" w:cs="Times New Roman"/>
-          <w:color w:val="000000"/>
-          <w:sz w:val="24"/>
-          <w:szCs w:val="24"/>
-        </w:rPr>
-        <w:t>Country</w:t>
-      </w:r>
-      <w:r>
-        <w:rPr>
-          <w:rFonts w:ascii="Times New Roman" w:eastAsia="Times New Roman" w:hAnsi="Times New Roman" w:cs="Times New Roman"/>
-          <w:color w:val="000000"/>
-          <w:sz w:val="24"/>
-          <w:szCs w:val="24"/>
-        </w:rPr>
-        <w:t>, Postal Code</w:t>
+          <w:bCs/>
+          <w:sz w:val="24"/>
+          <w:szCs w:val="24"/>
+        </w:rPr>
+        <w:t>De</w:t>
+      </w:r>
+      <w:r>
+        <w:rPr>
+          <w:rFonts w:ascii="Times New Roman" w:eastAsia="Times New Roman" w:hAnsi="Times New Roman" w:cs="Times New Roman"/>
+          <w:color w:val="000000"/>
+          <w:sz w:val="24"/>
+          <w:szCs w:val="24"/>
+        </w:rPr>
+        <w:t>partment/Faculty, University, City, Postal Code</w:t>
+      </w:r>
+      <w:r>
+        <w:rPr>
+          <w:rFonts w:ascii="Times New Roman" w:eastAsia="Times New Roman" w:hAnsi="Times New Roman" w:cs="Times New Roman"/>
+          <w:color w:val="000000"/>
+          <w:sz w:val="24"/>
+          <w:szCs w:val="24"/>
+        </w:rPr>
+        <w:t xml:space="preserve">, </w:t>
+      </w:r>
+      <w:r>
+        <w:rPr>
+          <w:rFonts w:ascii="Times New Roman" w:eastAsia="Times New Roman" w:hAnsi="Times New Roman" w:cs="Times New Roman"/>
+          <w:color w:val="000000"/>
+          <w:sz w:val="24"/>
+          <w:szCs w:val="24"/>
+        </w:rPr>
+        <w:t>Province, Country</w:t>
+      </w:r>
+    </w:p>
+    <w:p>
+      <w:pPr>
+        <w:spacing w:before="240" w:after="240"/>
+        <w:ind w:firstLine="1418"/>
+        <w:rPr>
+          <w:rFonts w:ascii="Times New Roman" w:eastAsia="Times New Roman" w:hAnsi="Times New Roman" w:cs="Times New Roman"/>
+          <w:b/>
+          <w:sz w:val="24"/>
+          <w:szCs w:val="24"/>
+        </w:rPr>
+      </w:pPr>
+      <w:r>
+        <w:rPr>
+          <w:rFonts w:ascii="Times New Roman" w:eastAsia="Times New Roman" w:hAnsi="Times New Roman" w:cs="Times New Roman"/>
+          <w:sz w:val="24"/>
+          <w:szCs w:val="24"/>
+        </w:rPr>
+        <w:t xml:space="preserve"> *Email: Corresponding author email</w:t>
+      </w:r>
+    </w:p>
+    <w:p>
+      <w:pPr>
+        <w:spacing w:line="240" w:lineRule="auto"/>
+        <w:ind w:left="1418"/>
+        <w:jc w:val="both"/>
+        <w:rPr>
+          <w:rFonts w:ascii="Times New Roman" w:eastAsia="Times New Roman" w:hAnsi="Times New Roman" w:cs="Times New Roman"/>
+        </w:rPr>
+      </w:pPr>
+      <w:r>
+        <w:rPr>
+          <w:rFonts w:ascii="Times New Roman" w:eastAsia="Times New Roman" w:hAnsi="Times New Roman" w:cs="Times New Roman"/>
+          <w:b/>
+        </w:rPr>
+        <w:t>Abstract.</w:t>
+      </w:r>
+      <w:r>
+        <w:rPr>
+          <w:rFonts w:ascii="Times New Roman" w:eastAsia="Times New Roman" w:hAnsi="Times New Roman" w:cs="Times New Roman"/>
+        </w:rPr>
+        <w:t xml:space="preserve"> Abstract should be written in one paragraph, informative, and completely self-explanatory. The abstract should be between 150 and 200 words consist of objective(s), materials and method, important results or, major findings and conclusions. No literature should be cited.</w:t>
       </w:r>
     </w:p>
     <w:p>
@@ -179,168 +162,28 @@
           <w:right w:val="nil"/>
           <w:between w:val="nil"/>
         </w:pBdr>
-        <w:spacing w:after="0" w:line="240" w:lineRule="auto"/>
-        <w:ind w:firstLine="1418"/>
-        <w:rPr>
-          <w:rFonts w:ascii="Times New Roman" w:eastAsia="Times New Roman" w:hAnsi="Times New Roman" w:cs="Times New Roman"/>
-          <w:color w:val="000000"/>
-          <w:sz w:val="24"/>
-          <w:szCs w:val="24"/>
-        </w:rPr>
-      </w:pPr>
-      <w:r>
-        <w:rPr>
-          <w:rFonts w:ascii="Times New Roman" w:eastAsia="Times New Roman" w:hAnsi="Times New Roman" w:cs="Times New Roman"/>
-          <w:color w:val="000000"/>
-          <w:sz w:val="24"/>
-          <w:szCs w:val="24"/>
-          <w:vertAlign w:val="superscript"/>
-        </w:rPr>
-        <w:t>2</w:t>
-      </w:r>
-      <w:r>
-        <w:rPr>
-          <w:rFonts w:ascii="Times New Roman" w:eastAsia="Times New Roman" w:hAnsi="Times New Roman" w:cs="Times New Roman"/>
-          <w:color w:val="000000"/>
-          <w:sz w:val="24"/>
-          <w:szCs w:val="24"/>
-        </w:rPr>
-        <w:t xml:space="preserve">Department/Faculty, University, City, </w:t>
-      </w:r>
-      <w:r>
-        <w:rPr>
-          <w:rFonts w:ascii="Times New Roman" w:eastAsia="Times New Roman" w:hAnsi="Times New Roman" w:cs="Times New Roman"/>
-          <w:color w:val="000000"/>
-          <w:sz w:val="24"/>
-          <w:szCs w:val="24"/>
-        </w:rPr>
-        <w:t xml:space="preserve">Province, </w:t>
-      </w:r>
-      <w:r>
-        <w:rPr>
-          <w:rFonts w:ascii="Times New Roman" w:eastAsia="Times New Roman" w:hAnsi="Times New Roman" w:cs="Times New Roman"/>
-          <w:color w:val="000000"/>
-          <w:sz w:val="24"/>
-          <w:szCs w:val="24"/>
-        </w:rPr>
-        <w:t>Country</w:t>
-      </w:r>
-      <w:r>
-        <w:rPr>
-          <w:rFonts w:ascii="Times New Roman" w:eastAsia="Times New Roman" w:hAnsi="Times New Roman" w:cs="Times New Roman"/>
-          <w:color w:val="000000"/>
-          <w:sz w:val="24"/>
-          <w:szCs w:val="24"/>
-        </w:rPr>
-        <w:t>, Postal Code</w:t>
-      </w:r>
-    </w:p>
-    <w:p>
-      <w:pPr>
-        <w:spacing w:before="240" w:after="240"/>
-        <w:ind w:firstLine="1418"/>
-        <w:rPr>
-          <w:rFonts w:ascii="Times New Roman" w:eastAsia="Times New Roman" w:hAnsi="Times New Roman" w:cs="Times New Roman"/>
-          <w:b/>
-          <w:sz w:val="24"/>
-          <w:szCs w:val="24"/>
-        </w:rPr>
-      </w:pPr>
-      <w:r>
-        <w:rPr>
-          <w:rFonts w:ascii="Times New Roman" w:eastAsia="Times New Roman" w:hAnsi="Times New Roman" w:cs="Times New Roman"/>
-          <w:sz w:val="24"/>
-          <w:szCs w:val="24"/>
-        </w:rPr>
-        <w:t xml:space="preserve"> </w:t>
-      </w:r>
-      <w:r>
-        <w:rPr>
-          <w:rFonts w:ascii="Times New Roman" w:eastAsia="Times New Roman" w:hAnsi="Times New Roman" w:cs="Times New Roman"/>
-          <w:sz w:val="24"/>
-          <w:szCs w:val="24"/>
-        </w:rPr>
-        <w:t>*</w:t>
-      </w:r>
-      <w:r>
-        <w:rPr>
-          <w:rFonts w:ascii="Times New Roman" w:eastAsia="Times New Roman" w:hAnsi="Times New Roman" w:cs="Times New Roman"/>
-          <w:sz w:val="24"/>
-          <w:szCs w:val="24"/>
-        </w:rPr>
-        <w:t xml:space="preserve">Email : </w:t>
-      </w:r>
-      <w:r>
-        <w:rPr>
-          <w:rFonts w:ascii="Times New Roman" w:eastAsia="Times New Roman" w:hAnsi="Times New Roman" w:cs="Times New Roman"/>
-          <w:sz w:val="24"/>
-          <w:szCs w:val="24"/>
-        </w:rPr>
-        <w:t>Corresponding author email</w:t>
-      </w:r>
-    </w:p>
-    <w:p>
-      <w:pPr>
-        <w:spacing w:line="240" w:lineRule="auto"/>
+        <w:spacing w:after="240"/>
         <w:ind w:left="1418"/>
         <w:jc w:val="both"/>
         <w:rPr>
           <w:rFonts w:ascii="Times New Roman" w:eastAsia="Times New Roman" w:hAnsi="Times New Roman" w:cs="Times New Roman"/>
+          <w:color w:val="000000"/>
         </w:rPr>
       </w:pPr>
       <w:r>
         <w:rPr>
           <w:rFonts w:ascii="Times New Roman" w:eastAsia="Times New Roman" w:hAnsi="Times New Roman" w:cs="Times New Roman"/>
           <w:b/>
-        </w:rPr>
-        <w:t>Abstract.</w:t>
-      </w:r>
-      <w:r>
-        <w:rPr>
-          <w:rFonts w:ascii="Times New Roman" w:eastAsia="Times New Roman" w:hAnsi="Times New Roman" w:cs="Times New Roman"/>
-        </w:rPr>
-        <w:t xml:space="preserve"> </w:t>
-      </w:r>
-      <w:r>
-        <w:rPr>
-          <w:rFonts w:ascii="Times New Roman" w:eastAsia="Times New Roman" w:hAnsi="Times New Roman" w:cs="Times New Roman"/>
-        </w:rPr>
-        <w:t xml:space="preserve">Abstract should be written in one paragraph, informative, and completely self-explanatory. The abstract should be between 150 and 200 words </w:t>
-      </w:r>
-      <w:r>
-        <w:rPr>
-          <w:rFonts w:ascii="Times New Roman" w:eastAsia="Times New Roman" w:hAnsi="Times New Roman" w:cs="Times New Roman"/>
-        </w:rPr>
-        <w:t xml:space="preserve">consist of </w:t>
-      </w:r>
-      <w:r>
-        <w:rPr>
-          <w:rFonts w:ascii="Times New Roman" w:eastAsia="Times New Roman" w:hAnsi="Times New Roman" w:cs="Times New Roman"/>
-        </w:rPr>
-        <w:t>objective(s), materials and method, important results or, major findings and conclusions. No literature should be cited.</w:t>
-      </w:r>
-    </w:p>
-    <w:p>
-      <w:pPr>
-        <w:pStyle w:val="ICMAKeywords"/>
-      </w:pPr>
-      <w:r>
-        <w:rPr>
-          <w:b/>
+          <w:color w:val="000000"/>
         </w:rPr>
         <w:t>Keywords:</w:t>
       </w:r>
       <w:r>
-        <w:t xml:space="preserve"> </w:t>
-      </w:r>
-      <w:r>
-        <w:t xml:space="preserve">About 5 keywords that provide index references </w:t>
-      </w:r>
-      <w:r>
-        <w:t>should</w:t>
-      </w:r>
-      <w:r>
-        <w:t xml:space="preserve"> be listed, separated by comma</w:t>
+        <w:rPr>
+          <w:rFonts w:ascii="Times New Roman" w:eastAsia="Times New Roman" w:hAnsi="Times New Roman" w:cs="Times New Roman"/>
+          <w:color w:val="000000"/>
+        </w:rPr>
+        <w:t xml:space="preserve"> About 5 keywords that provide index references should be listed, separated by comma</w:t>
       </w:r>
     </w:p>
     <w:p>
@@ -400,9 +243,30 @@
     </w:p>
     <w:p>
       <w:pPr>
-        <w:pStyle w:val="ICMAParagraph"/>
-      </w:pPr>
-      <w:r>
+        <w:pBdr>
+          <w:top w:val="nil"/>
+          <w:left w:val="nil"/>
+          <w:bottom w:val="nil"/>
+          <w:right w:val="nil"/>
+          <w:between w:val="nil"/>
+        </w:pBdr>
+        <w:spacing w:after="0" w:line="240" w:lineRule="auto"/>
+        <w:ind w:firstLine="284"/>
+        <w:jc w:val="both"/>
+        <w:rPr>
+          <w:rFonts w:ascii="Times New Roman" w:eastAsia="Times New Roman" w:hAnsi="Times New Roman" w:cs="Times New Roman"/>
+          <w:color w:val="000000"/>
+          <w:sz w:val="24"/>
+          <w:szCs w:val="24"/>
+        </w:rPr>
+      </w:pPr>
+      <w:r>
+        <w:rPr>
+          <w:rFonts w:ascii="Times New Roman" w:eastAsia="Times New Roman" w:hAnsi="Times New Roman" w:cs="Times New Roman"/>
+          <w:color w:val="000000"/>
+          <w:sz w:val="24"/>
+          <w:szCs w:val="24"/>
+        </w:rPr>
         <w:t xml:space="preserve">Not less than 80% of the total cited literature should be in the form of papers published in national and international scientific journals. The suggested references are the most recent publications (within the last 10 years). Articles in preparation, unpublished observations and personal communication should not be included in the reference list but should only be mentioned in the article text. </w:t>
       </w:r>
     </w:p>
@@ -428,49 +292,113 @@
     </w:p>
     <w:p>
       <w:pPr>
-        <w:pStyle w:val="ICMATitleSub"/>
-      </w:pPr>
-      <w:r>
+        <w:numPr>
+          <w:ilvl w:val="0"/>
+          <w:numId w:val="2"/>
+        </w:numPr>
+        <w:pBdr>
+          <w:top w:val="nil"/>
+          <w:left w:val="nil"/>
+          <w:bottom w:val="nil"/>
+          <w:right w:val="nil"/>
+          <w:between w:val="nil"/>
+        </w:pBdr>
+        <w:spacing w:after="0" w:line="276" w:lineRule="auto"/>
+        <w:jc w:val="both"/>
+      </w:pPr>
+      <w:r>
+        <w:rPr>
+          <w:rFonts w:ascii="Times New Roman" w:eastAsia="Times New Roman" w:hAnsi="Times New Roman" w:cs="Times New Roman"/>
+          <w:b/>
+          <w:color w:val="000000"/>
+          <w:sz w:val="24"/>
+          <w:szCs w:val="24"/>
+        </w:rPr>
         <w:t>Methods</w:t>
       </w:r>
     </w:p>
     <w:p>
       <w:pPr>
-        <w:pStyle w:val="ICMAParagraphEnd"/>
-      </w:pPr>
-      <w:r>
+        <w:pBdr>
+          <w:top w:val="nil"/>
+          <w:left w:val="nil"/>
+          <w:bottom w:val="nil"/>
+          <w:right w:val="nil"/>
+          <w:between w:val="nil"/>
+        </w:pBdr>
+        <w:spacing w:after="120" w:line="240" w:lineRule="auto"/>
+        <w:ind w:firstLine="284"/>
+        <w:jc w:val="both"/>
+        <w:rPr>
+          <w:rFonts w:ascii="Times New Roman" w:eastAsia="Times New Roman" w:hAnsi="Times New Roman" w:cs="Times New Roman"/>
+          <w:color w:val="000000"/>
+          <w:sz w:val="24"/>
+          <w:szCs w:val="24"/>
+        </w:rPr>
+      </w:pPr>
+      <w:r>
+        <w:rPr>
+          <w:rFonts w:ascii="Times New Roman" w:eastAsia="Times New Roman" w:hAnsi="Times New Roman" w:cs="Times New Roman"/>
+          <w:color w:val="000000"/>
+          <w:sz w:val="24"/>
+          <w:szCs w:val="24"/>
+        </w:rPr>
         <w:t>Should be described in short but complete enough to allow experiments to be reproduced or verified. This should include materials and instruments/tools, protocol of research, research/experimental design, observed variables, technique for data collection and analysis. Procedures and analysis methods should also be concise, and methods in general use need not detail description. Previously published procedures should be cited and important modifications (if any) should be mentioned briefly.</w:t>
       </w:r>
     </w:p>
     <w:p>
       <w:pPr>
-        <w:pStyle w:val="ICMATitleSub"/>
-      </w:pPr>
-      <w:r>
-        <w:t xml:space="preserve">Results And </w:t>
-      </w:r>
-      <w:r>
-        <w:t>Discussion</w:t>
+        <w:numPr>
+          <w:ilvl w:val="0"/>
+          <w:numId w:val="2"/>
+        </w:numPr>
+        <w:pBdr>
+          <w:top w:val="nil"/>
+          <w:left w:val="nil"/>
+          <w:bottom w:val="nil"/>
+          <w:right w:val="nil"/>
+          <w:between w:val="nil"/>
+        </w:pBdr>
+        <w:spacing w:after="0" w:line="276" w:lineRule="auto"/>
+        <w:jc w:val="both"/>
+      </w:pPr>
+      <w:r>
+        <w:rPr>
+          <w:rFonts w:ascii="Times New Roman" w:eastAsia="Times New Roman" w:hAnsi="Times New Roman" w:cs="Times New Roman"/>
+          <w:b/>
+          <w:color w:val="000000"/>
+          <w:sz w:val="24"/>
+          <w:szCs w:val="24"/>
+        </w:rPr>
+        <w:t>Results And Discussion</w:t>
       </w:r>
     </w:p>
     <w:p>
       <w:pPr>
-        <w:pStyle w:val="ListParagraph"/>
         <w:numPr>
           <w:ilvl w:val="1"/>
           <w:numId w:val="2"/>
         </w:numPr>
+        <w:pBdr>
+          <w:top w:val="nil"/>
+          <w:left w:val="nil"/>
+          <w:bottom w:val="nil"/>
+          <w:right w:val="nil"/>
+          <w:between w:val="nil"/>
+        </w:pBdr>
         <w:spacing w:after="0" w:line="276" w:lineRule="auto"/>
         <w:jc w:val="both"/>
         <w:rPr>
           <w:rFonts w:ascii="Times New Roman" w:eastAsia="Times New Roman" w:hAnsi="Times New Roman" w:cs="Times New Roman"/>
-          <w:sz w:val="24"/>
-          <w:szCs w:val="24"/>
-        </w:rPr>
-      </w:pPr>
-      <w:r>
-        <w:rPr>
-          <w:rFonts w:ascii="Times New Roman" w:eastAsia="Times New Roman" w:hAnsi="Times New Roman" w:cs="Times New Roman"/>
+          <w:color w:val="000000"/>
+          <w:sz w:val="24"/>
+          <w:szCs w:val="24"/>
+        </w:rPr>
+      </w:pPr>
+      <w:r>
+        <w:rPr>
+          <w:rFonts w:ascii="Times New Roman" w:eastAsia="Times New Roman" w:hAnsi="Times New Roman" w:cs="Times New Roman"/>
+          <w:color w:val="000000"/>
           <w:sz w:val="24"/>
           <w:szCs w:val="24"/>
         </w:rPr>
@@ -479,30 +407,96 @@
     </w:p>
     <w:p>
       <w:pPr>
-        <w:pStyle w:val="ICMAParagraphEnd"/>
-      </w:pPr>
-      <w:r>
+        <w:pBdr>
+          <w:top w:val="nil"/>
+          <w:left w:val="nil"/>
+          <w:bottom w:val="nil"/>
+          <w:right w:val="nil"/>
+          <w:between w:val="nil"/>
+        </w:pBdr>
+        <w:spacing w:after="120" w:line="240" w:lineRule="auto"/>
+        <w:ind w:firstLine="284"/>
+        <w:jc w:val="both"/>
+        <w:rPr>
+          <w:rFonts w:ascii="Times New Roman" w:eastAsia="Times New Roman" w:hAnsi="Times New Roman" w:cs="Times New Roman"/>
+          <w:color w:val="000000"/>
+          <w:sz w:val="24"/>
+          <w:szCs w:val="24"/>
+        </w:rPr>
+      </w:pPr>
+      <w:r>
+        <w:rPr>
+          <w:rFonts w:ascii="Times New Roman" w:eastAsia="Times New Roman" w:hAnsi="Times New Roman" w:cs="Times New Roman"/>
+          <w:color w:val="000000"/>
+          <w:sz w:val="24"/>
+          <w:szCs w:val="24"/>
+        </w:rPr>
         <w:t>The description of research results should be clearly and precisely written. Results should be sufficiently explained and can be supported by tables, graphics or figures. Discussion must concise and appropriately interpret the results. It should explain the meaning and usefulness of the finding as an answer to the research problem.</w:t>
       </w:r>
     </w:p>
     <w:p>
       <w:pPr>
-        <w:pStyle w:val="ICMATitleSubSub"/>
-      </w:pPr>
-      <w:r>
+        <w:numPr>
+          <w:ilvl w:val="1"/>
+          <w:numId w:val="2"/>
+        </w:numPr>
+        <w:pBdr>
+          <w:top w:val="nil"/>
+          <w:left w:val="nil"/>
+          <w:bottom w:val="nil"/>
+          <w:right w:val="nil"/>
+          <w:between w:val="nil"/>
+        </w:pBdr>
+        <w:spacing w:after="0" w:line="276" w:lineRule="auto"/>
+        <w:jc w:val="both"/>
+      </w:pPr>
+      <w:r>
+        <w:rPr>
+          <w:rFonts w:ascii="Times New Roman" w:eastAsia="Times New Roman" w:hAnsi="Times New Roman" w:cs="Times New Roman"/>
+          <w:color w:val="000000"/>
+          <w:sz w:val="24"/>
+          <w:szCs w:val="24"/>
+        </w:rPr>
         <w:t>Figures and Tables</w:t>
       </w:r>
     </w:p>
     <w:p>
       <w:pPr>
-        <w:pStyle w:val="ICMAParagraphEnd"/>
-      </w:pPr>
-      <w:r>
-        <w:t xml:space="preserve">Figures, graphs and tables contain successive numbers and explanations (codes, abbreviations, and symbols) and are self-explanatory without reference to the text. Figure, </w:t>
-      </w:r>
-      <w:r>
+        <w:pBdr>
+          <w:top w:val="nil"/>
+          <w:left w:val="nil"/>
+          <w:bottom w:val="nil"/>
+          <w:right w:val="nil"/>
+          <w:between w:val="nil"/>
+        </w:pBdr>
+        <w:spacing w:after="120" w:line="240" w:lineRule="auto"/>
+        <w:ind w:firstLine="284"/>
+        <w:jc w:val="both"/>
+        <w:rPr>
+          <w:rFonts w:ascii="Times New Roman" w:eastAsia="Times New Roman" w:hAnsi="Times New Roman" w:cs="Times New Roman"/>
+          <w:color w:val="000000"/>
+          <w:sz w:val="24"/>
+          <w:szCs w:val="24"/>
+        </w:rPr>
+      </w:pPr>
+      <w:r>
+        <w:rPr>
+          <w:rFonts w:ascii="Times New Roman" w:eastAsia="Times New Roman" w:hAnsi="Times New Roman" w:cs="Times New Roman"/>
+          <w:color w:val="000000"/>
+          <w:sz w:val="24"/>
+          <w:szCs w:val="24"/>
+        </w:rPr>
+        <w:t xml:space="preserve">Figures, graphs and tables contain successive numbers and explanations (codes, abbreviations, and symbols) and are self-explanatory without reference to the text. Figure, graphs and tables are placed directly within the related paragraph. The titles should be in clear short statements, using valid international metric systems (e.g. m, kg, mol). Graphs should be </w:t>
+      </w:r>
+      <w:r>
+        <w:rPr>
+          <w:rFonts w:ascii="Times New Roman" w:eastAsia="Times New Roman" w:hAnsi="Times New Roman" w:cs="Times New Roman"/>
+          <w:color w:val="000000"/>
+          <w:sz w:val="24"/>
+          <w:szCs w:val="24"/>
+        </w:rPr>
         <w:lastRenderedPageBreak/>
-        <w:t>graphs and tables are placed directly within the related paragraph. The titles should be in clear short statements, using valid international metric systems (e.g. m, kg, mol). Graphs should be original (not from photocopy or scan), using Microsoft Excel or Sigma Plot with maximum width of 8.5 cm. The number and letters within graphs and figures should be in 10-size font. Figures in photos (black-white or colors) should be printed on glossy post-card size paper submitted electronically in JPEG/TIFF format.</w:t>
+        <w:t>original (not from photocopy or scan), using Microsoft Excel or Sigma Plot with maximum width of 8.5 cm. The number and letters within graphs and figures should be in 10-size font. Figures in photos (black-white or colors) should be printed on glossy post-card size paper submitted electronically in JPEG/TIFF format.</w:t>
       </w:r>
     </w:p>
     <w:p>
@@ -523,20 +517,20 @@
           <w:szCs w:val="24"/>
         </w:rPr>
         <w:drawing>
-          <wp:inline distT="0" distB="0" distL="0" distR="0" wp14:anchorId="18E379F5" wp14:editId="2778BA24">
+          <wp:inline distT="0" distB="0" distL="0" distR="0">
             <wp:extent cx="1943371" cy="1648055"/>
             <wp:effectExtent l="0" t="0" r="0" b="0"/>
-            <wp:docPr id="1695693782" name="image4.png" descr="A close-up of a black and white photo&#10;&#10;Description automatically generated"/>
+            <wp:docPr id="1695693790" name="image3.png" descr="A close-up of a black and white photo&#10;&#10;Description automatically generated"/>
             <wp:cNvGraphicFramePr/>
             <a:graphic xmlns:a="http://schemas.openxmlformats.org/drawingml/2006/main">
               <a:graphicData uri="http://schemas.openxmlformats.org/drawingml/2006/picture">
                 <pic:pic xmlns:pic="http://schemas.openxmlformats.org/drawingml/2006/picture">
                   <pic:nvPicPr>
-                    <pic:cNvPr id="1695693782" name="image4.png" descr="A close-up of a black and white photo&#10;&#10;Description automatically generated"/>
+                    <pic:cNvPr id="0" name="image3.png" descr="A close-up of a black and white photo&#10;&#10;Description automatically generated"/>
                     <pic:cNvPicPr preferRelativeResize="0"/>
                   </pic:nvPicPr>
                   <pic:blipFill>
-                    <a:blip r:embed="rId9"/>
+                    <a:blip r:embed="rId8"/>
                     <a:srcRect/>
                     <a:stretch>
                       <a:fillRect/>
@@ -570,15 +564,8 @@
       <w:r>
         <w:rPr>
           <w:rFonts w:ascii="Times New Roman" w:eastAsia="Times New Roman" w:hAnsi="Times New Roman" w:cs="Times New Roman"/>
-          <w:bCs/>
-        </w:rPr>
-        <w:t>Figure 3.</w:t>
-      </w:r>
-      <w:r>
-        <w:rPr>
-          <w:rFonts w:ascii="Times New Roman" w:eastAsia="Times New Roman" w:hAnsi="Times New Roman" w:cs="Times New Roman"/>
-        </w:rPr>
-        <w:t xml:space="preserve"> Morphology of B. gymnorhiza leaf extract nanoparticles</w:t>
+        </w:rPr>
+        <w:t>Figure 3. Morphology of B. gymnorhiza leaf extract nanoparticles</w:t>
       </w:r>
     </w:p>
     <w:p>
@@ -593,13 +580,13 @@
         <w:spacing w:after="0" w:line="240" w:lineRule="auto"/>
         <w:jc w:val="both"/>
         <w:rPr>
-          <w:rFonts w:ascii="Times New Roman" w:hAnsi="Times New Roman" w:cs="Times New Roman"/>
-          <w:color w:val="000000"/>
-        </w:rPr>
-      </w:pPr>
-      <w:r>
-        <w:rPr>
-          <w:rFonts w:ascii="Times New Roman" w:hAnsi="Times New Roman" w:cs="Times New Roman"/>
+          <w:rFonts w:ascii="Times New Roman" w:eastAsia="Times New Roman" w:hAnsi="Times New Roman" w:cs="Times New Roman"/>
+          <w:color w:val="000000"/>
+        </w:rPr>
+      </w:pPr>
+      <w:r>
+        <w:rPr>
+          <w:rFonts w:ascii="Times New Roman" w:eastAsia="Times New Roman" w:hAnsi="Times New Roman" w:cs="Times New Roman"/>
           <w:color w:val="000000"/>
         </w:rPr>
         <w:t>Table 1. Nutritional composition of experimental diet (100% DM)</w:t>
@@ -607,6 +594,7 @@
     </w:p>
     <w:tbl>
       <w:tblPr>
+        <w:tblStyle w:val="a4"/>
         <w:tblW w:w="9026" w:type="dxa"/>
         <w:tblBorders>
           <w:top w:val="single" w:sz="4" w:space="0" w:color="7F7F7F"/>
@@ -650,14 +638,14 @@
               <w:spacing w:after="0" w:line="240" w:lineRule="auto"/>
               <w:jc w:val="center"/>
               <w:rPr>
-                <w:rFonts w:ascii="Times New Roman" w:hAnsi="Times New Roman" w:cs="Times New Roman"/>
-                <w:sz w:val="20"/>
-                <w:szCs w:val="20"/>
-              </w:rPr>
-            </w:pPr>
-            <w:r>
-              <w:rPr>
-                <w:rFonts w:ascii="Times New Roman" w:hAnsi="Times New Roman" w:cs="Times New Roman"/>
+                <w:rFonts w:ascii="Times New Roman" w:eastAsia="Times New Roman" w:hAnsi="Times New Roman" w:cs="Times New Roman"/>
+                <w:sz w:val="20"/>
+                <w:szCs w:val="20"/>
+              </w:rPr>
+            </w:pPr>
+            <w:r>
+              <w:rPr>
+                <w:rFonts w:ascii="Times New Roman" w:eastAsia="Times New Roman" w:hAnsi="Times New Roman" w:cs="Times New Roman"/>
                 <w:sz w:val="20"/>
                 <w:szCs w:val="20"/>
               </w:rPr>
@@ -678,14 +666,14 @@
               <w:spacing w:after="0" w:line="240" w:lineRule="auto"/>
               <w:jc w:val="center"/>
               <w:rPr>
-                <w:rFonts w:ascii="Times New Roman" w:hAnsi="Times New Roman" w:cs="Times New Roman"/>
-                <w:sz w:val="20"/>
-                <w:szCs w:val="20"/>
-              </w:rPr>
-            </w:pPr>
-            <w:r>
-              <w:rPr>
-                <w:rFonts w:ascii="Times New Roman" w:hAnsi="Times New Roman" w:cs="Times New Roman"/>
+                <w:rFonts w:ascii="Times New Roman" w:eastAsia="Times New Roman" w:hAnsi="Times New Roman" w:cs="Times New Roman"/>
+                <w:sz w:val="20"/>
+                <w:szCs w:val="20"/>
+              </w:rPr>
+            </w:pPr>
+            <w:r>
+              <w:rPr>
+                <w:rFonts w:ascii="Times New Roman" w:eastAsia="Times New Roman" w:hAnsi="Times New Roman" w:cs="Times New Roman"/>
                 <w:sz w:val="20"/>
                 <w:szCs w:val="20"/>
               </w:rPr>
@@ -706,14 +694,14 @@
               <w:spacing w:after="0" w:line="240" w:lineRule="auto"/>
               <w:jc w:val="center"/>
               <w:rPr>
-                <w:rFonts w:ascii="Times New Roman" w:hAnsi="Times New Roman" w:cs="Times New Roman"/>
-                <w:sz w:val="20"/>
-                <w:szCs w:val="20"/>
-              </w:rPr>
-            </w:pPr>
-            <w:r>
-              <w:rPr>
-                <w:rFonts w:ascii="Times New Roman" w:hAnsi="Times New Roman" w:cs="Times New Roman"/>
+                <w:rFonts w:ascii="Times New Roman" w:eastAsia="Times New Roman" w:hAnsi="Times New Roman" w:cs="Times New Roman"/>
+                <w:sz w:val="20"/>
+                <w:szCs w:val="20"/>
+              </w:rPr>
+            </w:pPr>
+            <w:r>
+              <w:rPr>
+                <w:rFonts w:ascii="Times New Roman" w:eastAsia="Times New Roman" w:hAnsi="Times New Roman" w:cs="Times New Roman"/>
                 <w:sz w:val="20"/>
                 <w:szCs w:val="20"/>
               </w:rPr>
@@ -734,14 +722,14 @@
               <w:spacing w:after="0" w:line="240" w:lineRule="auto"/>
               <w:jc w:val="center"/>
               <w:rPr>
-                <w:rFonts w:ascii="Times New Roman" w:hAnsi="Times New Roman" w:cs="Times New Roman"/>
-                <w:sz w:val="20"/>
-                <w:szCs w:val="20"/>
-              </w:rPr>
-            </w:pPr>
-            <w:r>
-              <w:rPr>
-                <w:rFonts w:ascii="Times New Roman" w:hAnsi="Times New Roman" w:cs="Times New Roman"/>
+                <w:rFonts w:ascii="Times New Roman" w:eastAsia="Times New Roman" w:hAnsi="Times New Roman" w:cs="Times New Roman"/>
+                <w:sz w:val="20"/>
+                <w:szCs w:val="20"/>
+              </w:rPr>
+            </w:pPr>
+            <w:r>
+              <w:rPr>
+                <w:rFonts w:ascii="Times New Roman" w:eastAsia="Times New Roman" w:hAnsi="Times New Roman" w:cs="Times New Roman"/>
                 <w:sz w:val="20"/>
                 <w:szCs w:val="20"/>
               </w:rPr>
@@ -762,14 +750,14 @@
               <w:spacing w:after="0" w:line="240" w:lineRule="auto"/>
               <w:jc w:val="center"/>
               <w:rPr>
-                <w:rFonts w:ascii="Times New Roman" w:hAnsi="Times New Roman" w:cs="Times New Roman"/>
-                <w:sz w:val="20"/>
-                <w:szCs w:val="20"/>
-              </w:rPr>
-            </w:pPr>
-            <w:r>
-              <w:rPr>
-                <w:rFonts w:ascii="Times New Roman" w:hAnsi="Times New Roman" w:cs="Times New Roman"/>
+                <w:rFonts w:ascii="Times New Roman" w:eastAsia="Times New Roman" w:hAnsi="Times New Roman" w:cs="Times New Roman"/>
+                <w:sz w:val="20"/>
+                <w:szCs w:val="20"/>
+              </w:rPr>
+            </w:pPr>
+            <w:r>
+              <w:rPr>
+                <w:rFonts w:ascii="Times New Roman" w:eastAsia="Times New Roman" w:hAnsi="Times New Roman" w:cs="Times New Roman"/>
                 <w:sz w:val="20"/>
                 <w:szCs w:val="20"/>
               </w:rPr>
@@ -790,14 +778,14 @@
               <w:spacing w:after="0" w:line="240" w:lineRule="auto"/>
               <w:jc w:val="center"/>
               <w:rPr>
-                <w:rFonts w:ascii="Times New Roman" w:hAnsi="Times New Roman" w:cs="Times New Roman"/>
-                <w:sz w:val="20"/>
-                <w:szCs w:val="20"/>
-              </w:rPr>
-            </w:pPr>
-            <w:r>
-              <w:rPr>
-                <w:rFonts w:ascii="Times New Roman" w:hAnsi="Times New Roman" w:cs="Times New Roman"/>
+                <w:rFonts w:ascii="Times New Roman" w:eastAsia="Times New Roman" w:hAnsi="Times New Roman" w:cs="Times New Roman"/>
+                <w:sz w:val="20"/>
+                <w:szCs w:val="20"/>
+              </w:rPr>
+            </w:pPr>
+            <w:r>
+              <w:rPr>
+                <w:rFonts w:ascii="Times New Roman" w:eastAsia="Times New Roman" w:hAnsi="Times New Roman" w:cs="Times New Roman"/>
                 <w:sz w:val="20"/>
                 <w:szCs w:val="20"/>
               </w:rPr>
@@ -818,14 +806,14 @@
               <w:spacing w:after="0" w:line="240" w:lineRule="auto"/>
               <w:jc w:val="center"/>
               <w:rPr>
-                <w:rFonts w:ascii="Times New Roman" w:hAnsi="Times New Roman" w:cs="Times New Roman"/>
-                <w:sz w:val="20"/>
-                <w:szCs w:val="20"/>
-              </w:rPr>
-            </w:pPr>
-            <w:r>
-              <w:rPr>
-                <w:rFonts w:ascii="Times New Roman" w:hAnsi="Times New Roman" w:cs="Times New Roman"/>
+                <w:rFonts w:ascii="Times New Roman" w:eastAsia="Times New Roman" w:hAnsi="Times New Roman" w:cs="Times New Roman"/>
+                <w:sz w:val="20"/>
+                <w:szCs w:val="20"/>
+              </w:rPr>
+            </w:pPr>
+            <w:r>
+              <w:rPr>
+                <w:rFonts w:ascii="Times New Roman" w:eastAsia="Times New Roman" w:hAnsi="Times New Roman" w:cs="Times New Roman"/>
                 <w:sz w:val="20"/>
                 <w:szCs w:val="20"/>
               </w:rPr>
@@ -846,14 +834,14 @@
               <w:spacing w:after="0" w:line="240" w:lineRule="auto"/>
               <w:jc w:val="center"/>
               <w:rPr>
-                <w:rFonts w:ascii="Times New Roman" w:hAnsi="Times New Roman" w:cs="Times New Roman"/>
-                <w:sz w:val="20"/>
-                <w:szCs w:val="20"/>
-              </w:rPr>
-            </w:pPr>
-            <w:r>
-              <w:rPr>
-                <w:rFonts w:ascii="Times New Roman" w:hAnsi="Times New Roman" w:cs="Times New Roman"/>
+                <w:rFonts w:ascii="Times New Roman" w:eastAsia="Times New Roman" w:hAnsi="Times New Roman" w:cs="Times New Roman"/>
+                <w:sz w:val="20"/>
+                <w:szCs w:val="20"/>
+              </w:rPr>
+            </w:pPr>
+            <w:r>
+              <w:rPr>
+                <w:rFonts w:ascii="Times New Roman" w:eastAsia="Times New Roman" w:hAnsi="Times New Roman" w:cs="Times New Roman"/>
                 <w:sz w:val="20"/>
                 <w:szCs w:val="20"/>
               </w:rPr>
@@ -874,14 +862,14 @@
               <w:spacing w:after="0" w:line="240" w:lineRule="auto"/>
               <w:jc w:val="center"/>
               <w:rPr>
-                <w:rFonts w:ascii="Times New Roman" w:hAnsi="Times New Roman" w:cs="Times New Roman"/>
-                <w:sz w:val="20"/>
-                <w:szCs w:val="20"/>
-              </w:rPr>
-            </w:pPr>
-            <w:r>
-              <w:rPr>
-                <w:rFonts w:ascii="Times New Roman" w:hAnsi="Times New Roman" w:cs="Times New Roman"/>
+                <w:rFonts w:ascii="Times New Roman" w:eastAsia="Times New Roman" w:hAnsi="Times New Roman" w:cs="Times New Roman"/>
+                <w:sz w:val="20"/>
+                <w:szCs w:val="20"/>
+              </w:rPr>
+            </w:pPr>
+            <w:r>
+              <w:rPr>
+                <w:rFonts w:ascii="Times New Roman" w:eastAsia="Times New Roman" w:hAnsi="Times New Roman" w:cs="Times New Roman"/>
                 <w:sz w:val="20"/>
                 <w:szCs w:val="20"/>
               </w:rPr>
@@ -902,14 +890,14 @@
               <w:spacing w:after="0" w:line="240" w:lineRule="auto"/>
               <w:jc w:val="center"/>
               <w:rPr>
-                <w:rFonts w:ascii="Times New Roman" w:hAnsi="Times New Roman" w:cs="Times New Roman"/>
-                <w:sz w:val="20"/>
-                <w:szCs w:val="20"/>
-              </w:rPr>
-            </w:pPr>
-            <w:r>
-              <w:rPr>
-                <w:rFonts w:ascii="Times New Roman" w:hAnsi="Times New Roman" w:cs="Times New Roman"/>
+                <w:rFonts w:ascii="Times New Roman" w:eastAsia="Times New Roman" w:hAnsi="Times New Roman" w:cs="Times New Roman"/>
+                <w:sz w:val="20"/>
+                <w:szCs w:val="20"/>
+              </w:rPr>
+            </w:pPr>
+            <w:r>
+              <w:rPr>
+                <w:rFonts w:ascii="Times New Roman" w:eastAsia="Times New Roman" w:hAnsi="Times New Roman" w:cs="Times New Roman"/>
                 <w:sz w:val="20"/>
                 <w:szCs w:val="20"/>
               </w:rPr>
@@ -930,14 +918,14 @@
               <w:spacing w:after="0" w:line="240" w:lineRule="auto"/>
               <w:jc w:val="center"/>
               <w:rPr>
-                <w:rFonts w:ascii="Times New Roman" w:hAnsi="Times New Roman" w:cs="Times New Roman"/>
-                <w:sz w:val="20"/>
-                <w:szCs w:val="20"/>
-              </w:rPr>
-            </w:pPr>
-            <w:r>
-              <w:rPr>
-                <w:rFonts w:ascii="Times New Roman" w:hAnsi="Times New Roman" w:cs="Times New Roman"/>
+                <w:rFonts w:ascii="Times New Roman" w:eastAsia="Times New Roman" w:hAnsi="Times New Roman" w:cs="Times New Roman"/>
+                <w:sz w:val="20"/>
+                <w:szCs w:val="20"/>
+              </w:rPr>
+            </w:pPr>
+            <w:r>
+              <w:rPr>
+                <w:rFonts w:ascii="Times New Roman" w:eastAsia="Times New Roman" w:hAnsi="Times New Roman" w:cs="Times New Roman"/>
                 <w:sz w:val="20"/>
                 <w:szCs w:val="20"/>
               </w:rPr>
@@ -969,9 +957,9 @@
                 <w:right w:val="nil"/>
                 <w:between w:val="nil"/>
               </w:pBdr>
-              <w:spacing w:after="0" w:line="240" w:lineRule="auto"/>
-              <w:rPr>
-                <w:rFonts w:ascii="Times New Roman" w:hAnsi="Times New Roman" w:cs="Times New Roman"/>
+              <w:spacing w:after="0" w:line="276" w:lineRule="auto"/>
+              <w:rPr>
+                <w:rFonts w:ascii="Times New Roman" w:eastAsia="Times New Roman" w:hAnsi="Times New Roman" w:cs="Times New Roman"/>
                 <w:sz w:val="20"/>
                 <w:szCs w:val="20"/>
               </w:rPr>
@@ -992,14 +980,14 @@
               <w:spacing w:after="0" w:line="240" w:lineRule="auto"/>
               <w:jc w:val="center"/>
               <w:rPr>
-                <w:rFonts w:ascii="Times New Roman" w:hAnsi="Times New Roman" w:cs="Times New Roman"/>
-                <w:sz w:val="20"/>
-                <w:szCs w:val="20"/>
-              </w:rPr>
-            </w:pPr>
-            <w:r>
-              <w:rPr>
-                <w:rFonts w:ascii="Times New Roman" w:hAnsi="Times New Roman" w:cs="Times New Roman"/>
+                <w:rFonts w:ascii="Times New Roman" w:eastAsia="Times New Roman" w:hAnsi="Times New Roman" w:cs="Times New Roman"/>
+                <w:sz w:val="20"/>
+                <w:szCs w:val="20"/>
+              </w:rPr>
+            </w:pPr>
+            <w:r>
+              <w:rPr>
+                <w:rFonts w:ascii="Times New Roman" w:eastAsia="Times New Roman" w:hAnsi="Times New Roman" w:cs="Times New Roman"/>
                 <w:sz w:val="20"/>
                 <w:szCs w:val="20"/>
               </w:rPr>
@@ -1020,14 +1008,14 @@
               <w:spacing w:after="0" w:line="240" w:lineRule="auto"/>
               <w:jc w:val="center"/>
               <w:rPr>
-                <w:rFonts w:ascii="Times New Roman" w:hAnsi="Times New Roman" w:cs="Times New Roman"/>
-                <w:sz w:val="20"/>
-                <w:szCs w:val="20"/>
-              </w:rPr>
-            </w:pPr>
-            <w:r>
-              <w:rPr>
-                <w:rFonts w:ascii="Times New Roman" w:hAnsi="Times New Roman" w:cs="Times New Roman"/>
+                <w:rFonts w:ascii="Times New Roman" w:eastAsia="Times New Roman" w:hAnsi="Times New Roman" w:cs="Times New Roman"/>
+                <w:sz w:val="20"/>
+                <w:szCs w:val="20"/>
+              </w:rPr>
+            </w:pPr>
+            <w:r>
+              <w:rPr>
+                <w:rFonts w:ascii="Times New Roman" w:eastAsia="Times New Roman" w:hAnsi="Times New Roman" w:cs="Times New Roman"/>
                 <w:sz w:val="20"/>
                 <w:szCs w:val="20"/>
               </w:rPr>
@@ -1049,7 +1037,7 @@
             <w:pPr>
               <w:spacing w:after="0" w:line="240" w:lineRule="auto"/>
               <w:rPr>
-                <w:rFonts w:ascii="Times New Roman" w:hAnsi="Times New Roman" w:cs="Times New Roman"/>
+                <w:rFonts w:ascii="Times New Roman" w:eastAsia="Times New Roman" w:hAnsi="Times New Roman" w:cs="Times New Roman"/>
                 <w:i/>
                 <w:sz w:val="20"/>
                 <w:szCs w:val="20"/>
@@ -1057,7 +1045,7 @@
             </w:pPr>
             <w:r>
               <w:rPr>
-                <w:rFonts w:ascii="Times New Roman" w:hAnsi="Times New Roman" w:cs="Times New Roman"/>
+                <w:rFonts w:ascii="Times New Roman" w:eastAsia="Times New Roman" w:hAnsi="Times New Roman" w:cs="Times New Roman"/>
                 <w:i/>
                 <w:sz w:val="20"/>
                 <w:szCs w:val="20"/>
@@ -1066,7 +1054,7 @@
             </w:r>
             <w:r>
               <w:rPr>
-                <w:rFonts w:ascii="Times New Roman" w:hAnsi="Times New Roman" w:cs="Times New Roman"/>
+                <w:rFonts w:ascii="Times New Roman" w:eastAsia="Times New Roman" w:hAnsi="Times New Roman" w:cs="Times New Roman"/>
                 <w:sz w:val="20"/>
                 <w:szCs w:val="20"/>
               </w:rPr>
@@ -1074,7 +1062,7 @@
             </w:r>
             <w:r>
               <w:rPr>
-                <w:rFonts w:ascii="Times New Roman" w:hAnsi="Times New Roman" w:cs="Times New Roman"/>
+                <w:rFonts w:ascii="Times New Roman" w:eastAsia="Times New Roman" w:hAnsi="Times New Roman" w:cs="Times New Roman"/>
                 <w:i/>
                 <w:sz w:val="20"/>
                 <w:szCs w:val="20"/>
@@ -1093,14 +1081,14 @@
               <w:spacing w:after="0" w:line="240" w:lineRule="auto"/>
               <w:jc w:val="center"/>
               <w:rPr>
-                <w:rFonts w:ascii="Times New Roman" w:hAnsi="Times New Roman" w:cs="Times New Roman"/>
-                <w:sz w:val="20"/>
-                <w:szCs w:val="20"/>
-              </w:rPr>
-            </w:pPr>
-            <w:r>
-              <w:rPr>
-                <w:rFonts w:ascii="Times New Roman" w:hAnsi="Times New Roman" w:cs="Times New Roman"/>
+                <w:rFonts w:ascii="Times New Roman" w:eastAsia="Times New Roman" w:hAnsi="Times New Roman" w:cs="Times New Roman"/>
+                <w:sz w:val="20"/>
+                <w:szCs w:val="20"/>
+              </w:rPr>
+            </w:pPr>
+            <w:r>
+              <w:rPr>
+                <w:rFonts w:ascii="Times New Roman" w:eastAsia="Times New Roman" w:hAnsi="Times New Roman" w:cs="Times New Roman"/>
                 <w:sz w:val="20"/>
                 <w:szCs w:val="20"/>
               </w:rPr>
@@ -1118,14 +1106,14 @@
               <w:spacing w:after="0" w:line="240" w:lineRule="auto"/>
               <w:jc w:val="center"/>
               <w:rPr>
-                <w:rFonts w:ascii="Times New Roman" w:hAnsi="Times New Roman" w:cs="Times New Roman"/>
-                <w:sz w:val="20"/>
-                <w:szCs w:val="20"/>
-              </w:rPr>
-            </w:pPr>
-            <w:r>
-              <w:rPr>
-                <w:rFonts w:ascii="Times New Roman" w:hAnsi="Times New Roman" w:cs="Times New Roman"/>
+                <w:rFonts w:ascii="Times New Roman" w:eastAsia="Times New Roman" w:hAnsi="Times New Roman" w:cs="Times New Roman"/>
+                <w:sz w:val="20"/>
+                <w:szCs w:val="20"/>
+              </w:rPr>
+            </w:pPr>
+            <w:r>
+              <w:rPr>
+                <w:rFonts w:ascii="Times New Roman" w:eastAsia="Times New Roman" w:hAnsi="Times New Roman" w:cs="Times New Roman"/>
                 <w:sz w:val="20"/>
                 <w:szCs w:val="20"/>
               </w:rPr>
@@ -1143,14 +1131,14 @@
               <w:spacing w:after="0" w:line="240" w:lineRule="auto"/>
               <w:jc w:val="center"/>
               <w:rPr>
-                <w:rFonts w:ascii="Times New Roman" w:hAnsi="Times New Roman" w:cs="Times New Roman"/>
-                <w:sz w:val="20"/>
-                <w:szCs w:val="20"/>
-              </w:rPr>
-            </w:pPr>
-            <w:r>
-              <w:rPr>
-                <w:rFonts w:ascii="Times New Roman" w:hAnsi="Times New Roman" w:cs="Times New Roman"/>
+                <w:rFonts w:ascii="Times New Roman" w:eastAsia="Times New Roman" w:hAnsi="Times New Roman" w:cs="Times New Roman"/>
+                <w:sz w:val="20"/>
+                <w:szCs w:val="20"/>
+              </w:rPr>
+            </w:pPr>
+            <w:r>
+              <w:rPr>
+                <w:rFonts w:ascii="Times New Roman" w:eastAsia="Times New Roman" w:hAnsi="Times New Roman" w:cs="Times New Roman"/>
                 <w:sz w:val="20"/>
                 <w:szCs w:val="20"/>
               </w:rPr>
@@ -1168,14 +1156,14 @@
               <w:spacing w:after="0" w:line="240" w:lineRule="auto"/>
               <w:jc w:val="center"/>
               <w:rPr>
-                <w:rFonts w:ascii="Times New Roman" w:hAnsi="Times New Roman" w:cs="Times New Roman"/>
-                <w:sz w:val="20"/>
-                <w:szCs w:val="20"/>
-              </w:rPr>
-            </w:pPr>
-            <w:r>
-              <w:rPr>
-                <w:rFonts w:ascii="Times New Roman" w:hAnsi="Times New Roman" w:cs="Times New Roman"/>
+                <w:rFonts w:ascii="Times New Roman" w:eastAsia="Times New Roman" w:hAnsi="Times New Roman" w:cs="Times New Roman"/>
+                <w:sz w:val="20"/>
+                <w:szCs w:val="20"/>
+              </w:rPr>
+            </w:pPr>
+            <w:r>
+              <w:rPr>
+                <w:rFonts w:ascii="Times New Roman" w:eastAsia="Times New Roman" w:hAnsi="Times New Roman" w:cs="Times New Roman"/>
                 <w:sz w:val="20"/>
                 <w:szCs w:val="20"/>
               </w:rPr>
@@ -1193,14 +1181,14 @@
               <w:spacing w:after="0" w:line="240" w:lineRule="auto"/>
               <w:jc w:val="center"/>
               <w:rPr>
-                <w:rFonts w:ascii="Times New Roman" w:hAnsi="Times New Roman" w:cs="Times New Roman"/>
-                <w:sz w:val="20"/>
-                <w:szCs w:val="20"/>
-              </w:rPr>
-            </w:pPr>
-            <w:r>
-              <w:rPr>
-                <w:rFonts w:ascii="Times New Roman" w:hAnsi="Times New Roman" w:cs="Times New Roman"/>
+                <w:rFonts w:ascii="Times New Roman" w:eastAsia="Times New Roman" w:hAnsi="Times New Roman" w:cs="Times New Roman"/>
+                <w:sz w:val="20"/>
+                <w:szCs w:val="20"/>
+              </w:rPr>
+            </w:pPr>
+            <w:r>
+              <w:rPr>
+                <w:rFonts w:ascii="Times New Roman" w:eastAsia="Times New Roman" w:hAnsi="Times New Roman" w:cs="Times New Roman"/>
                 <w:sz w:val="20"/>
                 <w:szCs w:val="20"/>
               </w:rPr>
@@ -1218,14 +1206,14 @@
               <w:spacing w:after="0" w:line="240" w:lineRule="auto"/>
               <w:jc w:val="center"/>
               <w:rPr>
-                <w:rFonts w:ascii="Times New Roman" w:hAnsi="Times New Roman" w:cs="Times New Roman"/>
-                <w:sz w:val="20"/>
-                <w:szCs w:val="20"/>
-              </w:rPr>
-            </w:pPr>
-            <w:r>
-              <w:rPr>
-                <w:rFonts w:ascii="Times New Roman" w:hAnsi="Times New Roman" w:cs="Times New Roman"/>
+                <w:rFonts w:ascii="Times New Roman" w:eastAsia="Times New Roman" w:hAnsi="Times New Roman" w:cs="Times New Roman"/>
+                <w:sz w:val="20"/>
+                <w:szCs w:val="20"/>
+              </w:rPr>
+            </w:pPr>
+            <w:r>
+              <w:rPr>
+                <w:rFonts w:ascii="Times New Roman" w:eastAsia="Times New Roman" w:hAnsi="Times New Roman" w:cs="Times New Roman"/>
                 <w:sz w:val="20"/>
                 <w:szCs w:val="20"/>
               </w:rPr>
@@ -1243,14 +1231,14 @@
               <w:spacing w:after="0" w:line="240" w:lineRule="auto"/>
               <w:jc w:val="center"/>
               <w:rPr>
-                <w:rFonts w:ascii="Times New Roman" w:hAnsi="Times New Roman" w:cs="Times New Roman"/>
-                <w:sz w:val="20"/>
-                <w:szCs w:val="20"/>
-              </w:rPr>
-            </w:pPr>
-            <w:r>
-              <w:rPr>
-                <w:rFonts w:ascii="Times New Roman" w:hAnsi="Times New Roman" w:cs="Times New Roman"/>
+                <w:rFonts w:ascii="Times New Roman" w:eastAsia="Times New Roman" w:hAnsi="Times New Roman" w:cs="Times New Roman"/>
+                <w:sz w:val="20"/>
+                <w:szCs w:val="20"/>
+              </w:rPr>
+            </w:pPr>
+            <w:r>
+              <w:rPr>
+                <w:rFonts w:ascii="Times New Roman" w:eastAsia="Times New Roman" w:hAnsi="Times New Roman" w:cs="Times New Roman"/>
                 <w:sz w:val="20"/>
                 <w:szCs w:val="20"/>
               </w:rPr>
@@ -1268,14 +1256,14 @@
               <w:spacing w:after="0" w:line="240" w:lineRule="auto"/>
               <w:jc w:val="center"/>
               <w:rPr>
-                <w:rFonts w:ascii="Times New Roman" w:hAnsi="Times New Roman" w:cs="Times New Roman"/>
-                <w:sz w:val="20"/>
-                <w:szCs w:val="20"/>
-              </w:rPr>
-            </w:pPr>
-            <w:r>
-              <w:rPr>
-                <w:rFonts w:ascii="Times New Roman" w:hAnsi="Times New Roman" w:cs="Times New Roman"/>
+                <w:rFonts w:ascii="Times New Roman" w:eastAsia="Times New Roman" w:hAnsi="Times New Roman" w:cs="Times New Roman"/>
+                <w:sz w:val="20"/>
+                <w:szCs w:val="20"/>
+              </w:rPr>
+            </w:pPr>
+            <w:r>
+              <w:rPr>
+                <w:rFonts w:ascii="Times New Roman" w:eastAsia="Times New Roman" w:hAnsi="Times New Roman" w:cs="Times New Roman"/>
                 <w:sz w:val="20"/>
                 <w:szCs w:val="20"/>
               </w:rPr>
@@ -1293,14 +1281,14 @@
               <w:spacing w:after="0" w:line="240" w:lineRule="auto"/>
               <w:jc w:val="center"/>
               <w:rPr>
-                <w:rFonts w:ascii="Times New Roman" w:hAnsi="Times New Roman" w:cs="Times New Roman"/>
-                <w:sz w:val="20"/>
-                <w:szCs w:val="20"/>
-              </w:rPr>
-            </w:pPr>
-            <w:r>
-              <w:rPr>
-                <w:rFonts w:ascii="Times New Roman" w:hAnsi="Times New Roman" w:cs="Times New Roman"/>
+                <w:rFonts w:ascii="Times New Roman" w:eastAsia="Times New Roman" w:hAnsi="Times New Roman" w:cs="Times New Roman"/>
+                <w:sz w:val="20"/>
+                <w:szCs w:val="20"/>
+              </w:rPr>
+            </w:pPr>
+            <w:r>
+              <w:rPr>
+                <w:rFonts w:ascii="Times New Roman" w:eastAsia="Times New Roman" w:hAnsi="Times New Roman" w:cs="Times New Roman"/>
                 <w:sz w:val="20"/>
                 <w:szCs w:val="20"/>
               </w:rPr>
@@ -1318,14 +1306,14 @@
               <w:spacing w:after="0" w:line="240" w:lineRule="auto"/>
               <w:jc w:val="center"/>
               <w:rPr>
-                <w:rFonts w:ascii="Times New Roman" w:hAnsi="Times New Roman" w:cs="Times New Roman"/>
-                <w:sz w:val="20"/>
-                <w:szCs w:val="20"/>
-              </w:rPr>
-            </w:pPr>
-            <w:r>
-              <w:rPr>
-                <w:rFonts w:ascii="Times New Roman" w:hAnsi="Times New Roman" w:cs="Times New Roman"/>
+                <w:rFonts w:ascii="Times New Roman" w:eastAsia="Times New Roman" w:hAnsi="Times New Roman" w:cs="Times New Roman"/>
+                <w:sz w:val="20"/>
+                <w:szCs w:val="20"/>
+              </w:rPr>
+            </w:pPr>
+            <w:r>
+              <w:rPr>
+                <w:rFonts w:ascii="Times New Roman" w:eastAsia="Times New Roman" w:hAnsi="Times New Roman" w:cs="Times New Roman"/>
                 <w:sz w:val="20"/>
                 <w:szCs w:val="20"/>
               </w:rPr>
@@ -1347,7 +1335,7 @@
             <w:pPr>
               <w:spacing w:after="0" w:line="240" w:lineRule="auto"/>
               <w:rPr>
-                <w:rFonts w:ascii="Times New Roman" w:hAnsi="Times New Roman" w:cs="Times New Roman"/>
+                <w:rFonts w:ascii="Times New Roman" w:eastAsia="Times New Roman" w:hAnsi="Times New Roman" w:cs="Times New Roman"/>
                 <w:i/>
                 <w:sz w:val="20"/>
                 <w:szCs w:val="20"/>
@@ -1355,7 +1343,7 @@
             </w:pPr>
             <w:r>
               <w:rPr>
-                <w:rFonts w:ascii="Times New Roman" w:hAnsi="Times New Roman" w:cs="Times New Roman"/>
+                <w:rFonts w:ascii="Times New Roman" w:eastAsia="Times New Roman" w:hAnsi="Times New Roman" w:cs="Times New Roman"/>
                 <w:i/>
                 <w:sz w:val="20"/>
                 <w:szCs w:val="20"/>
@@ -1374,14 +1362,14 @@
               <w:spacing w:after="0" w:line="240" w:lineRule="auto"/>
               <w:jc w:val="center"/>
               <w:rPr>
-                <w:rFonts w:ascii="Times New Roman" w:hAnsi="Times New Roman" w:cs="Times New Roman"/>
-                <w:sz w:val="20"/>
-                <w:szCs w:val="20"/>
-              </w:rPr>
-            </w:pPr>
-            <w:r>
-              <w:rPr>
-                <w:rFonts w:ascii="Times New Roman" w:hAnsi="Times New Roman" w:cs="Times New Roman"/>
+                <w:rFonts w:ascii="Times New Roman" w:eastAsia="Times New Roman" w:hAnsi="Times New Roman" w:cs="Times New Roman"/>
+                <w:sz w:val="20"/>
+                <w:szCs w:val="20"/>
+              </w:rPr>
+            </w:pPr>
+            <w:r>
+              <w:rPr>
+                <w:rFonts w:ascii="Times New Roman" w:eastAsia="Times New Roman" w:hAnsi="Times New Roman" w:cs="Times New Roman"/>
                 <w:sz w:val="20"/>
                 <w:szCs w:val="20"/>
               </w:rPr>
@@ -1399,14 +1387,14 @@
               <w:spacing w:after="0" w:line="240" w:lineRule="auto"/>
               <w:jc w:val="center"/>
               <w:rPr>
-                <w:rFonts w:ascii="Times New Roman" w:hAnsi="Times New Roman" w:cs="Times New Roman"/>
-                <w:sz w:val="20"/>
-                <w:szCs w:val="20"/>
-              </w:rPr>
-            </w:pPr>
-            <w:r>
-              <w:rPr>
-                <w:rFonts w:ascii="Times New Roman" w:hAnsi="Times New Roman" w:cs="Times New Roman"/>
+                <w:rFonts w:ascii="Times New Roman" w:eastAsia="Times New Roman" w:hAnsi="Times New Roman" w:cs="Times New Roman"/>
+                <w:sz w:val="20"/>
+                <w:szCs w:val="20"/>
+              </w:rPr>
+            </w:pPr>
+            <w:r>
+              <w:rPr>
+                <w:rFonts w:ascii="Times New Roman" w:eastAsia="Times New Roman" w:hAnsi="Times New Roman" w:cs="Times New Roman"/>
                 <w:sz w:val="20"/>
                 <w:szCs w:val="20"/>
               </w:rPr>
@@ -1424,14 +1412,14 @@
               <w:spacing w:after="0" w:line="240" w:lineRule="auto"/>
               <w:jc w:val="center"/>
               <w:rPr>
-                <w:rFonts w:ascii="Times New Roman" w:hAnsi="Times New Roman" w:cs="Times New Roman"/>
-                <w:sz w:val="20"/>
-                <w:szCs w:val="20"/>
-              </w:rPr>
-            </w:pPr>
-            <w:r>
-              <w:rPr>
-                <w:rFonts w:ascii="Times New Roman" w:hAnsi="Times New Roman" w:cs="Times New Roman"/>
+                <w:rFonts w:ascii="Times New Roman" w:eastAsia="Times New Roman" w:hAnsi="Times New Roman" w:cs="Times New Roman"/>
+                <w:sz w:val="20"/>
+                <w:szCs w:val="20"/>
+              </w:rPr>
+            </w:pPr>
+            <w:r>
+              <w:rPr>
+                <w:rFonts w:ascii="Times New Roman" w:eastAsia="Times New Roman" w:hAnsi="Times New Roman" w:cs="Times New Roman"/>
                 <w:sz w:val="20"/>
                 <w:szCs w:val="20"/>
               </w:rPr>
@@ -1449,14 +1437,14 @@
               <w:spacing w:after="0" w:line="240" w:lineRule="auto"/>
               <w:jc w:val="center"/>
               <w:rPr>
-                <w:rFonts w:ascii="Times New Roman" w:hAnsi="Times New Roman" w:cs="Times New Roman"/>
-                <w:sz w:val="20"/>
-                <w:szCs w:val="20"/>
-              </w:rPr>
-            </w:pPr>
-            <w:r>
-              <w:rPr>
-                <w:rFonts w:ascii="Times New Roman" w:hAnsi="Times New Roman" w:cs="Times New Roman"/>
+                <w:rFonts w:ascii="Times New Roman" w:eastAsia="Times New Roman" w:hAnsi="Times New Roman" w:cs="Times New Roman"/>
+                <w:sz w:val="20"/>
+                <w:szCs w:val="20"/>
+              </w:rPr>
+            </w:pPr>
+            <w:r>
+              <w:rPr>
+                <w:rFonts w:ascii="Times New Roman" w:eastAsia="Times New Roman" w:hAnsi="Times New Roman" w:cs="Times New Roman"/>
                 <w:sz w:val="20"/>
                 <w:szCs w:val="20"/>
               </w:rPr>
@@ -1474,14 +1462,14 @@
               <w:spacing w:after="0" w:line="240" w:lineRule="auto"/>
               <w:jc w:val="center"/>
               <w:rPr>
-                <w:rFonts w:ascii="Times New Roman" w:hAnsi="Times New Roman" w:cs="Times New Roman"/>
-                <w:sz w:val="20"/>
-                <w:szCs w:val="20"/>
-              </w:rPr>
-            </w:pPr>
-            <w:r>
-              <w:rPr>
-                <w:rFonts w:ascii="Times New Roman" w:hAnsi="Times New Roman" w:cs="Times New Roman"/>
+                <w:rFonts w:ascii="Times New Roman" w:eastAsia="Times New Roman" w:hAnsi="Times New Roman" w:cs="Times New Roman"/>
+                <w:sz w:val="20"/>
+                <w:szCs w:val="20"/>
+              </w:rPr>
+            </w:pPr>
+            <w:r>
+              <w:rPr>
+                <w:rFonts w:ascii="Times New Roman" w:eastAsia="Times New Roman" w:hAnsi="Times New Roman" w:cs="Times New Roman"/>
                 <w:sz w:val="20"/>
                 <w:szCs w:val="20"/>
               </w:rPr>
@@ -1499,14 +1487,14 @@
               <w:spacing w:after="0" w:line="240" w:lineRule="auto"/>
               <w:jc w:val="center"/>
               <w:rPr>
-                <w:rFonts w:ascii="Times New Roman" w:hAnsi="Times New Roman" w:cs="Times New Roman"/>
-                <w:sz w:val="20"/>
-                <w:szCs w:val="20"/>
-              </w:rPr>
-            </w:pPr>
-            <w:r>
-              <w:rPr>
-                <w:rFonts w:ascii="Times New Roman" w:hAnsi="Times New Roman" w:cs="Times New Roman"/>
+                <w:rFonts w:ascii="Times New Roman" w:eastAsia="Times New Roman" w:hAnsi="Times New Roman" w:cs="Times New Roman"/>
+                <w:sz w:val="20"/>
+                <w:szCs w:val="20"/>
+              </w:rPr>
+            </w:pPr>
+            <w:r>
+              <w:rPr>
+                <w:rFonts w:ascii="Times New Roman" w:eastAsia="Times New Roman" w:hAnsi="Times New Roman" w:cs="Times New Roman"/>
                 <w:sz w:val="20"/>
                 <w:szCs w:val="20"/>
               </w:rPr>
@@ -1524,14 +1512,14 @@
               <w:spacing w:after="0" w:line="240" w:lineRule="auto"/>
               <w:jc w:val="center"/>
               <w:rPr>
-                <w:rFonts w:ascii="Times New Roman" w:hAnsi="Times New Roman" w:cs="Times New Roman"/>
-                <w:sz w:val="20"/>
-                <w:szCs w:val="20"/>
-              </w:rPr>
-            </w:pPr>
-            <w:r>
-              <w:rPr>
-                <w:rFonts w:ascii="Times New Roman" w:hAnsi="Times New Roman" w:cs="Times New Roman"/>
+                <w:rFonts w:ascii="Times New Roman" w:eastAsia="Times New Roman" w:hAnsi="Times New Roman" w:cs="Times New Roman"/>
+                <w:sz w:val="20"/>
+                <w:szCs w:val="20"/>
+              </w:rPr>
+            </w:pPr>
+            <w:r>
+              <w:rPr>
+                <w:rFonts w:ascii="Times New Roman" w:eastAsia="Times New Roman" w:hAnsi="Times New Roman" w:cs="Times New Roman"/>
                 <w:sz w:val="20"/>
                 <w:szCs w:val="20"/>
               </w:rPr>
@@ -1549,14 +1537,14 @@
               <w:spacing w:after="0" w:line="240" w:lineRule="auto"/>
               <w:jc w:val="center"/>
               <w:rPr>
-                <w:rFonts w:ascii="Times New Roman" w:hAnsi="Times New Roman" w:cs="Times New Roman"/>
-                <w:sz w:val="20"/>
-                <w:szCs w:val="20"/>
-              </w:rPr>
-            </w:pPr>
-            <w:r>
-              <w:rPr>
-                <w:rFonts w:ascii="Times New Roman" w:hAnsi="Times New Roman" w:cs="Times New Roman"/>
+                <w:rFonts w:ascii="Times New Roman" w:eastAsia="Times New Roman" w:hAnsi="Times New Roman" w:cs="Times New Roman"/>
+                <w:sz w:val="20"/>
+                <w:szCs w:val="20"/>
+              </w:rPr>
+            </w:pPr>
+            <w:r>
+              <w:rPr>
+                <w:rFonts w:ascii="Times New Roman" w:eastAsia="Times New Roman" w:hAnsi="Times New Roman" w:cs="Times New Roman"/>
                 <w:sz w:val="20"/>
                 <w:szCs w:val="20"/>
               </w:rPr>
@@ -1574,14 +1562,14 @@
               <w:spacing w:after="0" w:line="240" w:lineRule="auto"/>
               <w:jc w:val="center"/>
               <w:rPr>
-                <w:rFonts w:ascii="Times New Roman" w:hAnsi="Times New Roman" w:cs="Times New Roman"/>
-                <w:sz w:val="20"/>
-                <w:szCs w:val="20"/>
-              </w:rPr>
-            </w:pPr>
-            <w:r>
-              <w:rPr>
-                <w:rFonts w:ascii="Times New Roman" w:hAnsi="Times New Roman" w:cs="Times New Roman"/>
+                <w:rFonts w:ascii="Times New Roman" w:eastAsia="Times New Roman" w:hAnsi="Times New Roman" w:cs="Times New Roman"/>
+                <w:sz w:val="20"/>
+                <w:szCs w:val="20"/>
+              </w:rPr>
+            </w:pPr>
+            <w:r>
+              <w:rPr>
+                <w:rFonts w:ascii="Times New Roman" w:eastAsia="Times New Roman" w:hAnsi="Times New Roman" w:cs="Times New Roman"/>
                 <w:sz w:val="20"/>
                 <w:szCs w:val="20"/>
               </w:rPr>
@@ -1599,14 +1587,14 @@
               <w:spacing w:after="0" w:line="240" w:lineRule="auto"/>
               <w:jc w:val="center"/>
               <w:rPr>
-                <w:rFonts w:ascii="Times New Roman" w:hAnsi="Times New Roman" w:cs="Times New Roman"/>
-                <w:sz w:val="20"/>
-                <w:szCs w:val="20"/>
-              </w:rPr>
-            </w:pPr>
-            <w:r>
-              <w:rPr>
-                <w:rFonts w:ascii="Times New Roman" w:hAnsi="Times New Roman" w:cs="Times New Roman"/>
+                <w:rFonts w:ascii="Times New Roman" w:eastAsia="Times New Roman" w:hAnsi="Times New Roman" w:cs="Times New Roman"/>
+                <w:sz w:val="20"/>
+                <w:szCs w:val="20"/>
+              </w:rPr>
+            </w:pPr>
+            <w:r>
+              <w:rPr>
+                <w:rFonts w:ascii="Times New Roman" w:eastAsia="Times New Roman" w:hAnsi="Times New Roman" w:cs="Times New Roman"/>
                 <w:sz w:val="20"/>
                 <w:szCs w:val="20"/>
               </w:rPr>
@@ -1628,7 +1616,7 @@
             <w:pPr>
               <w:spacing w:after="0" w:line="240" w:lineRule="auto"/>
               <w:rPr>
-                <w:rFonts w:ascii="Times New Roman" w:hAnsi="Times New Roman" w:cs="Times New Roman"/>
+                <w:rFonts w:ascii="Times New Roman" w:eastAsia="Times New Roman" w:hAnsi="Times New Roman" w:cs="Times New Roman"/>
                 <w:i/>
                 <w:sz w:val="20"/>
                 <w:szCs w:val="20"/>
@@ -1636,7 +1624,7 @@
             </w:pPr>
             <w:r>
               <w:rPr>
-                <w:rFonts w:ascii="Times New Roman" w:hAnsi="Times New Roman" w:cs="Times New Roman"/>
+                <w:rFonts w:ascii="Times New Roman" w:eastAsia="Times New Roman" w:hAnsi="Times New Roman" w:cs="Times New Roman"/>
                 <w:i/>
                 <w:sz w:val="20"/>
                 <w:szCs w:val="20"/>
@@ -1655,14 +1643,14 @@
               <w:spacing w:after="0" w:line="240" w:lineRule="auto"/>
               <w:jc w:val="center"/>
               <w:rPr>
-                <w:rFonts w:ascii="Times New Roman" w:hAnsi="Times New Roman" w:cs="Times New Roman"/>
-                <w:sz w:val="20"/>
-                <w:szCs w:val="20"/>
-              </w:rPr>
-            </w:pPr>
-            <w:r>
-              <w:rPr>
-                <w:rFonts w:ascii="Times New Roman" w:hAnsi="Times New Roman" w:cs="Times New Roman"/>
+                <w:rFonts w:ascii="Times New Roman" w:eastAsia="Times New Roman" w:hAnsi="Times New Roman" w:cs="Times New Roman"/>
+                <w:sz w:val="20"/>
+                <w:szCs w:val="20"/>
+              </w:rPr>
+            </w:pPr>
+            <w:r>
+              <w:rPr>
+                <w:rFonts w:ascii="Times New Roman" w:eastAsia="Times New Roman" w:hAnsi="Times New Roman" w:cs="Times New Roman"/>
                 <w:sz w:val="20"/>
                 <w:szCs w:val="20"/>
               </w:rPr>
@@ -1680,14 +1668,14 @@
               <w:spacing w:after="0" w:line="240" w:lineRule="auto"/>
               <w:jc w:val="center"/>
               <w:rPr>
-                <w:rFonts w:ascii="Times New Roman" w:hAnsi="Times New Roman" w:cs="Times New Roman"/>
-                <w:sz w:val="20"/>
-                <w:szCs w:val="20"/>
-              </w:rPr>
-            </w:pPr>
-            <w:r>
-              <w:rPr>
-                <w:rFonts w:ascii="Times New Roman" w:hAnsi="Times New Roman" w:cs="Times New Roman"/>
+                <w:rFonts w:ascii="Times New Roman" w:eastAsia="Times New Roman" w:hAnsi="Times New Roman" w:cs="Times New Roman"/>
+                <w:sz w:val="20"/>
+                <w:szCs w:val="20"/>
+              </w:rPr>
+            </w:pPr>
+            <w:r>
+              <w:rPr>
+                <w:rFonts w:ascii="Times New Roman" w:eastAsia="Times New Roman" w:hAnsi="Times New Roman" w:cs="Times New Roman"/>
                 <w:sz w:val="20"/>
                 <w:szCs w:val="20"/>
               </w:rPr>
@@ -1705,14 +1693,14 @@
               <w:spacing w:after="0" w:line="240" w:lineRule="auto"/>
               <w:jc w:val="center"/>
               <w:rPr>
-                <w:rFonts w:ascii="Times New Roman" w:hAnsi="Times New Roman" w:cs="Times New Roman"/>
-                <w:sz w:val="20"/>
-                <w:szCs w:val="20"/>
-              </w:rPr>
-            </w:pPr>
-            <w:r>
-              <w:rPr>
-                <w:rFonts w:ascii="Times New Roman" w:hAnsi="Times New Roman" w:cs="Times New Roman"/>
+                <w:rFonts w:ascii="Times New Roman" w:eastAsia="Times New Roman" w:hAnsi="Times New Roman" w:cs="Times New Roman"/>
+                <w:sz w:val="20"/>
+                <w:szCs w:val="20"/>
+              </w:rPr>
+            </w:pPr>
+            <w:r>
+              <w:rPr>
+                <w:rFonts w:ascii="Times New Roman" w:eastAsia="Times New Roman" w:hAnsi="Times New Roman" w:cs="Times New Roman"/>
                 <w:sz w:val="20"/>
                 <w:szCs w:val="20"/>
               </w:rPr>
@@ -1730,14 +1718,14 @@
               <w:spacing w:after="0" w:line="240" w:lineRule="auto"/>
               <w:jc w:val="center"/>
               <w:rPr>
-                <w:rFonts w:ascii="Times New Roman" w:hAnsi="Times New Roman" w:cs="Times New Roman"/>
-                <w:sz w:val="20"/>
-                <w:szCs w:val="20"/>
-              </w:rPr>
-            </w:pPr>
-            <w:r>
-              <w:rPr>
-                <w:rFonts w:ascii="Times New Roman" w:hAnsi="Times New Roman" w:cs="Times New Roman"/>
+                <w:rFonts w:ascii="Times New Roman" w:eastAsia="Times New Roman" w:hAnsi="Times New Roman" w:cs="Times New Roman"/>
+                <w:sz w:val="20"/>
+                <w:szCs w:val="20"/>
+              </w:rPr>
+            </w:pPr>
+            <w:r>
+              <w:rPr>
+                <w:rFonts w:ascii="Times New Roman" w:eastAsia="Times New Roman" w:hAnsi="Times New Roman" w:cs="Times New Roman"/>
                 <w:sz w:val="20"/>
                 <w:szCs w:val="20"/>
               </w:rPr>
@@ -1755,14 +1743,14 @@
               <w:spacing w:after="0" w:line="240" w:lineRule="auto"/>
               <w:jc w:val="center"/>
               <w:rPr>
-                <w:rFonts w:ascii="Times New Roman" w:hAnsi="Times New Roman" w:cs="Times New Roman"/>
-                <w:sz w:val="20"/>
-                <w:szCs w:val="20"/>
-              </w:rPr>
-            </w:pPr>
-            <w:r>
-              <w:rPr>
-                <w:rFonts w:ascii="Times New Roman" w:hAnsi="Times New Roman" w:cs="Times New Roman"/>
+                <w:rFonts w:ascii="Times New Roman" w:eastAsia="Times New Roman" w:hAnsi="Times New Roman" w:cs="Times New Roman"/>
+                <w:sz w:val="20"/>
+                <w:szCs w:val="20"/>
+              </w:rPr>
+            </w:pPr>
+            <w:r>
+              <w:rPr>
+                <w:rFonts w:ascii="Times New Roman" w:eastAsia="Times New Roman" w:hAnsi="Times New Roman" w:cs="Times New Roman"/>
                 <w:sz w:val="20"/>
                 <w:szCs w:val="20"/>
               </w:rPr>
@@ -1780,14 +1768,14 @@
               <w:spacing w:after="0" w:line="240" w:lineRule="auto"/>
               <w:jc w:val="center"/>
               <w:rPr>
-                <w:rFonts w:ascii="Times New Roman" w:hAnsi="Times New Roman" w:cs="Times New Roman"/>
-                <w:sz w:val="20"/>
-                <w:szCs w:val="20"/>
-              </w:rPr>
-            </w:pPr>
-            <w:r>
-              <w:rPr>
-                <w:rFonts w:ascii="Times New Roman" w:hAnsi="Times New Roman" w:cs="Times New Roman"/>
+                <w:rFonts w:ascii="Times New Roman" w:eastAsia="Times New Roman" w:hAnsi="Times New Roman" w:cs="Times New Roman"/>
+                <w:sz w:val="20"/>
+                <w:szCs w:val="20"/>
+              </w:rPr>
+            </w:pPr>
+            <w:r>
+              <w:rPr>
+                <w:rFonts w:ascii="Times New Roman" w:eastAsia="Times New Roman" w:hAnsi="Times New Roman" w:cs="Times New Roman"/>
                 <w:sz w:val="20"/>
                 <w:szCs w:val="20"/>
               </w:rPr>
@@ -1805,14 +1793,14 @@
               <w:spacing w:after="0" w:line="240" w:lineRule="auto"/>
               <w:jc w:val="center"/>
               <w:rPr>
-                <w:rFonts w:ascii="Times New Roman" w:hAnsi="Times New Roman" w:cs="Times New Roman"/>
-                <w:sz w:val="20"/>
-                <w:szCs w:val="20"/>
-              </w:rPr>
-            </w:pPr>
-            <w:r>
-              <w:rPr>
-                <w:rFonts w:ascii="Times New Roman" w:hAnsi="Times New Roman" w:cs="Times New Roman"/>
+                <w:rFonts w:ascii="Times New Roman" w:eastAsia="Times New Roman" w:hAnsi="Times New Roman" w:cs="Times New Roman"/>
+                <w:sz w:val="20"/>
+                <w:szCs w:val="20"/>
+              </w:rPr>
+            </w:pPr>
+            <w:r>
+              <w:rPr>
+                <w:rFonts w:ascii="Times New Roman" w:eastAsia="Times New Roman" w:hAnsi="Times New Roman" w:cs="Times New Roman"/>
                 <w:sz w:val="20"/>
                 <w:szCs w:val="20"/>
               </w:rPr>
@@ -1830,14 +1818,14 @@
               <w:spacing w:after="0" w:line="240" w:lineRule="auto"/>
               <w:jc w:val="center"/>
               <w:rPr>
-                <w:rFonts w:ascii="Times New Roman" w:hAnsi="Times New Roman" w:cs="Times New Roman"/>
-                <w:sz w:val="20"/>
-                <w:szCs w:val="20"/>
-              </w:rPr>
-            </w:pPr>
-            <w:r>
-              <w:rPr>
-                <w:rFonts w:ascii="Times New Roman" w:hAnsi="Times New Roman" w:cs="Times New Roman"/>
+                <w:rFonts w:ascii="Times New Roman" w:eastAsia="Times New Roman" w:hAnsi="Times New Roman" w:cs="Times New Roman"/>
+                <w:sz w:val="20"/>
+                <w:szCs w:val="20"/>
+              </w:rPr>
+            </w:pPr>
+            <w:r>
+              <w:rPr>
+                <w:rFonts w:ascii="Times New Roman" w:eastAsia="Times New Roman" w:hAnsi="Times New Roman" w:cs="Times New Roman"/>
                 <w:sz w:val="20"/>
                 <w:szCs w:val="20"/>
               </w:rPr>
@@ -1855,14 +1843,14 @@
               <w:spacing w:after="0" w:line="240" w:lineRule="auto"/>
               <w:jc w:val="center"/>
               <w:rPr>
-                <w:rFonts w:ascii="Times New Roman" w:hAnsi="Times New Roman" w:cs="Times New Roman"/>
-                <w:sz w:val="20"/>
-                <w:szCs w:val="20"/>
-              </w:rPr>
-            </w:pPr>
-            <w:r>
-              <w:rPr>
-                <w:rFonts w:ascii="Times New Roman" w:hAnsi="Times New Roman" w:cs="Times New Roman"/>
+                <w:rFonts w:ascii="Times New Roman" w:eastAsia="Times New Roman" w:hAnsi="Times New Roman" w:cs="Times New Roman"/>
+                <w:sz w:val="20"/>
+                <w:szCs w:val="20"/>
+              </w:rPr>
+            </w:pPr>
+            <w:r>
+              <w:rPr>
+                <w:rFonts w:ascii="Times New Roman" w:eastAsia="Times New Roman" w:hAnsi="Times New Roman" w:cs="Times New Roman"/>
                 <w:sz w:val="20"/>
                 <w:szCs w:val="20"/>
               </w:rPr>
@@ -1880,14 +1868,14 @@
               <w:spacing w:after="0" w:line="240" w:lineRule="auto"/>
               <w:jc w:val="center"/>
               <w:rPr>
-                <w:rFonts w:ascii="Times New Roman" w:hAnsi="Times New Roman" w:cs="Times New Roman"/>
-                <w:sz w:val="20"/>
-                <w:szCs w:val="20"/>
-              </w:rPr>
-            </w:pPr>
-            <w:r>
-              <w:rPr>
-                <w:rFonts w:ascii="Times New Roman" w:hAnsi="Times New Roman" w:cs="Times New Roman"/>
+                <w:rFonts w:ascii="Times New Roman" w:eastAsia="Times New Roman" w:hAnsi="Times New Roman" w:cs="Times New Roman"/>
+                <w:sz w:val="20"/>
+                <w:szCs w:val="20"/>
+              </w:rPr>
+            </w:pPr>
+            <w:r>
+              <w:rPr>
+                <w:rFonts w:ascii="Times New Roman" w:eastAsia="Times New Roman" w:hAnsi="Times New Roman" w:cs="Times New Roman"/>
                 <w:sz w:val="20"/>
                 <w:szCs w:val="20"/>
               </w:rPr>
@@ -1909,14 +1897,14 @@
             <w:pPr>
               <w:spacing w:after="0" w:line="240" w:lineRule="auto"/>
               <w:rPr>
-                <w:rFonts w:ascii="Times New Roman" w:hAnsi="Times New Roman" w:cs="Times New Roman"/>
-                <w:sz w:val="20"/>
-                <w:szCs w:val="20"/>
-              </w:rPr>
-            </w:pPr>
-            <w:r>
-              <w:rPr>
-                <w:rFonts w:ascii="Times New Roman" w:hAnsi="Times New Roman" w:cs="Times New Roman"/>
+                <w:rFonts w:ascii="Times New Roman" w:eastAsia="Times New Roman" w:hAnsi="Times New Roman" w:cs="Times New Roman"/>
+                <w:sz w:val="20"/>
+                <w:szCs w:val="20"/>
+              </w:rPr>
+            </w:pPr>
+            <w:r>
+              <w:rPr>
+                <w:rFonts w:ascii="Times New Roman" w:eastAsia="Times New Roman" w:hAnsi="Times New Roman" w:cs="Times New Roman"/>
                 <w:sz w:val="20"/>
                 <w:szCs w:val="20"/>
               </w:rPr>
@@ -1934,14 +1922,14 @@
               <w:spacing w:after="0" w:line="240" w:lineRule="auto"/>
               <w:jc w:val="center"/>
               <w:rPr>
-                <w:rFonts w:ascii="Times New Roman" w:hAnsi="Times New Roman" w:cs="Times New Roman"/>
-                <w:sz w:val="20"/>
-                <w:szCs w:val="20"/>
-              </w:rPr>
-            </w:pPr>
-            <w:r>
-              <w:rPr>
-                <w:rFonts w:ascii="Times New Roman" w:hAnsi="Times New Roman" w:cs="Times New Roman"/>
+                <w:rFonts w:ascii="Times New Roman" w:eastAsia="Times New Roman" w:hAnsi="Times New Roman" w:cs="Times New Roman"/>
+                <w:sz w:val="20"/>
+                <w:szCs w:val="20"/>
+              </w:rPr>
+            </w:pPr>
+            <w:r>
+              <w:rPr>
+                <w:rFonts w:ascii="Times New Roman" w:eastAsia="Times New Roman" w:hAnsi="Times New Roman" w:cs="Times New Roman"/>
                 <w:sz w:val="20"/>
                 <w:szCs w:val="20"/>
               </w:rPr>
@@ -1959,14 +1947,14 @@
               <w:spacing w:after="0" w:line="240" w:lineRule="auto"/>
               <w:jc w:val="center"/>
               <w:rPr>
-                <w:rFonts w:ascii="Times New Roman" w:hAnsi="Times New Roman" w:cs="Times New Roman"/>
-                <w:sz w:val="20"/>
-                <w:szCs w:val="20"/>
-              </w:rPr>
-            </w:pPr>
-            <w:r>
-              <w:rPr>
-                <w:rFonts w:ascii="Times New Roman" w:hAnsi="Times New Roman" w:cs="Times New Roman"/>
+                <w:rFonts w:ascii="Times New Roman" w:eastAsia="Times New Roman" w:hAnsi="Times New Roman" w:cs="Times New Roman"/>
+                <w:sz w:val="20"/>
+                <w:szCs w:val="20"/>
+              </w:rPr>
+            </w:pPr>
+            <w:r>
+              <w:rPr>
+                <w:rFonts w:ascii="Times New Roman" w:eastAsia="Times New Roman" w:hAnsi="Times New Roman" w:cs="Times New Roman"/>
                 <w:sz w:val="20"/>
                 <w:szCs w:val="20"/>
               </w:rPr>
@@ -1984,14 +1972,14 @@
               <w:spacing w:after="0" w:line="240" w:lineRule="auto"/>
               <w:jc w:val="center"/>
               <w:rPr>
-                <w:rFonts w:ascii="Times New Roman" w:hAnsi="Times New Roman" w:cs="Times New Roman"/>
-                <w:sz w:val="20"/>
-                <w:szCs w:val="20"/>
-              </w:rPr>
-            </w:pPr>
-            <w:r>
-              <w:rPr>
-                <w:rFonts w:ascii="Times New Roman" w:hAnsi="Times New Roman" w:cs="Times New Roman"/>
+                <w:rFonts w:ascii="Times New Roman" w:eastAsia="Times New Roman" w:hAnsi="Times New Roman" w:cs="Times New Roman"/>
+                <w:sz w:val="20"/>
+                <w:szCs w:val="20"/>
+              </w:rPr>
+            </w:pPr>
+            <w:r>
+              <w:rPr>
+                <w:rFonts w:ascii="Times New Roman" w:eastAsia="Times New Roman" w:hAnsi="Times New Roman" w:cs="Times New Roman"/>
                 <w:sz w:val="20"/>
                 <w:szCs w:val="20"/>
               </w:rPr>
@@ -2009,14 +1997,14 @@
               <w:spacing w:after="0" w:line="240" w:lineRule="auto"/>
               <w:jc w:val="center"/>
               <w:rPr>
-                <w:rFonts w:ascii="Times New Roman" w:hAnsi="Times New Roman" w:cs="Times New Roman"/>
-                <w:sz w:val="20"/>
-                <w:szCs w:val="20"/>
-              </w:rPr>
-            </w:pPr>
-            <w:r>
-              <w:rPr>
-                <w:rFonts w:ascii="Times New Roman" w:hAnsi="Times New Roman" w:cs="Times New Roman"/>
+                <w:rFonts w:ascii="Times New Roman" w:eastAsia="Times New Roman" w:hAnsi="Times New Roman" w:cs="Times New Roman"/>
+                <w:sz w:val="20"/>
+                <w:szCs w:val="20"/>
+              </w:rPr>
+            </w:pPr>
+            <w:r>
+              <w:rPr>
+                <w:rFonts w:ascii="Times New Roman" w:eastAsia="Times New Roman" w:hAnsi="Times New Roman" w:cs="Times New Roman"/>
                 <w:sz w:val="20"/>
                 <w:szCs w:val="20"/>
               </w:rPr>
@@ -2034,14 +2022,14 @@
               <w:spacing w:after="0" w:line="240" w:lineRule="auto"/>
               <w:jc w:val="center"/>
               <w:rPr>
-                <w:rFonts w:ascii="Times New Roman" w:hAnsi="Times New Roman" w:cs="Times New Roman"/>
-                <w:sz w:val="20"/>
-                <w:szCs w:val="20"/>
-              </w:rPr>
-            </w:pPr>
-            <w:r>
-              <w:rPr>
-                <w:rFonts w:ascii="Times New Roman" w:hAnsi="Times New Roman" w:cs="Times New Roman"/>
+                <w:rFonts w:ascii="Times New Roman" w:eastAsia="Times New Roman" w:hAnsi="Times New Roman" w:cs="Times New Roman"/>
+                <w:sz w:val="20"/>
+                <w:szCs w:val="20"/>
+              </w:rPr>
+            </w:pPr>
+            <w:r>
+              <w:rPr>
+                <w:rFonts w:ascii="Times New Roman" w:eastAsia="Times New Roman" w:hAnsi="Times New Roman" w:cs="Times New Roman"/>
                 <w:sz w:val="20"/>
                 <w:szCs w:val="20"/>
               </w:rPr>
@@ -2059,14 +2047,14 @@
               <w:spacing w:after="0" w:line="240" w:lineRule="auto"/>
               <w:jc w:val="center"/>
               <w:rPr>
-                <w:rFonts w:ascii="Times New Roman" w:hAnsi="Times New Roman" w:cs="Times New Roman"/>
-                <w:sz w:val="20"/>
-                <w:szCs w:val="20"/>
-              </w:rPr>
-            </w:pPr>
-            <w:r>
-              <w:rPr>
-                <w:rFonts w:ascii="Times New Roman" w:hAnsi="Times New Roman" w:cs="Times New Roman"/>
+                <w:rFonts w:ascii="Times New Roman" w:eastAsia="Times New Roman" w:hAnsi="Times New Roman" w:cs="Times New Roman"/>
+                <w:sz w:val="20"/>
+                <w:szCs w:val="20"/>
+              </w:rPr>
+            </w:pPr>
+            <w:r>
+              <w:rPr>
+                <w:rFonts w:ascii="Times New Roman" w:eastAsia="Times New Roman" w:hAnsi="Times New Roman" w:cs="Times New Roman"/>
                 <w:sz w:val="20"/>
                 <w:szCs w:val="20"/>
               </w:rPr>
@@ -2084,14 +2072,14 @@
               <w:spacing w:after="0" w:line="240" w:lineRule="auto"/>
               <w:jc w:val="center"/>
               <w:rPr>
-                <w:rFonts w:ascii="Times New Roman" w:hAnsi="Times New Roman" w:cs="Times New Roman"/>
-                <w:sz w:val="20"/>
-                <w:szCs w:val="20"/>
-              </w:rPr>
-            </w:pPr>
-            <w:r>
-              <w:rPr>
-                <w:rFonts w:ascii="Times New Roman" w:hAnsi="Times New Roman" w:cs="Times New Roman"/>
+                <w:rFonts w:ascii="Times New Roman" w:eastAsia="Times New Roman" w:hAnsi="Times New Roman" w:cs="Times New Roman"/>
+                <w:sz w:val="20"/>
+                <w:szCs w:val="20"/>
+              </w:rPr>
+            </w:pPr>
+            <w:r>
+              <w:rPr>
+                <w:rFonts w:ascii="Times New Roman" w:eastAsia="Times New Roman" w:hAnsi="Times New Roman" w:cs="Times New Roman"/>
                 <w:sz w:val="20"/>
                 <w:szCs w:val="20"/>
               </w:rPr>
@@ -2109,14 +2097,14 @@
               <w:spacing w:after="0" w:line="240" w:lineRule="auto"/>
               <w:jc w:val="center"/>
               <w:rPr>
-                <w:rFonts w:ascii="Times New Roman" w:hAnsi="Times New Roman" w:cs="Times New Roman"/>
-                <w:sz w:val="20"/>
-                <w:szCs w:val="20"/>
-              </w:rPr>
-            </w:pPr>
-            <w:r>
-              <w:rPr>
-                <w:rFonts w:ascii="Times New Roman" w:hAnsi="Times New Roman" w:cs="Times New Roman"/>
+                <w:rFonts w:ascii="Times New Roman" w:eastAsia="Times New Roman" w:hAnsi="Times New Roman" w:cs="Times New Roman"/>
+                <w:sz w:val="20"/>
+                <w:szCs w:val="20"/>
+              </w:rPr>
+            </w:pPr>
+            <w:r>
+              <w:rPr>
+                <w:rFonts w:ascii="Times New Roman" w:eastAsia="Times New Roman" w:hAnsi="Times New Roman" w:cs="Times New Roman"/>
                 <w:sz w:val="20"/>
                 <w:szCs w:val="20"/>
               </w:rPr>
@@ -2134,14 +2122,14 @@
               <w:spacing w:after="0" w:line="240" w:lineRule="auto"/>
               <w:jc w:val="center"/>
               <w:rPr>
-                <w:rFonts w:ascii="Times New Roman" w:hAnsi="Times New Roman" w:cs="Times New Roman"/>
-                <w:sz w:val="20"/>
-                <w:szCs w:val="20"/>
-              </w:rPr>
-            </w:pPr>
-            <w:r>
-              <w:rPr>
-                <w:rFonts w:ascii="Times New Roman" w:hAnsi="Times New Roman" w:cs="Times New Roman"/>
+                <w:rFonts w:ascii="Times New Roman" w:eastAsia="Times New Roman" w:hAnsi="Times New Roman" w:cs="Times New Roman"/>
+                <w:sz w:val="20"/>
+                <w:szCs w:val="20"/>
+              </w:rPr>
+            </w:pPr>
+            <w:r>
+              <w:rPr>
+                <w:rFonts w:ascii="Times New Roman" w:eastAsia="Times New Roman" w:hAnsi="Times New Roman" w:cs="Times New Roman"/>
                 <w:sz w:val="20"/>
                 <w:szCs w:val="20"/>
               </w:rPr>
@@ -2159,14 +2147,14 @@
               <w:spacing w:after="0" w:line="240" w:lineRule="auto"/>
               <w:jc w:val="center"/>
               <w:rPr>
-                <w:rFonts w:ascii="Times New Roman" w:hAnsi="Times New Roman" w:cs="Times New Roman"/>
-                <w:sz w:val="20"/>
-                <w:szCs w:val="20"/>
-              </w:rPr>
-            </w:pPr>
-            <w:r>
-              <w:rPr>
-                <w:rFonts w:ascii="Times New Roman" w:hAnsi="Times New Roman" w:cs="Times New Roman"/>
+                <w:rFonts w:ascii="Times New Roman" w:eastAsia="Times New Roman" w:hAnsi="Times New Roman" w:cs="Times New Roman"/>
+                <w:sz w:val="20"/>
+                <w:szCs w:val="20"/>
+              </w:rPr>
+            </w:pPr>
+            <w:r>
+              <w:rPr>
+                <w:rFonts w:ascii="Times New Roman" w:eastAsia="Times New Roman" w:hAnsi="Times New Roman" w:cs="Times New Roman"/>
                 <w:sz w:val="20"/>
                 <w:szCs w:val="20"/>
               </w:rPr>
@@ -2188,14 +2176,14 @@
             <w:pPr>
               <w:spacing w:after="0" w:line="240" w:lineRule="auto"/>
               <w:rPr>
-                <w:rFonts w:ascii="Times New Roman" w:hAnsi="Times New Roman" w:cs="Times New Roman"/>
-                <w:sz w:val="20"/>
-                <w:szCs w:val="20"/>
-              </w:rPr>
-            </w:pPr>
-            <w:r>
-              <w:rPr>
-                <w:rFonts w:ascii="Times New Roman" w:hAnsi="Times New Roman" w:cs="Times New Roman"/>
+                <w:rFonts w:ascii="Times New Roman" w:eastAsia="Times New Roman" w:hAnsi="Times New Roman" w:cs="Times New Roman"/>
+                <w:sz w:val="20"/>
+                <w:szCs w:val="20"/>
+              </w:rPr>
+            </w:pPr>
+            <w:r>
+              <w:rPr>
+                <w:rFonts w:ascii="Times New Roman" w:eastAsia="Times New Roman" w:hAnsi="Times New Roman" w:cs="Times New Roman"/>
                 <w:sz w:val="20"/>
                 <w:szCs w:val="20"/>
               </w:rPr>
@@ -2213,14 +2201,14 @@
               <w:spacing w:after="0" w:line="240" w:lineRule="auto"/>
               <w:jc w:val="center"/>
               <w:rPr>
-                <w:rFonts w:ascii="Times New Roman" w:hAnsi="Times New Roman" w:cs="Times New Roman"/>
-                <w:sz w:val="20"/>
-                <w:szCs w:val="20"/>
-              </w:rPr>
-            </w:pPr>
-            <w:r>
-              <w:rPr>
-                <w:rFonts w:ascii="Times New Roman" w:hAnsi="Times New Roman" w:cs="Times New Roman"/>
+                <w:rFonts w:ascii="Times New Roman" w:eastAsia="Times New Roman" w:hAnsi="Times New Roman" w:cs="Times New Roman"/>
+                <w:sz w:val="20"/>
+                <w:szCs w:val="20"/>
+              </w:rPr>
+            </w:pPr>
+            <w:r>
+              <w:rPr>
+                <w:rFonts w:ascii="Times New Roman" w:eastAsia="Times New Roman" w:hAnsi="Times New Roman" w:cs="Times New Roman"/>
                 <w:sz w:val="20"/>
                 <w:szCs w:val="20"/>
               </w:rPr>
@@ -2238,14 +2226,14 @@
               <w:spacing w:after="0" w:line="240" w:lineRule="auto"/>
               <w:jc w:val="center"/>
               <w:rPr>
-                <w:rFonts w:ascii="Times New Roman" w:hAnsi="Times New Roman" w:cs="Times New Roman"/>
-                <w:sz w:val="20"/>
-                <w:szCs w:val="20"/>
-              </w:rPr>
-            </w:pPr>
-            <w:r>
-              <w:rPr>
-                <w:rFonts w:ascii="Times New Roman" w:hAnsi="Times New Roman" w:cs="Times New Roman"/>
+                <w:rFonts w:ascii="Times New Roman" w:eastAsia="Times New Roman" w:hAnsi="Times New Roman" w:cs="Times New Roman"/>
+                <w:sz w:val="20"/>
+                <w:szCs w:val="20"/>
+              </w:rPr>
+            </w:pPr>
+            <w:r>
+              <w:rPr>
+                <w:rFonts w:ascii="Times New Roman" w:eastAsia="Times New Roman" w:hAnsi="Times New Roman" w:cs="Times New Roman"/>
                 <w:sz w:val="20"/>
                 <w:szCs w:val="20"/>
               </w:rPr>
@@ -2263,14 +2251,14 @@
               <w:spacing w:after="0" w:line="240" w:lineRule="auto"/>
               <w:jc w:val="center"/>
               <w:rPr>
-                <w:rFonts w:ascii="Times New Roman" w:hAnsi="Times New Roman" w:cs="Times New Roman"/>
-                <w:sz w:val="20"/>
-                <w:szCs w:val="20"/>
-              </w:rPr>
-            </w:pPr>
-            <w:r>
-              <w:rPr>
-                <w:rFonts w:ascii="Times New Roman" w:hAnsi="Times New Roman" w:cs="Times New Roman"/>
+                <w:rFonts w:ascii="Times New Roman" w:eastAsia="Times New Roman" w:hAnsi="Times New Roman" w:cs="Times New Roman"/>
+                <w:sz w:val="20"/>
+                <w:szCs w:val="20"/>
+              </w:rPr>
+            </w:pPr>
+            <w:r>
+              <w:rPr>
+                <w:rFonts w:ascii="Times New Roman" w:eastAsia="Times New Roman" w:hAnsi="Times New Roman" w:cs="Times New Roman"/>
                 <w:sz w:val="20"/>
                 <w:szCs w:val="20"/>
               </w:rPr>
@@ -2288,14 +2276,14 @@
               <w:spacing w:after="0" w:line="240" w:lineRule="auto"/>
               <w:jc w:val="center"/>
               <w:rPr>
-                <w:rFonts w:ascii="Times New Roman" w:hAnsi="Times New Roman" w:cs="Times New Roman"/>
-                <w:sz w:val="20"/>
-                <w:szCs w:val="20"/>
-              </w:rPr>
-            </w:pPr>
-            <w:r>
-              <w:rPr>
-                <w:rFonts w:ascii="Times New Roman" w:hAnsi="Times New Roman" w:cs="Times New Roman"/>
+                <w:rFonts w:ascii="Times New Roman" w:eastAsia="Times New Roman" w:hAnsi="Times New Roman" w:cs="Times New Roman"/>
+                <w:sz w:val="20"/>
+                <w:szCs w:val="20"/>
+              </w:rPr>
+            </w:pPr>
+            <w:r>
+              <w:rPr>
+                <w:rFonts w:ascii="Times New Roman" w:eastAsia="Times New Roman" w:hAnsi="Times New Roman" w:cs="Times New Roman"/>
                 <w:sz w:val="20"/>
                 <w:szCs w:val="20"/>
               </w:rPr>
@@ -2313,14 +2301,14 @@
               <w:spacing w:after="0" w:line="240" w:lineRule="auto"/>
               <w:jc w:val="center"/>
               <w:rPr>
-                <w:rFonts w:ascii="Times New Roman" w:hAnsi="Times New Roman" w:cs="Times New Roman"/>
-                <w:sz w:val="20"/>
-                <w:szCs w:val="20"/>
-              </w:rPr>
-            </w:pPr>
-            <w:r>
-              <w:rPr>
-                <w:rFonts w:ascii="Times New Roman" w:hAnsi="Times New Roman" w:cs="Times New Roman"/>
+                <w:rFonts w:ascii="Times New Roman" w:eastAsia="Times New Roman" w:hAnsi="Times New Roman" w:cs="Times New Roman"/>
+                <w:sz w:val="20"/>
+                <w:szCs w:val="20"/>
+              </w:rPr>
+            </w:pPr>
+            <w:r>
+              <w:rPr>
+                <w:rFonts w:ascii="Times New Roman" w:eastAsia="Times New Roman" w:hAnsi="Times New Roman" w:cs="Times New Roman"/>
                 <w:sz w:val="20"/>
                 <w:szCs w:val="20"/>
               </w:rPr>
@@ -2338,14 +2326,14 @@
               <w:spacing w:after="0" w:line="240" w:lineRule="auto"/>
               <w:jc w:val="center"/>
               <w:rPr>
-                <w:rFonts w:ascii="Times New Roman" w:hAnsi="Times New Roman" w:cs="Times New Roman"/>
-                <w:sz w:val="20"/>
-                <w:szCs w:val="20"/>
-              </w:rPr>
-            </w:pPr>
-            <w:r>
-              <w:rPr>
-                <w:rFonts w:ascii="Times New Roman" w:hAnsi="Times New Roman" w:cs="Times New Roman"/>
+                <w:rFonts w:ascii="Times New Roman" w:eastAsia="Times New Roman" w:hAnsi="Times New Roman" w:cs="Times New Roman"/>
+                <w:sz w:val="20"/>
+                <w:szCs w:val="20"/>
+              </w:rPr>
+            </w:pPr>
+            <w:r>
+              <w:rPr>
+                <w:rFonts w:ascii="Times New Roman" w:eastAsia="Times New Roman" w:hAnsi="Times New Roman" w:cs="Times New Roman"/>
                 <w:sz w:val="20"/>
                 <w:szCs w:val="20"/>
               </w:rPr>
@@ -2363,14 +2351,14 @@
               <w:spacing w:after="0" w:line="240" w:lineRule="auto"/>
               <w:jc w:val="center"/>
               <w:rPr>
-                <w:rFonts w:ascii="Times New Roman" w:hAnsi="Times New Roman" w:cs="Times New Roman"/>
-                <w:sz w:val="20"/>
-                <w:szCs w:val="20"/>
-              </w:rPr>
-            </w:pPr>
-            <w:r>
-              <w:rPr>
-                <w:rFonts w:ascii="Times New Roman" w:hAnsi="Times New Roman" w:cs="Times New Roman"/>
+                <w:rFonts w:ascii="Times New Roman" w:eastAsia="Times New Roman" w:hAnsi="Times New Roman" w:cs="Times New Roman"/>
+                <w:sz w:val="20"/>
+                <w:szCs w:val="20"/>
+              </w:rPr>
+            </w:pPr>
+            <w:r>
+              <w:rPr>
+                <w:rFonts w:ascii="Times New Roman" w:eastAsia="Times New Roman" w:hAnsi="Times New Roman" w:cs="Times New Roman"/>
                 <w:sz w:val="20"/>
                 <w:szCs w:val="20"/>
               </w:rPr>
@@ -2388,14 +2376,14 @@
               <w:spacing w:after="0" w:line="240" w:lineRule="auto"/>
               <w:jc w:val="center"/>
               <w:rPr>
-                <w:rFonts w:ascii="Times New Roman" w:hAnsi="Times New Roman" w:cs="Times New Roman"/>
-                <w:sz w:val="20"/>
-                <w:szCs w:val="20"/>
-              </w:rPr>
-            </w:pPr>
-            <w:r>
-              <w:rPr>
-                <w:rFonts w:ascii="Times New Roman" w:hAnsi="Times New Roman" w:cs="Times New Roman"/>
+                <w:rFonts w:ascii="Times New Roman" w:eastAsia="Times New Roman" w:hAnsi="Times New Roman" w:cs="Times New Roman"/>
+                <w:sz w:val="20"/>
+                <w:szCs w:val="20"/>
+              </w:rPr>
+            </w:pPr>
+            <w:r>
+              <w:rPr>
+                <w:rFonts w:ascii="Times New Roman" w:eastAsia="Times New Roman" w:hAnsi="Times New Roman" w:cs="Times New Roman"/>
                 <w:sz w:val="20"/>
                 <w:szCs w:val="20"/>
               </w:rPr>
@@ -2413,14 +2401,14 @@
               <w:spacing w:after="0" w:line="240" w:lineRule="auto"/>
               <w:jc w:val="center"/>
               <w:rPr>
-                <w:rFonts w:ascii="Times New Roman" w:hAnsi="Times New Roman" w:cs="Times New Roman"/>
-                <w:sz w:val="20"/>
-                <w:szCs w:val="20"/>
-              </w:rPr>
-            </w:pPr>
-            <w:r>
-              <w:rPr>
-                <w:rFonts w:ascii="Times New Roman" w:hAnsi="Times New Roman" w:cs="Times New Roman"/>
+                <w:rFonts w:ascii="Times New Roman" w:eastAsia="Times New Roman" w:hAnsi="Times New Roman" w:cs="Times New Roman"/>
+                <w:sz w:val="20"/>
+                <w:szCs w:val="20"/>
+              </w:rPr>
+            </w:pPr>
+            <w:r>
+              <w:rPr>
+                <w:rFonts w:ascii="Times New Roman" w:eastAsia="Times New Roman" w:hAnsi="Times New Roman" w:cs="Times New Roman"/>
                 <w:sz w:val="20"/>
                 <w:szCs w:val="20"/>
               </w:rPr>
@@ -2438,14 +2426,14 @@
               <w:spacing w:after="0" w:line="240" w:lineRule="auto"/>
               <w:jc w:val="center"/>
               <w:rPr>
-                <w:rFonts w:ascii="Times New Roman" w:hAnsi="Times New Roman" w:cs="Times New Roman"/>
-                <w:sz w:val="20"/>
-                <w:szCs w:val="20"/>
-              </w:rPr>
-            </w:pPr>
-            <w:r>
-              <w:rPr>
-                <w:rFonts w:ascii="Times New Roman" w:hAnsi="Times New Roman" w:cs="Times New Roman"/>
+                <w:rFonts w:ascii="Times New Roman" w:eastAsia="Times New Roman" w:hAnsi="Times New Roman" w:cs="Times New Roman"/>
+                <w:sz w:val="20"/>
+                <w:szCs w:val="20"/>
+              </w:rPr>
+            </w:pPr>
+            <w:r>
+              <w:rPr>
+                <w:rFonts w:ascii="Times New Roman" w:eastAsia="Times New Roman" w:hAnsi="Times New Roman" w:cs="Times New Roman"/>
                 <w:sz w:val="20"/>
                 <w:szCs w:val="20"/>
               </w:rPr>
@@ -2467,14 +2455,14 @@
             <w:pPr>
               <w:spacing w:after="0" w:line="240" w:lineRule="auto"/>
               <w:rPr>
-                <w:rFonts w:ascii="Times New Roman" w:hAnsi="Times New Roman" w:cs="Times New Roman"/>
-                <w:sz w:val="20"/>
-                <w:szCs w:val="20"/>
-              </w:rPr>
-            </w:pPr>
-            <w:r>
-              <w:rPr>
-                <w:rFonts w:ascii="Times New Roman" w:hAnsi="Times New Roman" w:cs="Times New Roman"/>
+                <w:rFonts w:ascii="Times New Roman" w:eastAsia="Times New Roman" w:hAnsi="Times New Roman" w:cs="Times New Roman"/>
+                <w:sz w:val="20"/>
+                <w:szCs w:val="20"/>
+              </w:rPr>
+            </w:pPr>
+            <w:r>
+              <w:rPr>
+                <w:rFonts w:ascii="Times New Roman" w:eastAsia="Times New Roman" w:hAnsi="Times New Roman" w:cs="Times New Roman"/>
                 <w:sz w:val="20"/>
                 <w:szCs w:val="20"/>
               </w:rPr>
@@ -2492,14 +2480,14 @@
               <w:spacing w:after="0" w:line="240" w:lineRule="auto"/>
               <w:jc w:val="center"/>
               <w:rPr>
-                <w:rFonts w:ascii="Times New Roman" w:hAnsi="Times New Roman" w:cs="Times New Roman"/>
-                <w:sz w:val="20"/>
-                <w:szCs w:val="20"/>
-              </w:rPr>
-            </w:pPr>
-            <w:r>
-              <w:rPr>
-                <w:rFonts w:ascii="Times New Roman" w:hAnsi="Times New Roman" w:cs="Times New Roman"/>
+                <w:rFonts w:ascii="Times New Roman" w:eastAsia="Times New Roman" w:hAnsi="Times New Roman" w:cs="Times New Roman"/>
+                <w:sz w:val="20"/>
+                <w:szCs w:val="20"/>
+              </w:rPr>
+            </w:pPr>
+            <w:r>
+              <w:rPr>
+                <w:rFonts w:ascii="Times New Roman" w:eastAsia="Times New Roman" w:hAnsi="Times New Roman" w:cs="Times New Roman"/>
                 <w:sz w:val="20"/>
                 <w:szCs w:val="20"/>
               </w:rPr>
@@ -2517,14 +2505,14 @@
               <w:spacing w:after="0" w:line="240" w:lineRule="auto"/>
               <w:jc w:val="center"/>
               <w:rPr>
-                <w:rFonts w:ascii="Times New Roman" w:hAnsi="Times New Roman" w:cs="Times New Roman"/>
-                <w:sz w:val="20"/>
-                <w:szCs w:val="20"/>
-              </w:rPr>
-            </w:pPr>
-            <w:r>
-              <w:rPr>
-                <w:rFonts w:ascii="Times New Roman" w:hAnsi="Times New Roman" w:cs="Times New Roman"/>
+                <w:rFonts w:ascii="Times New Roman" w:eastAsia="Times New Roman" w:hAnsi="Times New Roman" w:cs="Times New Roman"/>
+                <w:sz w:val="20"/>
+                <w:szCs w:val="20"/>
+              </w:rPr>
+            </w:pPr>
+            <w:r>
+              <w:rPr>
+                <w:rFonts w:ascii="Times New Roman" w:eastAsia="Times New Roman" w:hAnsi="Times New Roman" w:cs="Times New Roman"/>
                 <w:sz w:val="20"/>
                 <w:szCs w:val="20"/>
               </w:rPr>
@@ -2542,14 +2530,14 @@
               <w:spacing w:after="0" w:line="240" w:lineRule="auto"/>
               <w:jc w:val="center"/>
               <w:rPr>
-                <w:rFonts w:ascii="Times New Roman" w:hAnsi="Times New Roman" w:cs="Times New Roman"/>
-                <w:sz w:val="20"/>
-                <w:szCs w:val="20"/>
-              </w:rPr>
-            </w:pPr>
-            <w:r>
-              <w:rPr>
-                <w:rFonts w:ascii="Times New Roman" w:hAnsi="Times New Roman" w:cs="Times New Roman"/>
+                <w:rFonts w:ascii="Times New Roman" w:eastAsia="Times New Roman" w:hAnsi="Times New Roman" w:cs="Times New Roman"/>
+                <w:sz w:val="20"/>
+                <w:szCs w:val="20"/>
+              </w:rPr>
+            </w:pPr>
+            <w:r>
+              <w:rPr>
+                <w:rFonts w:ascii="Times New Roman" w:eastAsia="Times New Roman" w:hAnsi="Times New Roman" w:cs="Times New Roman"/>
                 <w:sz w:val="20"/>
                 <w:szCs w:val="20"/>
               </w:rPr>
@@ -2567,14 +2555,14 @@
               <w:spacing w:after="0" w:line="240" w:lineRule="auto"/>
               <w:jc w:val="center"/>
               <w:rPr>
-                <w:rFonts w:ascii="Times New Roman" w:hAnsi="Times New Roman" w:cs="Times New Roman"/>
-                <w:sz w:val="20"/>
-                <w:szCs w:val="20"/>
-              </w:rPr>
-            </w:pPr>
-            <w:r>
-              <w:rPr>
-                <w:rFonts w:ascii="Times New Roman" w:hAnsi="Times New Roman" w:cs="Times New Roman"/>
+                <w:rFonts w:ascii="Times New Roman" w:eastAsia="Times New Roman" w:hAnsi="Times New Roman" w:cs="Times New Roman"/>
+                <w:sz w:val="20"/>
+                <w:szCs w:val="20"/>
+              </w:rPr>
+            </w:pPr>
+            <w:r>
+              <w:rPr>
+                <w:rFonts w:ascii="Times New Roman" w:eastAsia="Times New Roman" w:hAnsi="Times New Roman" w:cs="Times New Roman"/>
                 <w:sz w:val="20"/>
                 <w:szCs w:val="20"/>
               </w:rPr>
@@ -2592,14 +2580,14 @@
               <w:spacing w:after="0" w:line="240" w:lineRule="auto"/>
               <w:jc w:val="center"/>
               <w:rPr>
-                <w:rFonts w:ascii="Times New Roman" w:hAnsi="Times New Roman" w:cs="Times New Roman"/>
-                <w:sz w:val="20"/>
-                <w:szCs w:val="20"/>
-              </w:rPr>
-            </w:pPr>
-            <w:r>
-              <w:rPr>
-                <w:rFonts w:ascii="Times New Roman" w:hAnsi="Times New Roman" w:cs="Times New Roman"/>
+                <w:rFonts w:ascii="Times New Roman" w:eastAsia="Times New Roman" w:hAnsi="Times New Roman" w:cs="Times New Roman"/>
+                <w:sz w:val="20"/>
+                <w:szCs w:val="20"/>
+              </w:rPr>
+            </w:pPr>
+            <w:r>
+              <w:rPr>
+                <w:rFonts w:ascii="Times New Roman" w:eastAsia="Times New Roman" w:hAnsi="Times New Roman" w:cs="Times New Roman"/>
                 <w:sz w:val="20"/>
                 <w:szCs w:val="20"/>
               </w:rPr>
@@ -2617,14 +2605,14 @@
               <w:spacing w:after="0" w:line="240" w:lineRule="auto"/>
               <w:jc w:val="center"/>
               <w:rPr>
-                <w:rFonts w:ascii="Times New Roman" w:hAnsi="Times New Roman" w:cs="Times New Roman"/>
-                <w:sz w:val="20"/>
-                <w:szCs w:val="20"/>
-              </w:rPr>
-            </w:pPr>
-            <w:r>
-              <w:rPr>
-                <w:rFonts w:ascii="Times New Roman" w:hAnsi="Times New Roman" w:cs="Times New Roman"/>
+                <w:rFonts w:ascii="Times New Roman" w:eastAsia="Times New Roman" w:hAnsi="Times New Roman" w:cs="Times New Roman"/>
+                <w:sz w:val="20"/>
+                <w:szCs w:val="20"/>
+              </w:rPr>
+            </w:pPr>
+            <w:r>
+              <w:rPr>
+                <w:rFonts w:ascii="Times New Roman" w:eastAsia="Times New Roman" w:hAnsi="Times New Roman" w:cs="Times New Roman"/>
                 <w:sz w:val="20"/>
                 <w:szCs w:val="20"/>
               </w:rPr>
@@ -2642,14 +2630,14 @@
               <w:spacing w:after="0" w:line="240" w:lineRule="auto"/>
               <w:jc w:val="center"/>
               <w:rPr>
-                <w:rFonts w:ascii="Times New Roman" w:hAnsi="Times New Roman" w:cs="Times New Roman"/>
-                <w:sz w:val="20"/>
-                <w:szCs w:val="20"/>
-              </w:rPr>
-            </w:pPr>
-            <w:r>
-              <w:rPr>
-                <w:rFonts w:ascii="Times New Roman" w:hAnsi="Times New Roman" w:cs="Times New Roman"/>
+                <w:rFonts w:ascii="Times New Roman" w:eastAsia="Times New Roman" w:hAnsi="Times New Roman" w:cs="Times New Roman"/>
+                <w:sz w:val="20"/>
+                <w:szCs w:val="20"/>
+              </w:rPr>
+            </w:pPr>
+            <w:r>
+              <w:rPr>
+                <w:rFonts w:ascii="Times New Roman" w:eastAsia="Times New Roman" w:hAnsi="Times New Roman" w:cs="Times New Roman"/>
                 <w:sz w:val="20"/>
                 <w:szCs w:val="20"/>
               </w:rPr>
@@ -2667,14 +2655,14 @@
               <w:spacing w:after="0" w:line="240" w:lineRule="auto"/>
               <w:jc w:val="center"/>
               <w:rPr>
-                <w:rFonts w:ascii="Times New Roman" w:hAnsi="Times New Roman" w:cs="Times New Roman"/>
-                <w:sz w:val="20"/>
-                <w:szCs w:val="20"/>
-              </w:rPr>
-            </w:pPr>
-            <w:r>
-              <w:rPr>
-                <w:rFonts w:ascii="Times New Roman" w:hAnsi="Times New Roman" w:cs="Times New Roman"/>
+                <w:rFonts w:ascii="Times New Roman" w:eastAsia="Times New Roman" w:hAnsi="Times New Roman" w:cs="Times New Roman"/>
+                <w:sz w:val="20"/>
+                <w:szCs w:val="20"/>
+              </w:rPr>
+            </w:pPr>
+            <w:r>
+              <w:rPr>
+                <w:rFonts w:ascii="Times New Roman" w:eastAsia="Times New Roman" w:hAnsi="Times New Roman" w:cs="Times New Roman"/>
                 <w:sz w:val="20"/>
                 <w:szCs w:val="20"/>
               </w:rPr>
@@ -2692,14 +2680,14 @@
               <w:spacing w:after="0" w:line="240" w:lineRule="auto"/>
               <w:jc w:val="center"/>
               <w:rPr>
-                <w:rFonts w:ascii="Times New Roman" w:hAnsi="Times New Roman" w:cs="Times New Roman"/>
-                <w:sz w:val="20"/>
-                <w:szCs w:val="20"/>
-              </w:rPr>
-            </w:pPr>
-            <w:r>
-              <w:rPr>
-                <w:rFonts w:ascii="Times New Roman" w:hAnsi="Times New Roman" w:cs="Times New Roman"/>
+                <w:rFonts w:ascii="Times New Roman" w:eastAsia="Times New Roman" w:hAnsi="Times New Roman" w:cs="Times New Roman"/>
+                <w:sz w:val="20"/>
+                <w:szCs w:val="20"/>
+              </w:rPr>
+            </w:pPr>
+            <w:r>
+              <w:rPr>
+                <w:rFonts w:ascii="Times New Roman" w:eastAsia="Times New Roman" w:hAnsi="Times New Roman" w:cs="Times New Roman"/>
                 <w:sz w:val="20"/>
                 <w:szCs w:val="20"/>
               </w:rPr>
@@ -2717,14 +2705,14 @@
               <w:spacing w:after="0" w:line="240" w:lineRule="auto"/>
               <w:jc w:val="center"/>
               <w:rPr>
-                <w:rFonts w:ascii="Times New Roman" w:hAnsi="Times New Roman" w:cs="Times New Roman"/>
-                <w:sz w:val="20"/>
-                <w:szCs w:val="20"/>
-              </w:rPr>
-            </w:pPr>
-            <w:r>
-              <w:rPr>
-                <w:rFonts w:ascii="Times New Roman" w:hAnsi="Times New Roman" w:cs="Times New Roman"/>
+                <w:rFonts w:ascii="Times New Roman" w:eastAsia="Times New Roman" w:hAnsi="Times New Roman" w:cs="Times New Roman"/>
+                <w:sz w:val="20"/>
+                <w:szCs w:val="20"/>
+              </w:rPr>
+            </w:pPr>
+            <w:r>
+              <w:rPr>
+                <w:rFonts w:ascii="Times New Roman" w:eastAsia="Times New Roman" w:hAnsi="Times New Roman" w:cs="Times New Roman"/>
                 <w:sz w:val="20"/>
                 <w:szCs w:val="20"/>
               </w:rPr>
@@ -2750,14 +2738,14 @@
             <w:pPr>
               <w:spacing w:after="0" w:line="240" w:lineRule="auto"/>
               <w:rPr>
-                <w:rFonts w:ascii="Times New Roman" w:hAnsi="Times New Roman" w:cs="Times New Roman"/>
-                <w:sz w:val="20"/>
-                <w:szCs w:val="20"/>
-              </w:rPr>
-            </w:pPr>
-            <w:r>
-              <w:rPr>
-                <w:rFonts w:ascii="Times New Roman" w:hAnsi="Times New Roman" w:cs="Times New Roman"/>
+                <w:rFonts w:ascii="Times New Roman" w:eastAsia="Times New Roman" w:hAnsi="Times New Roman" w:cs="Times New Roman"/>
+                <w:sz w:val="20"/>
+                <w:szCs w:val="20"/>
+              </w:rPr>
+            </w:pPr>
+            <w:r>
+              <w:rPr>
+                <w:rFonts w:ascii="Times New Roman" w:eastAsia="Times New Roman" w:hAnsi="Times New Roman" w:cs="Times New Roman"/>
                 <w:sz w:val="20"/>
                 <w:szCs w:val="20"/>
               </w:rPr>
@@ -2779,14 +2767,14 @@
               <w:spacing w:after="0" w:line="240" w:lineRule="auto"/>
               <w:jc w:val="center"/>
               <w:rPr>
-                <w:rFonts w:ascii="Times New Roman" w:hAnsi="Times New Roman" w:cs="Times New Roman"/>
-                <w:sz w:val="20"/>
-                <w:szCs w:val="20"/>
-              </w:rPr>
-            </w:pPr>
-            <w:r>
-              <w:rPr>
-                <w:rFonts w:ascii="Times New Roman" w:hAnsi="Times New Roman" w:cs="Times New Roman"/>
+                <w:rFonts w:ascii="Times New Roman" w:eastAsia="Times New Roman" w:hAnsi="Times New Roman" w:cs="Times New Roman"/>
+                <w:sz w:val="20"/>
+                <w:szCs w:val="20"/>
+              </w:rPr>
+            </w:pPr>
+            <w:r>
+              <w:rPr>
+                <w:rFonts w:ascii="Times New Roman" w:eastAsia="Times New Roman" w:hAnsi="Times New Roman" w:cs="Times New Roman"/>
                 <w:sz w:val="20"/>
                 <w:szCs w:val="20"/>
               </w:rPr>
@@ -2808,14 +2796,14 @@
               <w:spacing w:after="0" w:line="240" w:lineRule="auto"/>
               <w:jc w:val="center"/>
               <w:rPr>
-                <w:rFonts w:ascii="Times New Roman" w:hAnsi="Times New Roman" w:cs="Times New Roman"/>
-                <w:sz w:val="20"/>
-                <w:szCs w:val="20"/>
-              </w:rPr>
-            </w:pPr>
-            <w:r>
-              <w:rPr>
-                <w:rFonts w:ascii="Times New Roman" w:hAnsi="Times New Roman" w:cs="Times New Roman"/>
+                <w:rFonts w:ascii="Times New Roman" w:eastAsia="Times New Roman" w:hAnsi="Times New Roman" w:cs="Times New Roman"/>
+                <w:sz w:val="20"/>
+                <w:szCs w:val="20"/>
+              </w:rPr>
+            </w:pPr>
+            <w:r>
+              <w:rPr>
+                <w:rFonts w:ascii="Times New Roman" w:eastAsia="Times New Roman" w:hAnsi="Times New Roman" w:cs="Times New Roman"/>
                 <w:sz w:val="20"/>
                 <w:szCs w:val="20"/>
               </w:rPr>
@@ -2837,14 +2825,14 @@
               <w:spacing w:after="0" w:line="240" w:lineRule="auto"/>
               <w:jc w:val="center"/>
               <w:rPr>
-                <w:rFonts w:ascii="Times New Roman" w:hAnsi="Times New Roman" w:cs="Times New Roman"/>
-                <w:sz w:val="20"/>
-                <w:szCs w:val="20"/>
-              </w:rPr>
-            </w:pPr>
-            <w:r>
-              <w:rPr>
-                <w:rFonts w:ascii="Times New Roman" w:hAnsi="Times New Roman" w:cs="Times New Roman"/>
+                <w:rFonts w:ascii="Times New Roman" w:eastAsia="Times New Roman" w:hAnsi="Times New Roman" w:cs="Times New Roman"/>
+                <w:sz w:val="20"/>
+                <w:szCs w:val="20"/>
+              </w:rPr>
+            </w:pPr>
+            <w:r>
+              <w:rPr>
+                <w:rFonts w:ascii="Times New Roman" w:eastAsia="Times New Roman" w:hAnsi="Times New Roman" w:cs="Times New Roman"/>
                 <w:sz w:val="20"/>
                 <w:szCs w:val="20"/>
               </w:rPr>
@@ -2866,14 +2854,14 @@
               <w:spacing w:after="0" w:line="240" w:lineRule="auto"/>
               <w:jc w:val="center"/>
               <w:rPr>
-                <w:rFonts w:ascii="Times New Roman" w:hAnsi="Times New Roman" w:cs="Times New Roman"/>
-                <w:sz w:val="20"/>
-                <w:szCs w:val="20"/>
-              </w:rPr>
-            </w:pPr>
-            <w:r>
-              <w:rPr>
-                <w:rFonts w:ascii="Times New Roman" w:hAnsi="Times New Roman" w:cs="Times New Roman"/>
+                <w:rFonts w:ascii="Times New Roman" w:eastAsia="Times New Roman" w:hAnsi="Times New Roman" w:cs="Times New Roman"/>
+                <w:sz w:val="20"/>
+                <w:szCs w:val="20"/>
+              </w:rPr>
+            </w:pPr>
+            <w:r>
+              <w:rPr>
+                <w:rFonts w:ascii="Times New Roman" w:eastAsia="Times New Roman" w:hAnsi="Times New Roman" w:cs="Times New Roman"/>
                 <w:sz w:val="20"/>
                 <w:szCs w:val="20"/>
               </w:rPr>
@@ -2895,14 +2883,14 @@
               <w:spacing w:after="0" w:line="240" w:lineRule="auto"/>
               <w:jc w:val="center"/>
               <w:rPr>
-                <w:rFonts w:ascii="Times New Roman" w:hAnsi="Times New Roman" w:cs="Times New Roman"/>
-                <w:sz w:val="20"/>
-                <w:szCs w:val="20"/>
-              </w:rPr>
-            </w:pPr>
-            <w:r>
-              <w:rPr>
-                <w:rFonts w:ascii="Times New Roman" w:hAnsi="Times New Roman" w:cs="Times New Roman"/>
+                <w:rFonts w:ascii="Times New Roman" w:eastAsia="Times New Roman" w:hAnsi="Times New Roman" w:cs="Times New Roman"/>
+                <w:sz w:val="20"/>
+                <w:szCs w:val="20"/>
+              </w:rPr>
+            </w:pPr>
+            <w:r>
+              <w:rPr>
+                <w:rFonts w:ascii="Times New Roman" w:eastAsia="Times New Roman" w:hAnsi="Times New Roman" w:cs="Times New Roman"/>
                 <w:sz w:val="20"/>
                 <w:szCs w:val="20"/>
               </w:rPr>
@@ -2924,14 +2912,14 @@
               <w:spacing w:after="0" w:line="240" w:lineRule="auto"/>
               <w:jc w:val="center"/>
               <w:rPr>
-                <w:rFonts w:ascii="Times New Roman" w:hAnsi="Times New Roman" w:cs="Times New Roman"/>
-                <w:sz w:val="20"/>
-                <w:szCs w:val="20"/>
-              </w:rPr>
-            </w:pPr>
-            <w:r>
-              <w:rPr>
-                <w:rFonts w:ascii="Times New Roman" w:hAnsi="Times New Roman" w:cs="Times New Roman"/>
+                <w:rFonts w:ascii="Times New Roman" w:eastAsia="Times New Roman" w:hAnsi="Times New Roman" w:cs="Times New Roman"/>
+                <w:sz w:val="20"/>
+                <w:szCs w:val="20"/>
+              </w:rPr>
+            </w:pPr>
+            <w:r>
+              <w:rPr>
+                <w:rFonts w:ascii="Times New Roman" w:eastAsia="Times New Roman" w:hAnsi="Times New Roman" w:cs="Times New Roman"/>
                 <w:sz w:val="20"/>
                 <w:szCs w:val="20"/>
               </w:rPr>
@@ -2953,14 +2941,14 @@
               <w:spacing w:after="0" w:line="240" w:lineRule="auto"/>
               <w:jc w:val="center"/>
               <w:rPr>
-                <w:rFonts w:ascii="Times New Roman" w:hAnsi="Times New Roman" w:cs="Times New Roman"/>
-                <w:sz w:val="20"/>
-                <w:szCs w:val="20"/>
-              </w:rPr>
-            </w:pPr>
-            <w:r>
-              <w:rPr>
-                <w:rFonts w:ascii="Times New Roman" w:hAnsi="Times New Roman" w:cs="Times New Roman"/>
+                <w:rFonts w:ascii="Times New Roman" w:eastAsia="Times New Roman" w:hAnsi="Times New Roman" w:cs="Times New Roman"/>
+                <w:sz w:val="20"/>
+                <w:szCs w:val="20"/>
+              </w:rPr>
+            </w:pPr>
+            <w:r>
+              <w:rPr>
+                <w:rFonts w:ascii="Times New Roman" w:eastAsia="Times New Roman" w:hAnsi="Times New Roman" w:cs="Times New Roman"/>
                 <w:sz w:val="20"/>
                 <w:szCs w:val="20"/>
               </w:rPr>
@@ -2982,14 +2970,14 @@
               <w:spacing w:after="0" w:line="240" w:lineRule="auto"/>
               <w:jc w:val="center"/>
               <w:rPr>
-                <w:rFonts w:ascii="Times New Roman" w:hAnsi="Times New Roman" w:cs="Times New Roman"/>
-                <w:sz w:val="20"/>
-                <w:szCs w:val="20"/>
-              </w:rPr>
-            </w:pPr>
-            <w:r>
-              <w:rPr>
-                <w:rFonts w:ascii="Times New Roman" w:hAnsi="Times New Roman" w:cs="Times New Roman"/>
+                <w:rFonts w:ascii="Times New Roman" w:eastAsia="Times New Roman" w:hAnsi="Times New Roman" w:cs="Times New Roman"/>
+                <w:sz w:val="20"/>
+                <w:szCs w:val="20"/>
+              </w:rPr>
+            </w:pPr>
+            <w:r>
+              <w:rPr>
+                <w:rFonts w:ascii="Times New Roman" w:eastAsia="Times New Roman" w:hAnsi="Times New Roman" w:cs="Times New Roman"/>
                 <w:sz w:val="20"/>
                 <w:szCs w:val="20"/>
               </w:rPr>
@@ -3011,14 +2999,14 @@
               <w:spacing w:after="0" w:line="240" w:lineRule="auto"/>
               <w:jc w:val="center"/>
               <w:rPr>
-                <w:rFonts w:ascii="Times New Roman" w:hAnsi="Times New Roman" w:cs="Times New Roman"/>
-                <w:sz w:val="20"/>
-                <w:szCs w:val="20"/>
-              </w:rPr>
-            </w:pPr>
-            <w:r>
-              <w:rPr>
-                <w:rFonts w:ascii="Times New Roman" w:hAnsi="Times New Roman" w:cs="Times New Roman"/>
+                <w:rFonts w:ascii="Times New Roman" w:eastAsia="Times New Roman" w:hAnsi="Times New Roman" w:cs="Times New Roman"/>
+                <w:sz w:val="20"/>
+                <w:szCs w:val="20"/>
+              </w:rPr>
+            </w:pPr>
+            <w:r>
+              <w:rPr>
+                <w:rFonts w:ascii="Times New Roman" w:eastAsia="Times New Roman" w:hAnsi="Times New Roman" w:cs="Times New Roman"/>
                 <w:sz w:val="20"/>
                 <w:szCs w:val="20"/>
               </w:rPr>
@@ -3040,14 +3028,14 @@
               <w:spacing w:after="0" w:line="240" w:lineRule="auto"/>
               <w:jc w:val="center"/>
               <w:rPr>
-                <w:rFonts w:ascii="Times New Roman" w:hAnsi="Times New Roman" w:cs="Times New Roman"/>
-                <w:sz w:val="20"/>
-                <w:szCs w:val="20"/>
-              </w:rPr>
-            </w:pPr>
-            <w:r>
-              <w:rPr>
-                <w:rFonts w:ascii="Times New Roman" w:hAnsi="Times New Roman" w:cs="Times New Roman"/>
+                <w:rFonts w:ascii="Times New Roman" w:eastAsia="Times New Roman" w:hAnsi="Times New Roman" w:cs="Times New Roman"/>
+                <w:sz w:val="20"/>
+                <w:szCs w:val="20"/>
+              </w:rPr>
+            </w:pPr>
+            <w:r>
+              <w:rPr>
+                <w:rFonts w:ascii="Times New Roman" w:eastAsia="Times New Roman" w:hAnsi="Times New Roman" w:cs="Times New Roman"/>
                 <w:sz w:val="20"/>
                 <w:szCs w:val="20"/>
               </w:rPr>
@@ -3069,7 +3057,7 @@
         <w:spacing w:line="240" w:lineRule="auto"/>
         <w:jc w:val="both"/>
         <w:rPr>
-          <w:rFonts w:ascii="Times New Roman" w:hAnsi="Times New Roman" w:cs="Times New Roman"/>
+          <w:rFonts w:ascii="Times New Roman" w:eastAsia="Times New Roman" w:hAnsi="Times New Roman" w:cs="Times New Roman"/>
           <w:color w:val="000000"/>
           <w:sz w:val="20"/>
           <w:szCs w:val="20"/>
@@ -3077,7 +3065,7 @@
       </w:pPr>
       <w:r>
         <w:rPr>
-          <w:rFonts w:ascii="Times New Roman" w:hAnsi="Times New Roman" w:cs="Times New Roman"/>
+          <w:rFonts w:ascii="Times New Roman" w:eastAsia="Times New Roman" w:hAnsi="Times New Roman" w:cs="Times New Roman"/>
           <w:color w:val="000000"/>
           <w:sz w:val="20"/>
           <w:szCs w:val="20"/>
@@ -3086,7 +3074,7 @@
       </w:r>
       <w:r>
         <w:rPr>
-          <w:rFonts w:ascii="Times New Roman" w:hAnsi="Times New Roman" w:cs="Times New Roman"/>
+          <w:rFonts w:ascii="Times New Roman" w:eastAsia="Times New Roman" w:hAnsi="Times New Roman" w:cs="Times New Roman"/>
           <w:i/>
           <w:color w:val="000000"/>
           <w:sz w:val="20"/>
@@ -3096,7 +3084,7 @@
       </w:r>
       <w:r>
         <w:rPr>
-          <w:rFonts w:ascii="Times New Roman" w:hAnsi="Times New Roman" w:cs="Times New Roman"/>
+          <w:rFonts w:ascii="Times New Roman" w:eastAsia="Times New Roman" w:hAnsi="Times New Roman" w:cs="Times New Roman"/>
           <w:color w:val="000000"/>
           <w:sz w:val="20"/>
           <w:szCs w:val="20"/>
@@ -3105,7 +3093,7 @@
       </w:r>
       <w:r>
         <w:rPr>
-          <w:rFonts w:ascii="Times New Roman" w:hAnsi="Times New Roman" w:cs="Times New Roman"/>
+          <w:rFonts w:ascii="Times New Roman" w:eastAsia="Times New Roman" w:hAnsi="Times New Roman" w:cs="Times New Roman"/>
           <w:i/>
           <w:color w:val="000000"/>
           <w:sz w:val="20"/>
@@ -3115,7 +3103,7 @@
       </w:r>
       <w:r>
         <w:rPr>
-          <w:rFonts w:ascii="Times New Roman" w:hAnsi="Times New Roman" w:cs="Times New Roman"/>
+          <w:rFonts w:ascii="Times New Roman" w:eastAsia="Times New Roman" w:hAnsi="Times New Roman" w:cs="Times New Roman"/>
           <w:color w:val="000000"/>
           <w:sz w:val="20"/>
           <w:szCs w:val="20"/>
@@ -3125,75 +3113,174 @@
     </w:p>
     <w:p>
       <w:pPr>
-        <w:pStyle w:val="ICMAParagraphEnd"/>
-      </w:pPr>
-      <w:r>
+        <w:pBdr>
+          <w:top w:val="nil"/>
+          <w:left w:val="nil"/>
+          <w:bottom w:val="nil"/>
+          <w:right w:val="nil"/>
+          <w:between w:val="nil"/>
+        </w:pBdr>
+        <w:spacing w:after="120" w:line="240" w:lineRule="auto"/>
+        <w:ind w:firstLine="284"/>
+        <w:jc w:val="both"/>
+        <w:rPr>
+          <w:rFonts w:ascii="Times New Roman" w:eastAsia="Times New Roman" w:hAnsi="Times New Roman" w:cs="Times New Roman"/>
+          <w:color w:val="000000"/>
+          <w:sz w:val="24"/>
+          <w:szCs w:val="24"/>
+        </w:rPr>
+      </w:pPr>
+      <w:r>
+        <w:rPr>
+          <w:rFonts w:ascii="Times New Roman" w:eastAsia="Times New Roman" w:hAnsi="Times New Roman" w:cs="Times New Roman"/>
+          <w:color w:val="000000"/>
+          <w:sz w:val="24"/>
+          <w:szCs w:val="24"/>
+        </w:rPr>
         <w:t>This template provides writing styles that can be accessed from the styles gallery in the Toolbar. Authors can apply those styles to their paper by clicking on the style names.</w:t>
       </w:r>
     </w:p>
     <w:p>
       <w:pPr>
-        <w:pStyle w:val="ICMATitleSub"/>
-      </w:pPr>
-      <w:r>
+        <w:numPr>
+          <w:ilvl w:val="0"/>
+          <w:numId w:val="2"/>
+        </w:numPr>
+        <w:pBdr>
+          <w:top w:val="nil"/>
+          <w:left w:val="nil"/>
+          <w:bottom w:val="nil"/>
+          <w:right w:val="nil"/>
+          <w:between w:val="nil"/>
+        </w:pBdr>
+        <w:spacing w:after="0" w:line="276" w:lineRule="auto"/>
+        <w:jc w:val="both"/>
+      </w:pPr>
+      <w:r>
+        <w:rPr>
+          <w:rFonts w:ascii="Times New Roman" w:eastAsia="Times New Roman" w:hAnsi="Times New Roman" w:cs="Times New Roman"/>
+          <w:b/>
+          <w:color w:val="000000"/>
+          <w:sz w:val="24"/>
+          <w:szCs w:val="24"/>
+        </w:rPr>
         <w:t>Conclusion</w:t>
       </w:r>
     </w:p>
     <w:p>
       <w:pPr>
-        <w:pStyle w:val="ICMAParagraphEnd"/>
-      </w:pPr>
-      <w:r>
+        <w:pBdr>
+          <w:top w:val="nil"/>
+          <w:left w:val="nil"/>
+          <w:bottom w:val="nil"/>
+          <w:right w:val="nil"/>
+          <w:between w:val="nil"/>
+        </w:pBdr>
+        <w:spacing w:after="120" w:line="240" w:lineRule="auto"/>
+        <w:ind w:firstLine="284"/>
+        <w:jc w:val="both"/>
+        <w:rPr>
+          <w:rFonts w:ascii="Times New Roman" w:eastAsia="Times New Roman" w:hAnsi="Times New Roman" w:cs="Times New Roman"/>
+          <w:color w:val="000000"/>
+          <w:sz w:val="24"/>
+          <w:szCs w:val="24"/>
+        </w:rPr>
+      </w:pPr>
+      <w:r>
+        <w:rPr>
+          <w:rFonts w:ascii="Times New Roman" w:eastAsia="Times New Roman" w:hAnsi="Times New Roman" w:cs="Times New Roman"/>
+          <w:color w:val="000000"/>
+          <w:sz w:val="24"/>
+          <w:szCs w:val="24"/>
+        </w:rPr>
         <w:t>This should represent a concise conclusion of the research and must answer the objective of the study.</w:t>
       </w:r>
     </w:p>
     <w:p>
       <w:pPr>
-        <w:pStyle w:val="ICMATitleSub"/>
-      </w:pPr>
-      <w:r>
+        <w:numPr>
+          <w:ilvl w:val="0"/>
+          <w:numId w:val="2"/>
+        </w:numPr>
+        <w:pBdr>
+          <w:top w:val="nil"/>
+          <w:left w:val="nil"/>
+          <w:bottom w:val="nil"/>
+          <w:right w:val="nil"/>
+          <w:between w:val="nil"/>
+        </w:pBdr>
+        <w:spacing w:after="0" w:line="276" w:lineRule="auto"/>
+        <w:jc w:val="both"/>
+      </w:pPr>
+      <w:r>
+        <w:rPr>
+          <w:rFonts w:ascii="Times New Roman" w:eastAsia="Times New Roman" w:hAnsi="Times New Roman" w:cs="Times New Roman"/>
+          <w:b/>
+          <w:color w:val="000000"/>
+          <w:sz w:val="24"/>
+          <w:szCs w:val="24"/>
+        </w:rPr>
         <w:t>Acknowledgement</w:t>
       </w:r>
     </w:p>
     <w:p>
       <w:pPr>
-        <w:pStyle w:val="ICMATitleSub"/>
-        <w:numPr>
-          <w:ilvl w:val="0"/>
-          <w:numId w:val="0"/>
-        </w:numPr>
-      </w:pPr>
-      <w:r>
+        <w:pBdr>
+          <w:top w:val="nil"/>
+          <w:left w:val="nil"/>
+          <w:bottom w:val="nil"/>
+          <w:right w:val="nil"/>
+          <w:between w:val="nil"/>
+        </w:pBdr>
+        <w:spacing w:after="0" w:line="276" w:lineRule="auto"/>
+        <w:ind w:left="284" w:hanging="284"/>
+        <w:jc w:val="both"/>
+        <w:rPr>
+          <w:rFonts w:ascii="Times New Roman" w:eastAsia="Times New Roman" w:hAnsi="Times New Roman" w:cs="Times New Roman"/>
+          <w:b/>
+          <w:color w:val="000000"/>
+          <w:sz w:val="24"/>
+          <w:szCs w:val="24"/>
+        </w:rPr>
+      </w:pPr>
+      <w:r>
+        <w:rPr>
+          <w:rFonts w:ascii="Times New Roman" w:eastAsia="Times New Roman" w:hAnsi="Times New Roman" w:cs="Times New Roman"/>
+          <w:b/>
+          <w:color w:val="000000"/>
+          <w:sz w:val="24"/>
+          <w:szCs w:val="24"/>
+        </w:rPr>
         <w:t>References</w:t>
       </w:r>
     </w:p>
     <w:p>
       <w:pPr>
-        <w:pStyle w:val="ICMAParagraphEnd"/>
-      </w:pPr>
-      <w:r>
-        <w:t>I</w:t>
-      </w:r>
-      <w:r>
-        <w:t>t contains only a list of related literature cited by the authors in the paper</w:t>
-      </w:r>
-      <w:r>
-        <w:t xml:space="preserve">. </w:t>
-      </w:r>
-      <w:r>
-        <w:t xml:space="preserve">The reference </w:t>
-      </w:r>
-      <w:r>
-        <w:t xml:space="preserve">list </w:t>
-      </w:r>
-      <w:r>
-        <w:t xml:space="preserve">should be written in </w:t>
-      </w:r>
-      <w:r>
-        <w:t>Vancouver</w:t>
-      </w:r>
-      <w:r>
-        <w:t xml:space="preserve"> styles. </w:t>
+        <w:pBdr>
+          <w:top w:val="nil"/>
+          <w:left w:val="nil"/>
+          <w:bottom w:val="nil"/>
+          <w:right w:val="nil"/>
+          <w:between w:val="nil"/>
+        </w:pBdr>
+        <w:spacing w:after="120" w:line="240" w:lineRule="auto"/>
+        <w:ind w:firstLine="284"/>
+        <w:jc w:val="both"/>
+        <w:rPr>
+          <w:rFonts w:ascii="Times New Roman" w:eastAsia="Times New Roman" w:hAnsi="Times New Roman" w:cs="Times New Roman"/>
+          <w:color w:val="000000"/>
+          <w:sz w:val="24"/>
+          <w:szCs w:val="24"/>
+        </w:rPr>
+      </w:pPr>
+      <w:r>
+        <w:rPr>
+          <w:rFonts w:ascii="Times New Roman" w:eastAsia="Times New Roman" w:hAnsi="Times New Roman" w:cs="Times New Roman"/>
+          <w:color w:val="000000"/>
+          <w:sz w:val="24"/>
+          <w:szCs w:val="24"/>
+        </w:rPr>
+        <w:t xml:space="preserve">It contains only a list of related literature cited by the authors in the paper. The reference list should be written in Vancouver styles. </w:t>
       </w:r>
     </w:p>
     <w:p>
@@ -3211,7 +3298,7 @@
           <w:between w:val="nil"/>
         </w:pBdr>
         <w:spacing w:after="120" w:line="240" w:lineRule="auto"/>
-        <w:ind w:left="567" w:right="-1" w:hanging="567"/>
+        <w:ind w:left="567" w:hanging="567"/>
         <w:jc w:val="both"/>
         <w:rPr>
           <w:rFonts w:ascii="Times New Roman" w:eastAsia="Times New Roman" w:hAnsi="Times New Roman" w:cs="Times New Roman"/>
@@ -3264,7 +3351,7 @@
           <w:between w:val="nil"/>
         </w:pBdr>
         <w:spacing w:after="120" w:line="240" w:lineRule="auto"/>
-        <w:ind w:left="567" w:right="-1" w:hanging="567"/>
+        <w:ind w:left="567" w:hanging="567"/>
         <w:jc w:val="both"/>
         <w:rPr>
           <w:rFonts w:ascii="Times New Roman" w:eastAsia="Times New Roman" w:hAnsi="Times New Roman" w:cs="Times New Roman"/>
@@ -3317,7 +3404,7 @@
           <w:between w:val="nil"/>
         </w:pBdr>
         <w:spacing w:after="120" w:line="240" w:lineRule="auto"/>
-        <w:ind w:left="567" w:right="-1" w:hanging="567"/>
+        <w:ind w:left="567" w:hanging="567"/>
         <w:jc w:val="both"/>
         <w:rPr>
           <w:rFonts w:ascii="Times New Roman" w:eastAsia="Times New Roman" w:hAnsi="Times New Roman" w:cs="Times New Roman"/>
@@ -3333,6 +3420,7 @@
           <w:sz w:val="24"/>
           <w:szCs w:val="24"/>
         </w:rPr>
+        <w:lastRenderedPageBreak/>
         <w:t xml:space="preserve">Hasnaeni, Wisdawati &amp; Usman, S. (2019) ‘The Effect of Extraction Method on Yield Value and Phenolic Content of Beta-Beta (Lunasia amara Blanco) Bark Extract’, </w:t>
       </w:r>
       <w:r>
@@ -3343,18 +3431,7 @@
           <w:sz w:val="24"/>
           <w:szCs w:val="24"/>
         </w:rPr>
-        <w:t xml:space="preserve">Jurnal </w:t>
-      </w:r>
-      <w:r>
-        <w:rPr>
-          <w:rFonts w:ascii="Times New Roman" w:eastAsia="Times New Roman" w:hAnsi="Times New Roman" w:cs="Times New Roman"/>
-          <w:i/>
-          <w:color w:val="000000"/>
-          <w:sz w:val="24"/>
-          <w:szCs w:val="24"/>
-        </w:rPr>
-        <w:lastRenderedPageBreak/>
-        <w:t xml:space="preserve">Farmasi Galenika </w:t>
+        <w:t xml:space="preserve">Jurnal Farmasi Galenika </w:t>
       </w:r>
       <w:r>
         <w:rPr>
@@ -3483,8 +3560,18 @@
           <w:color w:val="000000"/>
           <w:sz w:val="24"/>
           <w:szCs w:val="24"/>
-        </w:rPr>
-        <w:t>Mahataranti, N., Astuti, I.Y., dan Asriningdhiani, B. 2012.  Formulasi Mangrove Antiketombe Ekstrak Etanol Seledri (Apium graveolens L) dan Aktivitasnya terhadap Jamur Pytirosporum ovale. Pharmacy. 2 (09):128-139</w:t>
+          <w:lang w:val="fi-FI"/>
+        </w:rPr>
+        <w:t xml:space="preserve">Mahataranti, N., Astuti, I.Y., dan Asriningdhiani, B. 2012.  Formulasi Mangrove Antiketombe Ekstrak Etanol Seledri (Apium graveolens L) dan Aktivitasnya terhadap Jamur Pytirosporum ovale. </w:t>
+      </w:r>
+      <w:r>
+        <w:rPr>
+          <w:rFonts w:ascii="Times New Roman" w:eastAsia="Times New Roman" w:hAnsi="Times New Roman" w:cs="Times New Roman"/>
+          <w:color w:val="000000"/>
+          <w:sz w:val="24"/>
+          <w:szCs w:val="24"/>
+        </w:rPr>
+        <w:t>Pharmacy. 2 (09):128-139</w:t>
       </w:r>
     </w:p>
     <w:p>
@@ -3558,7 +3645,7 @@
         </w:rPr>
         <w:t xml:space="preserve">, 15(3), pp. 685–694. Available at: </w:t>
       </w:r>
-      <w:hyperlink r:id="rId10">
+      <w:hyperlink r:id="rId9">
         <w:r>
           <w:rPr>
             <w:rFonts w:ascii="Times New Roman" w:eastAsia="Times New Roman" w:hAnsi="Times New Roman" w:cs="Times New Roman"/>
@@ -3864,7 +3951,7 @@
         </w:rPr>
         <w:t>, 26(1), pp. 64–70. Available at:</w:t>
       </w:r>
-      <w:hyperlink r:id="rId11">
+      <w:hyperlink r:id="rId10">
         <w:r>
           <w:rPr>
             <w:rFonts w:ascii="Times New Roman" w:eastAsia="Times New Roman" w:hAnsi="Times New Roman" w:cs="Times New Roman"/>
@@ -3991,7 +4078,7 @@
         </w:rPr>
         <w:t xml:space="preserve">. Elsevier, pp. 696– 709. Available at: </w:t>
       </w:r>
-      <w:hyperlink r:id="rId12">
+      <w:hyperlink r:id="rId11">
         <w:r>
           <w:rPr>
             <w:rFonts w:ascii="Times New Roman" w:eastAsia="Times New Roman" w:hAnsi="Times New Roman" w:cs="Times New Roman"/>
@@ -4097,17 +4184,8 @@
           <w:sz w:val="24"/>
           <w:szCs w:val="24"/>
         </w:rPr>
-        <w:t xml:space="preserve">Sari, R., Paramanandana, A., Isadiartuti, D. &amp; Rahayyu, A.M. (2020) ‘Pengaruh Jumlah </w:t>
-      </w:r>
-      <w:r>
-        <w:rPr>
-          <w:rFonts w:ascii="Times New Roman" w:eastAsia="Times New Roman" w:hAnsi="Times New Roman" w:cs="Times New Roman"/>
-          <w:color w:val="000000"/>
-          <w:sz w:val="24"/>
-          <w:szCs w:val="24"/>
-        </w:rPr>
         <w:lastRenderedPageBreak/>
-        <w:t xml:space="preserve">Polimer terhadap Karakteristik Fisik dan Pelepasan Nanopartikel Fraksi Diterpen Lakton Sambiloto-Kitosan, </w:t>
+        <w:t xml:space="preserve">Sari, R., Paramanandana, A., Isadiartuti, D. &amp; Rahayyu, A.M. (2020) ‘Pengaruh Jumlah Polimer terhadap Karakteristik Fisik dan Pelepasan Nanopartikel Fraksi Diterpen Lakton Sambiloto-Kitosan, </w:t>
       </w:r>
       <w:r>
         <w:rPr>
@@ -4219,7 +4297,7 @@
         </w:rPr>
         <w:t xml:space="preserve">, 47(1), pp. 524–539. Available at: </w:t>
       </w:r>
-      <w:hyperlink r:id="rId13">
+      <w:hyperlink r:id="rId12">
         <w:r>
           <w:rPr>
             <w:rFonts w:ascii="Times New Roman" w:eastAsia="Times New Roman" w:hAnsi="Times New Roman" w:cs="Times New Roman"/>
@@ -4362,7 +4440,7 @@
         </w:rPr>
         <w:t xml:space="preserve">, 28(1), pp. 973–984. Available at: </w:t>
       </w:r>
-      <w:hyperlink r:id="rId14">
+      <w:hyperlink r:id="rId13">
         <w:r>
           <w:rPr>
             <w:rFonts w:ascii="Times New Roman" w:eastAsia="Times New Roman" w:hAnsi="Times New Roman" w:cs="Times New Roman"/>
@@ -4466,7 +4544,7 @@
         </w:rPr>
         <w:t xml:space="preserve">(22), 4073;  </w:t>
       </w:r>
-      <w:hyperlink r:id="rId15">
+      <w:hyperlink r:id="rId14">
         <w:r>
           <w:rPr>
             <w:rFonts w:ascii="Times New Roman" w:eastAsia="Times New Roman" w:hAnsi="Times New Roman" w:cs="Times New Roman"/>
@@ -4797,7 +4875,7 @@
         </w:rPr>
         <w:t xml:space="preserve">,23(5), p.150. Available at: </w:t>
       </w:r>
-      <w:hyperlink r:id="rId16">
+      <w:hyperlink r:id="rId15">
         <w:r>
           <w:rPr>
             <w:rFonts w:ascii="Times New Roman" w:eastAsia="Times New Roman" w:hAnsi="Times New Roman" w:cs="Times New Roman"/>
@@ -4849,8 +4927,18 @@
           <w:color w:val="000000"/>
           <w:sz w:val="24"/>
           <w:szCs w:val="24"/>
-        </w:rPr>
-        <w:t>Martien, R., Adhyatmika, A., Irianto, I. D., Farida, V., &amp; Sari, D. P. 2012. ‘Perkembangan Teknologi Nanopartikel Sebagai Sistem Penghantaran Obat’. Majalah Farmaseutik, 8(1), 133-144.</w:t>
+          <w:lang w:val="fi-FI"/>
+        </w:rPr>
+        <w:t xml:space="preserve">Martien, R., Adhyatmika, A., Irianto, I. D., Farida, V., &amp; Sari, D. P. 2012. </w:t>
+      </w:r>
+      <w:r>
+        <w:rPr>
+          <w:rFonts w:ascii="Times New Roman" w:eastAsia="Times New Roman" w:hAnsi="Times New Roman" w:cs="Times New Roman"/>
+          <w:color w:val="000000"/>
+          <w:sz w:val="24"/>
+          <w:szCs w:val="24"/>
+        </w:rPr>
+        <w:t>‘Perkembangan Teknologi Nanopartikel Sebagai Sistem Penghantaran Obat’. Majalah Farmaseutik, 8(1), 133-144.</w:t>
       </w:r>
     </w:p>
     <w:p>
@@ -4879,21 +4967,23 @@
       <w:bookmarkEnd w:id="0"/>
     </w:p>
     <w:sectPr>
+      <w:headerReference w:type="even" r:id="rId16"/>
       <w:headerReference w:type="default" r:id="rId17"/>
       <w:footerReference w:type="even" r:id="rId18"/>
       <w:footerReference w:type="default" r:id="rId19"/>
+      <w:headerReference w:type="first" r:id="rId20"/>
+      <w:footerReference w:type="first" r:id="rId21"/>
       <w:pgSz w:w="11906" w:h="16838"/>
       <w:pgMar w:top="1701" w:right="1247" w:bottom="1247" w:left="1588" w:header="567" w:footer="397" w:gutter="0"/>
       <w:pgNumType w:start="1"/>
       <w:cols w:space="720"/>
-      <w:docGrid w:linePitch="299"/>
     </w:sectPr>
   </w:body>
 </w:document>
 </file>
 
 <file path=word/endnotes.xml><?xml version="1.0" encoding="utf-8"?>
-<w:endnotes xmlns:wpc="http://schemas.microsoft.com/office/word/2010/wordprocessingCanvas" xmlns:cx="http://schemas.microsoft.com/office/drawing/2014/chartex" xmlns:cx1="http://schemas.microsoft.com/office/drawing/2015/9/8/chartex" xmlns:cx2="http://schemas.microsoft.com/office/drawing/2015/10/21/chartex" xmlns:cx3="http://schemas.microsoft.com/office/drawing/2016/5/9/chartex" xmlns:cx4="http://schemas.microsoft.com/office/drawing/2016/5/10/chartex" xmlns:cx5="http://schemas.microsoft.com/office/drawing/2016/5/11/chartex" xmlns:cx6="http://schemas.microsoft.com/office/drawing/2016/5/12/chartex" xmlns:cx7="http://schemas.microsoft.com/office/drawing/2016/5/13/chartex" xmlns:cx8="http://schemas.microsoft.com/office/drawing/2016/5/14/chartex" xmlns:mc="http://schemas.openxmlformats.org/markup-compatibility/2006" xmlns:aink="http://schemas.microsoft.com/office/drawing/2016/ink" xmlns:am3d="http://schemas.microsoft.com/office/drawing/2017/model3d" xmlns:o="urn:schemas-microsoft-com:office:office" xmlns:oel="http://schemas.microsoft.com/office/2019/extlst" xmlns:r="http://schemas.openxmlformats.org/officeDocument/2006/relationships" xmlns:m="http://schemas.openxmlformats.org/officeDocument/2006/math" xmlns:v="urn:schemas-microsoft-com:vml" xmlns:wp14="http://schemas.microsoft.com/office/word/2010/wordprocessingDrawing" xmlns:wp="http://schemas.openxmlformats.org/drawingml/2006/wordprocessingDrawing" xmlns:w10="urn:schemas-microsoft-com:office:word" xmlns:w="http://schemas.openxmlformats.org/wordprocessingml/2006/main" xmlns:w14="http://schemas.microsoft.com/office/word/2010/wordml" xmlns:w15="http://schemas.microsoft.com/office/word/2012/wordml" xmlns:w16cex="http://schemas.microsoft.com/office/word/2018/wordml/cex" xmlns:w16cid="http://schemas.microsoft.com/office/word/2016/wordml/cid" xmlns:w16="http://schemas.microsoft.com/office/word/2018/wordml" xmlns:w16sdtdh="http://schemas.microsoft.com/office/word/2020/wordml/sdtdatahash" xmlns:w16se="http://schemas.microsoft.com/office/word/2015/wordml/symex" xmlns:wpg="http://schemas.microsoft.com/office/word/2010/wordprocessingGroup" xmlns:wpi="http://schemas.microsoft.com/office/word/2010/wordprocessingInk" xmlns:wne="http://schemas.microsoft.com/office/word/2006/wordml" xmlns:wps="http://schemas.microsoft.com/office/word/2010/wordprocessingShape" mc:Ignorable="w14 w15 w16se w16cid w16 w16cex w16sdtdh wp14">
+<w:endnotes xmlns:wpc="http://schemas.microsoft.com/office/word/2010/wordprocessingCanvas" xmlns:cx="http://schemas.microsoft.com/office/drawing/2014/chartex" xmlns:cx1="http://schemas.microsoft.com/office/drawing/2015/9/8/chartex" xmlns:cx2="http://schemas.microsoft.com/office/drawing/2015/10/21/chartex" xmlns:cx3="http://schemas.microsoft.com/office/drawing/2016/5/9/chartex" xmlns:cx4="http://schemas.microsoft.com/office/drawing/2016/5/10/chartex" xmlns:cx5="http://schemas.microsoft.com/office/drawing/2016/5/11/chartex" xmlns:cx6="http://schemas.microsoft.com/office/drawing/2016/5/12/chartex" xmlns:cx7="http://schemas.microsoft.com/office/drawing/2016/5/13/chartex" xmlns:cx8="http://schemas.microsoft.com/office/drawing/2016/5/14/chartex" xmlns:mc="http://schemas.openxmlformats.org/markup-compatibility/2006" xmlns:aink="http://schemas.microsoft.com/office/drawing/2016/ink" xmlns:am3d="http://schemas.microsoft.com/office/drawing/2017/model3d" xmlns:o="urn:schemas-microsoft-com:office:office" xmlns:oel="http://schemas.microsoft.com/office/2019/extlst" xmlns:r="http://schemas.openxmlformats.org/officeDocument/2006/relationships" xmlns:m="http://schemas.openxmlformats.org/officeDocument/2006/math" xmlns:v="urn:schemas-microsoft-com:vml" xmlns:wp14="http://schemas.microsoft.com/office/word/2010/wordprocessingDrawing" xmlns:wp="http://schemas.openxmlformats.org/drawingml/2006/wordprocessingDrawing" xmlns:w10="urn:schemas-microsoft-com:office:word" xmlns:w="http://schemas.openxmlformats.org/wordprocessingml/2006/main" xmlns:w14="http://schemas.microsoft.com/office/word/2010/wordml" xmlns:w15="http://schemas.microsoft.com/office/word/2012/wordml" xmlns:w16cex="http://schemas.microsoft.com/office/word/2018/wordml/cex" xmlns:w16cid="http://schemas.microsoft.com/office/word/2016/wordml/cid" xmlns:w16="http://schemas.microsoft.com/office/word/2018/wordml" xmlns:w16du="http://schemas.microsoft.com/office/word/2023/wordml/word16du" xmlns:w16sdtdh="http://schemas.microsoft.com/office/word/2020/wordml/sdtdatahash" xmlns:w16sdtfl="http://schemas.microsoft.com/office/word/2024/wordml/sdtformatlock" xmlns:w16se="http://schemas.microsoft.com/office/word/2015/wordml/symex" xmlns:wpg="http://schemas.microsoft.com/office/word/2010/wordprocessingGroup" xmlns:wpi="http://schemas.microsoft.com/office/word/2010/wordprocessingInk" xmlns:wne="http://schemas.microsoft.com/office/word/2006/wordml" xmlns:wps="http://schemas.microsoft.com/office/word/2010/wordprocessingShape" mc:Ignorable="w14 w15 w16se w16cid w16 w16cex w16sdtdh w16sdtfl w16du wp14">
   <w:endnote w:type="separator" w:id="-1">
     <w:p>
       <w:pPr>
@@ -4918,48 +5008,51 @@
 </file>
 
 <file path=word/footer1.xml><?xml version="1.0" encoding="utf-8"?>
-<w:ftr xmlns:wpc="http://schemas.microsoft.com/office/word/2010/wordprocessingCanvas" xmlns:cx="http://schemas.microsoft.com/office/drawing/2014/chartex" xmlns:cx1="http://schemas.microsoft.com/office/drawing/2015/9/8/chartex" xmlns:cx2="http://schemas.microsoft.com/office/drawing/2015/10/21/chartex" xmlns:cx3="http://schemas.microsoft.com/office/drawing/2016/5/9/chartex" xmlns:cx4="http://schemas.microsoft.com/office/drawing/2016/5/10/chartex" xmlns:cx5="http://schemas.microsoft.com/office/drawing/2016/5/11/chartex" xmlns:cx6="http://schemas.microsoft.com/office/drawing/2016/5/12/chartex" xmlns:cx7="http://schemas.microsoft.com/office/drawing/2016/5/13/chartex" xmlns:cx8="http://schemas.microsoft.com/office/drawing/2016/5/14/chartex" xmlns:mc="http://schemas.openxmlformats.org/markup-compatibility/2006" xmlns:aink="http://schemas.microsoft.com/office/drawing/2016/ink" xmlns:am3d="http://schemas.microsoft.com/office/drawing/2017/model3d" xmlns:o="urn:schemas-microsoft-com:office:office" xmlns:oel="http://schemas.microsoft.com/office/2019/extlst" xmlns:r="http://schemas.openxmlformats.org/officeDocument/2006/relationships" xmlns:m="http://schemas.openxmlformats.org/officeDocument/2006/math" xmlns:v="urn:schemas-microsoft-com:vml" xmlns:wp14="http://schemas.microsoft.com/office/word/2010/wordprocessingDrawing" xmlns:wp="http://schemas.openxmlformats.org/drawingml/2006/wordprocessingDrawing" xmlns:w10="urn:schemas-microsoft-com:office:word" xmlns:w="http://schemas.openxmlformats.org/wordprocessingml/2006/main" xmlns:w14="http://schemas.microsoft.com/office/word/2010/wordml" xmlns:w15="http://schemas.microsoft.com/office/word/2012/wordml" xmlns:w16cex="http://schemas.microsoft.com/office/word/2018/wordml/cex" xmlns:w16cid="http://schemas.microsoft.com/office/word/2016/wordml/cid" xmlns:w16="http://schemas.microsoft.com/office/word/2018/wordml" xmlns:w16sdtdh="http://schemas.microsoft.com/office/word/2020/wordml/sdtdatahash" xmlns:w16se="http://schemas.microsoft.com/office/word/2015/wordml/symex" xmlns:wpg="http://schemas.microsoft.com/office/word/2010/wordprocessingGroup" xmlns:wpi="http://schemas.microsoft.com/office/word/2010/wordprocessingInk" xmlns:wne="http://schemas.microsoft.com/office/word/2006/wordml" xmlns:wps="http://schemas.microsoft.com/office/word/2010/wordprocessingShape" mc:Ignorable="w14 w15 w16se w16cid w16 w16cex w16sdtdh wp14">
-  <w:sdt>
-    <w:sdtPr>
+<w:ftr xmlns:wpc="http://schemas.microsoft.com/office/word/2010/wordprocessingCanvas" xmlns:cx="http://schemas.microsoft.com/office/drawing/2014/chartex" xmlns:cx1="http://schemas.microsoft.com/office/drawing/2015/9/8/chartex" xmlns:cx2="http://schemas.microsoft.com/office/drawing/2015/10/21/chartex" xmlns:cx3="http://schemas.microsoft.com/office/drawing/2016/5/9/chartex" xmlns:cx4="http://schemas.microsoft.com/office/drawing/2016/5/10/chartex" xmlns:cx5="http://schemas.microsoft.com/office/drawing/2016/5/11/chartex" xmlns:cx6="http://schemas.microsoft.com/office/drawing/2016/5/12/chartex" xmlns:cx7="http://schemas.microsoft.com/office/drawing/2016/5/13/chartex" xmlns:cx8="http://schemas.microsoft.com/office/drawing/2016/5/14/chartex" xmlns:mc="http://schemas.openxmlformats.org/markup-compatibility/2006" xmlns:aink="http://schemas.microsoft.com/office/drawing/2016/ink" xmlns:am3d="http://schemas.microsoft.com/office/drawing/2017/model3d" xmlns:o="urn:schemas-microsoft-com:office:office" xmlns:oel="http://schemas.microsoft.com/office/2019/extlst" xmlns:r="http://schemas.openxmlformats.org/officeDocument/2006/relationships" xmlns:m="http://schemas.openxmlformats.org/officeDocument/2006/math" xmlns:v="urn:schemas-microsoft-com:vml" xmlns:wp14="http://schemas.microsoft.com/office/word/2010/wordprocessingDrawing" xmlns:wp="http://schemas.openxmlformats.org/drawingml/2006/wordprocessingDrawing" xmlns:w10="urn:schemas-microsoft-com:office:word" xmlns:w="http://schemas.openxmlformats.org/wordprocessingml/2006/main" xmlns:w14="http://schemas.microsoft.com/office/word/2010/wordml" xmlns:w15="http://schemas.microsoft.com/office/word/2012/wordml" xmlns:w16cex="http://schemas.microsoft.com/office/word/2018/wordml/cex" xmlns:w16cid="http://schemas.microsoft.com/office/word/2016/wordml/cid" xmlns:w16="http://schemas.microsoft.com/office/word/2018/wordml" xmlns:w16du="http://schemas.microsoft.com/office/word/2023/wordml/word16du" xmlns:w16sdtdh="http://schemas.microsoft.com/office/word/2020/wordml/sdtdatahash" xmlns:w16sdtfl="http://schemas.microsoft.com/office/word/2024/wordml/sdtformatlock" xmlns:w16se="http://schemas.microsoft.com/office/word/2015/wordml/symex" xmlns:wpg="http://schemas.microsoft.com/office/word/2010/wordprocessingGroup" xmlns:wpi="http://schemas.microsoft.com/office/word/2010/wordprocessingInk" xmlns:wne="http://schemas.microsoft.com/office/word/2006/wordml" xmlns:wps="http://schemas.microsoft.com/office/word/2010/wordprocessingShape" mc:Ignorable="w14 w15 w16se w16cid w16 w16cex w16sdtdh w16sdtfl w16du wp14">
+  <w:p>
+    <w:pPr>
+      <w:pBdr>
+        <w:top w:val="nil"/>
+        <w:left w:val="nil"/>
+        <w:bottom w:val="nil"/>
+        <w:right w:val="nil"/>
+        <w:between w:val="nil"/>
+      </w:pBdr>
+      <w:tabs>
+        <w:tab w:val="center" w:pos="4513"/>
+        <w:tab w:val="right" w:pos="9026"/>
+      </w:tabs>
+      <w:spacing w:after="0" w:line="240" w:lineRule="auto"/>
+      <w:jc w:val="center"/>
       <w:rPr>
-        <w:rStyle w:val="PageNumber"/>
+        <w:color w:val="000000"/>
       </w:rPr>
-      <w:id w:val="-575748279"/>
-      <w:docPartObj>
-        <w:docPartGallery w:val="Page Numbers (Bottom of Page)"/>
-        <w:docPartUnique/>
-      </w:docPartObj>
-    </w:sdtPr>
-    <w:sdtContent>
-      <w:p>
-        <w:pPr>
-          <w:pStyle w:val="Footer"/>
-          <w:framePr w:wrap="none" w:vAnchor="text" w:hAnchor="margin" w:xAlign="center" w:y="1"/>
-          <w:rPr>
-            <w:rStyle w:val="PageNumber"/>
-          </w:rPr>
-        </w:pPr>
-        <w:r>
-          <w:rPr>
-            <w:rStyle w:val="PageNumber"/>
-          </w:rPr>
-          <w:fldChar w:fldCharType="begin"/>
-        </w:r>
-        <w:r>
-          <w:rPr>
-            <w:rStyle w:val="PageNumber"/>
-          </w:rPr>
-          <w:instrText xml:space="preserve"> PAGE </w:instrText>
-        </w:r>
-        <w:r>
-          <w:rPr>
-            <w:rStyle w:val="PageNumber"/>
-          </w:rPr>
-          <w:fldChar w:fldCharType="end"/>
-        </w:r>
-      </w:p>
-    </w:sdtContent>
-  </w:sdt>
+    </w:pPr>
+    <w:r>
+      <w:rPr>
+        <w:color w:val="000000"/>
+      </w:rPr>
+      <w:fldChar w:fldCharType="begin"/>
+    </w:r>
+    <w:r>
+      <w:rPr>
+        <w:color w:val="000000"/>
+      </w:rPr>
+      <w:instrText>PAGE</w:instrText>
+    </w:r>
+    <w:r>
+      <w:rPr>
+        <w:color w:val="000000"/>
+      </w:rPr>
+      <w:fldChar w:fldCharType="separate"/>
+    </w:r>
+    <w:r>
+      <w:rPr>
+        <w:color w:val="000000"/>
+      </w:rPr>
+      <w:fldChar w:fldCharType="end"/>
+    </w:r>
+  </w:p>
   <w:p>
     <w:pPr>
       <w:pBdr>
@@ -5004,68 +5097,7 @@
 </file>
 
 <file path=word/footer2.xml><?xml version="1.0" encoding="utf-8"?>
-<w:ftr xmlns:wpc="http://schemas.microsoft.com/office/word/2010/wordprocessingCanvas" xmlns:cx="http://schemas.microsoft.com/office/drawing/2014/chartex" xmlns:cx1="http://schemas.microsoft.com/office/drawing/2015/9/8/chartex" xmlns:cx2="http://schemas.microsoft.com/office/drawing/2015/10/21/chartex" xmlns:cx3="http://schemas.microsoft.com/office/drawing/2016/5/9/chartex" xmlns:cx4="http://schemas.microsoft.com/office/drawing/2016/5/10/chartex" xmlns:cx5="http://schemas.microsoft.com/office/drawing/2016/5/11/chartex" xmlns:cx6="http://schemas.microsoft.com/office/drawing/2016/5/12/chartex" xmlns:cx7="http://schemas.microsoft.com/office/drawing/2016/5/13/chartex" xmlns:cx8="http://schemas.microsoft.com/office/drawing/2016/5/14/chartex" xmlns:mc="http://schemas.openxmlformats.org/markup-compatibility/2006" xmlns:aink="http://schemas.microsoft.com/office/drawing/2016/ink" xmlns:am3d="http://schemas.microsoft.com/office/drawing/2017/model3d" xmlns:o="urn:schemas-microsoft-com:office:office" xmlns:oel="http://schemas.microsoft.com/office/2019/extlst" xmlns:r="http://schemas.openxmlformats.org/officeDocument/2006/relationships" xmlns:m="http://schemas.openxmlformats.org/officeDocument/2006/math" xmlns:v="urn:schemas-microsoft-com:vml" xmlns:wp14="http://schemas.microsoft.com/office/word/2010/wordprocessingDrawing" xmlns:wp="http://schemas.openxmlformats.org/drawingml/2006/wordprocessingDrawing" xmlns:w10="urn:schemas-microsoft-com:office:word" xmlns:w="http://schemas.openxmlformats.org/wordprocessingml/2006/main" xmlns:w14="http://schemas.microsoft.com/office/word/2010/wordml" xmlns:w15="http://schemas.microsoft.com/office/word/2012/wordml" xmlns:w16cex="http://schemas.microsoft.com/office/word/2018/wordml/cex" xmlns:w16cid="http://schemas.microsoft.com/office/word/2016/wordml/cid" xmlns:w16="http://schemas.microsoft.com/office/word/2018/wordml" xmlns:w16sdtdh="http://schemas.microsoft.com/office/word/2020/wordml/sdtdatahash" xmlns:w16se="http://schemas.microsoft.com/office/word/2015/wordml/symex" xmlns:wpg="http://schemas.microsoft.com/office/word/2010/wordprocessingGroup" xmlns:wpi="http://schemas.microsoft.com/office/word/2010/wordprocessingInk" xmlns:wne="http://schemas.microsoft.com/office/word/2006/wordml" xmlns:wps="http://schemas.microsoft.com/office/word/2010/wordprocessingShape" mc:Ignorable="w14 w15 w16se w16cid w16 w16cex w16sdtdh wp14">
-  <w:sdt>
-    <w:sdtPr>
-      <w:rPr>
-        <w:rStyle w:val="PageNumber"/>
-        <w:rFonts w:ascii="Times New Roman" w:hAnsi="Times New Roman" w:cs="Times New Roman"/>
-      </w:rPr>
-      <w:id w:val="-796373289"/>
-      <w:docPartObj>
-        <w:docPartGallery w:val="Page Numbers (Bottom of Page)"/>
-        <w:docPartUnique/>
-      </w:docPartObj>
-    </w:sdtPr>
-    <w:sdtContent>
-      <w:p>
-        <w:pPr>
-          <w:pStyle w:val="Footer"/>
-          <w:framePr w:wrap="none" w:vAnchor="text" w:hAnchor="margin" w:xAlign="center" w:y="1"/>
-          <w:rPr>
-            <w:rStyle w:val="PageNumber"/>
-            <w:rFonts w:ascii="Times New Roman" w:hAnsi="Times New Roman" w:cs="Times New Roman"/>
-          </w:rPr>
-        </w:pPr>
-        <w:r>
-          <w:rPr>
-            <w:rStyle w:val="PageNumber"/>
-            <w:rFonts w:ascii="Times New Roman" w:hAnsi="Times New Roman" w:cs="Times New Roman"/>
-          </w:rPr>
-          <w:fldChar w:fldCharType="begin"/>
-        </w:r>
-        <w:r>
-          <w:rPr>
-            <w:rStyle w:val="PageNumber"/>
-            <w:rFonts w:ascii="Times New Roman" w:hAnsi="Times New Roman" w:cs="Times New Roman"/>
-          </w:rPr>
-          <w:instrText xml:space="preserve"> PAGE </w:instrText>
-        </w:r>
-        <w:r>
-          <w:rPr>
-            <w:rStyle w:val="PageNumber"/>
-            <w:rFonts w:ascii="Times New Roman" w:hAnsi="Times New Roman" w:cs="Times New Roman"/>
-          </w:rPr>
-          <w:fldChar w:fldCharType="separate"/>
-        </w:r>
-        <w:r>
-          <w:rPr>
-            <w:rStyle w:val="PageNumber"/>
-            <w:rFonts w:ascii="Times New Roman" w:hAnsi="Times New Roman" w:cs="Times New Roman"/>
-            <w:noProof/>
-          </w:rPr>
-          <w:t>1</w:t>
-        </w:r>
-        <w:r>
-          <w:rPr>
-            <w:rStyle w:val="PageNumber"/>
-            <w:rFonts w:ascii="Times New Roman" w:hAnsi="Times New Roman" w:cs="Times New Roman"/>
-          </w:rPr>
-          <w:fldChar w:fldCharType="end"/>
-        </w:r>
-      </w:p>
-    </w:sdtContent>
-  </w:sdt>
+<w:ftr xmlns:wpc="http://schemas.microsoft.com/office/word/2010/wordprocessingCanvas" xmlns:cx="http://schemas.microsoft.com/office/drawing/2014/chartex" xmlns:cx1="http://schemas.microsoft.com/office/drawing/2015/9/8/chartex" xmlns:cx2="http://schemas.microsoft.com/office/drawing/2015/10/21/chartex" xmlns:cx3="http://schemas.microsoft.com/office/drawing/2016/5/9/chartex" xmlns:cx4="http://schemas.microsoft.com/office/drawing/2016/5/10/chartex" xmlns:cx5="http://schemas.microsoft.com/office/drawing/2016/5/11/chartex" xmlns:cx6="http://schemas.microsoft.com/office/drawing/2016/5/12/chartex" xmlns:cx7="http://schemas.microsoft.com/office/drawing/2016/5/13/chartex" xmlns:cx8="http://schemas.microsoft.com/office/drawing/2016/5/14/chartex" xmlns:mc="http://schemas.openxmlformats.org/markup-compatibility/2006" xmlns:aink="http://schemas.microsoft.com/office/drawing/2016/ink" xmlns:am3d="http://schemas.microsoft.com/office/drawing/2017/model3d" xmlns:o="urn:schemas-microsoft-com:office:office" xmlns:oel="http://schemas.microsoft.com/office/2019/extlst" xmlns:r="http://schemas.openxmlformats.org/officeDocument/2006/relationships" xmlns:m="http://schemas.openxmlformats.org/officeDocument/2006/math" xmlns:v="urn:schemas-microsoft-com:vml" xmlns:wp14="http://schemas.microsoft.com/office/word/2010/wordprocessingDrawing" xmlns:wp="http://schemas.openxmlformats.org/drawingml/2006/wordprocessingDrawing" xmlns:w10="urn:schemas-microsoft-com:office:word" xmlns:w="http://schemas.openxmlformats.org/wordprocessingml/2006/main" xmlns:w14="http://schemas.microsoft.com/office/word/2010/wordml" xmlns:w15="http://schemas.microsoft.com/office/word/2012/wordml" xmlns:w16cex="http://schemas.microsoft.com/office/word/2018/wordml/cex" xmlns:w16cid="http://schemas.microsoft.com/office/word/2016/wordml/cid" xmlns:w16="http://schemas.microsoft.com/office/word/2018/wordml" xmlns:w16du="http://schemas.microsoft.com/office/word/2023/wordml/word16du" xmlns:w16sdtdh="http://schemas.microsoft.com/office/word/2020/wordml/sdtdatahash" xmlns:w16sdtfl="http://schemas.microsoft.com/office/word/2024/wordml/sdtformatlock" xmlns:w16se="http://schemas.microsoft.com/office/word/2015/wordml/symex" xmlns:wpg="http://schemas.microsoft.com/office/word/2010/wordprocessingGroup" xmlns:wpi="http://schemas.microsoft.com/office/word/2010/wordprocessingInk" xmlns:wne="http://schemas.microsoft.com/office/word/2006/wordml" xmlns:wps="http://schemas.microsoft.com/office/word/2010/wordprocessingShape" mc:Ignorable="w14 w15 w16se w16cid w16 w16cex w16sdtdh w16sdtfl w16du wp14">
   <w:p>
     <w:pPr>
       <w:pBdr>
@@ -5080,21 +5112,48 @@
         <w:tab w:val="right" w:pos="9026"/>
       </w:tabs>
       <w:spacing w:after="0" w:line="240" w:lineRule="auto"/>
+      <w:jc w:val="center"/>
       <w:rPr>
         <w:rFonts w:ascii="Times New Roman" w:eastAsia="Times New Roman" w:hAnsi="Times New Roman" w:cs="Times New Roman"/>
         <w:color w:val="000000"/>
       </w:rPr>
     </w:pPr>
-    <w:hyperlink r:id="rId1">
-      <w:r>
-        <w:rPr>
-          <w:rFonts w:ascii="Times New Roman" w:eastAsia="Times New Roman" w:hAnsi="Times New Roman" w:cs="Times New Roman"/>
-          <w:color w:val="0563C1"/>
-          <w:u w:val="single"/>
-        </w:rPr>
-        <w:t>ISSN : 2808-2702</w:t>
-      </w:r>
-    </w:hyperlink>
+    <w:r>
+      <w:rPr>
+        <w:rFonts w:ascii="Times New Roman" w:eastAsia="Times New Roman" w:hAnsi="Times New Roman" w:cs="Times New Roman"/>
+        <w:color w:val="000000"/>
+      </w:rPr>
+      <w:fldChar w:fldCharType="begin"/>
+    </w:r>
+    <w:r>
+      <w:rPr>
+        <w:rFonts w:ascii="Times New Roman" w:eastAsia="Times New Roman" w:hAnsi="Times New Roman" w:cs="Times New Roman"/>
+        <w:color w:val="000000"/>
+      </w:rPr>
+      <w:instrText>PAGE</w:instrText>
+    </w:r>
+    <w:r>
+      <w:rPr>
+        <w:rFonts w:ascii="Times New Roman" w:eastAsia="Times New Roman" w:hAnsi="Times New Roman" w:cs="Times New Roman"/>
+        <w:color w:val="000000"/>
+      </w:rPr>
+      <w:fldChar w:fldCharType="separate"/>
+    </w:r>
+    <w:r>
+      <w:rPr>
+        <w:rFonts w:ascii="Times New Roman" w:eastAsia="Times New Roman" w:hAnsi="Times New Roman" w:cs="Times New Roman"/>
+        <w:noProof/>
+        <w:color w:val="000000"/>
+      </w:rPr>
+      <w:t>1</w:t>
+    </w:r>
+    <w:r>
+      <w:rPr>
+        <w:rFonts w:ascii="Times New Roman" w:eastAsia="Times New Roman" w:hAnsi="Times New Roman" w:cs="Times New Roman"/>
+        <w:color w:val="000000"/>
+      </w:rPr>
+      <w:fldChar w:fldCharType="end"/>
+    </w:r>
   </w:p>
   <w:p>
     <w:pPr>
@@ -5118,8 +5177,18 @@
 </w:ftr>
 </file>
 
+<file path=word/footer3.xml><?xml version="1.0" encoding="utf-8"?>
+<w:ftr xmlns:wpc="http://schemas.microsoft.com/office/word/2010/wordprocessingCanvas" xmlns:cx="http://schemas.microsoft.com/office/drawing/2014/chartex" xmlns:cx1="http://schemas.microsoft.com/office/drawing/2015/9/8/chartex" xmlns:cx2="http://schemas.microsoft.com/office/drawing/2015/10/21/chartex" xmlns:cx3="http://schemas.microsoft.com/office/drawing/2016/5/9/chartex" xmlns:cx4="http://schemas.microsoft.com/office/drawing/2016/5/10/chartex" xmlns:cx5="http://schemas.microsoft.com/office/drawing/2016/5/11/chartex" xmlns:cx6="http://schemas.microsoft.com/office/drawing/2016/5/12/chartex" xmlns:cx7="http://schemas.microsoft.com/office/drawing/2016/5/13/chartex" xmlns:cx8="http://schemas.microsoft.com/office/drawing/2016/5/14/chartex" xmlns:mc="http://schemas.openxmlformats.org/markup-compatibility/2006" xmlns:aink="http://schemas.microsoft.com/office/drawing/2016/ink" xmlns:am3d="http://schemas.microsoft.com/office/drawing/2017/model3d" xmlns:o="urn:schemas-microsoft-com:office:office" xmlns:oel="http://schemas.microsoft.com/office/2019/extlst" xmlns:r="http://schemas.openxmlformats.org/officeDocument/2006/relationships" xmlns:m="http://schemas.openxmlformats.org/officeDocument/2006/math" xmlns:v="urn:schemas-microsoft-com:vml" xmlns:wp14="http://schemas.microsoft.com/office/word/2010/wordprocessingDrawing" xmlns:wp="http://schemas.openxmlformats.org/drawingml/2006/wordprocessingDrawing" xmlns:w10="urn:schemas-microsoft-com:office:word" xmlns:w="http://schemas.openxmlformats.org/wordprocessingml/2006/main" xmlns:w14="http://schemas.microsoft.com/office/word/2010/wordml" xmlns:w15="http://schemas.microsoft.com/office/word/2012/wordml" xmlns:w16cex="http://schemas.microsoft.com/office/word/2018/wordml/cex" xmlns:w16cid="http://schemas.microsoft.com/office/word/2016/wordml/cid" xmlns:w16="http://schemas.microsoft.com/office/word/2018/wordml" xmlns:w16du="http://schemas.microsoft.com/office/word/2023/wordml/word16du" xmlns:w16sdtdh="http://schemas.microsoft.com/office/word/2020/wordml/sdtdatahash" xmlns:w16sdtfl="http://schemas.microsoft.com/office/word/2024/wordml/sdtformatlock" xmlns:w16se="http://schemas.microsoft.com/office/word/2015/wordml/symex" xmlns:wpg="http://schemas.microsoft.com/office/word/2010/wordprocessingGroup" xmlns:wpi="http://schemas.microsoft.com/office/word/2010/wordprocessingInk" xmlns:wne="http://schemas.microsoft.com/office/word/2006/wordml" xmlns:wps="http://schemas.microsoft.com/office/word/2010/wordprocessingShape" mc:Ignorable="w14 w15 w16se w16cid w16 w16cex w16sdtdh w16sdtfl w16du wp14">
+  <w:p>
+    <w:pPr>
+      <w:pStyle w:val="Footer"/>
+    </w:pPr>
+  </w:p>
+</w:ftr>
+</file>
+
 <file path=word/footnotes.xml><?xml version="1.0" encoding="utf-8"?>
-<w:footnotes xmlns:wpc="http://schemas.microsoft.com/office/word/2010/wordprocessingCanvas" xmlns:cx="http://schemas.microsoft.com/office/drawing/2014/chartex" xmlns:cx1="http://schemas.microsoft.com/office/drawing/2015/9/8/chartex" xmlns:cx2="http://schemas.microsoft.com/office/drawing/2015/10/21/chartex" xmlns:cx3="http://schemas.microsoft.com/office/drawing/2016/5/9/chartex" xmlns:cx4="http://schemas.microsoft.com/office/drawing/2016/5/10/chartex" xmlns:cx5="http://schemas.microsoft.com/office/drawing/2016/5/11/chartex" xmlns:cx6="http://schemas.microsoft.com/office/drawing/2016/5/12/chartex" xmlns:cx7="http://schemas.microsoft.com/office/drawing/2016/5/13/chartex" xmlns:cx8="http://schemas.microsoft.com/office/drawing/2016/5/14/chartex" xmlns:mc="http://schemas.openxmlformats.org/markup-compatibility/2006" xmlns:aink="http://schemas.microsoft.com/office/drawing/2016/ink" xmlns:am3d="http://schemas.microsoft.com/office/drawing/2017/model3d" xmlns:o="urn:schemas-microsoft-com:office:office" xmlns:oel="http://schemas.microsoft.com/office/2019/extlst" xmlns:r="http://schemas.openxmlformats.org/officeDocument/2006/relationships" xmlns:m="http://schemas.openxmlformats.org/officeDocument/2006/math" xmlns:v="urn:schemas-microsoft-com:vml" xmlns:wp14="http://schemas.microsoft.com/office/word/2010/wordprocessingDrawing" xmlns:wp="http://schemas.openxmlformats.org/drawingml/2006/wordprocessingDrawing" xmlns:w10="urn:schemas-microsoft-com:office:word" xmlns:w="http://schemas.openxmlformats.org/wordprocessingml/2006/main" xmlns:w14="http://schemas.microsoft.com/office/word/2010/wordml" xmlns:w15="http://schemas.microsoft.com/office/word/2012/wordml" xmlns:w16cex="http://schemas.microsoft.com/office/word/2018/wordml/cex" xmlns:w16cid="http://schemas.microsoft.com/office/word/2016/wordml/cid" xmlns:w16="http://schemas.microsoft.com/office/word/2018/wordml" xmlns:w16sdtdh="http://schemas.microsoft.com/office/word/2020/wordml/sdtdatahash" xmlns:w16se="http://schemas.microsoft.com/office/word/2015/wordml/symex" xmlns:wpg="http://schemas.microsoft.com/office/word/2010/wordprocessingGroup" xmlns:wpi="http://schemas.microsoft.com/office/word/2010/wordprocessingInk" xmlns:wne="http://schemas.microsoft.com/office/word/2006/wordml" xmlns:wps="http://schemas.microsoft.com/office/word/2010/wordprocessingShape" mc:Ignorable="w14 w15 w16se w16cid w16 w16cex w16sdtdh wp14">
+<w:footnotes xmlns:wpc="http://schemas.microsoft.com/office/word/2010/wordprocessingCanvas" xmlns:cx="http://schemas.microsoft.com/office/drawing/2014/chartex" xmlns:cx1="http://schemas.microsoft.com/office/drawing/2015/9/8/chartex" xmlns:cx2="http://schemas.microsoft.com/office/drawing/2015/10/21/chartex" xmlns:cx3="http://schemas.microsoft.com/office/drawing/2016/5/9/chartex" xmlns:cx4="http://schemas.microsoft.com/office/drawing/2016/5/10/chartex" xmlns:cx5="http://schemas.microsoft.com/office/drawing/2016/5/11/chartex" xmlns:cx6="http://schemas.microsoft.com/office/drawing/2016/5/12/chartex" xmlns:cx7="http://schemas.microsoft.com/office/drawing/2016/5/13/chartex" xmlns:cx8="http://schemas.microsoft.com/office/drawing/2016/5/14/chartex" xmlns:mc="http://schemas.openxmlformats.org/markup-compatibility/2006" xmlns:aink="http://schemas.microsoft.com/office/drawing/2016/ink" xmlns:am3d="http://schemas.microsoft.com/office/drawing/2017/model3d" xmlns:o="urn:schemas-microsoft-com:office:office" xmlns:oel="http://schemas.microsoft.com/office/2019/extlst" xmlns:r="http://schemas.openxmlformats.org/officeDocument/2006/relationships" xmlns:m="http://schemas.openxmlformats.org/officeDocument/2006/math" xmlns:v="urn:schemas-microsoft-com:vml" xmlns:wp14="http://schemas.microsoft.com/office/word/2010/wordprocessingDrawing" xmlns:wp="http://schemas.openxmlformats.org/drawingml/2006/wordprocessingDrawing" xmlns:w10="urn:schemas-microsoft-com:office:word" xmlns:w="http://schemas.openxmlformats.org/wordprocessingml/2006/main" xmlns:w14="http://schemas.microsoft.com/office/word/2010/wordml" xmlns:w15="http://schemas.microsoft.com/office/word/2012/wordml" xmlns:w16cex="http://schemas.microsoft.com/office/word/2018/wordml/cex" xmlns:w16cid="http://schemas.microsoft.com/office/word/2016/wordml/cid" xmlns:w16="http://schemas.microsoft.com/office/word/2018/wordml" xmlns:w16du="http://schemas.microsoft.com/office/word/2023/wordml/word16du" xmlns:w16sdtdh="http://schemas.microsoft.com/office/word/2020/wordml/sdtdatahash" xmlns:w16sdtfl="http://schemas.microsoft.com/office/word/2024/wordml/sdtformatlock" xmlns:w16se="http://schemas.microsoft.com/office/word/2015/wordml/symex" xmlns:wpg="http://schemas.microsoft.com/office/word/2010/wordprocessingGroup" xmlns:wpi="http://schemas.microsoft.com/office/word/2010/wordprocessingInk" xmlns:wne="http://schemas.microsoft.com/office/word/2006/wordml" xmlns:wps="http://schemas.microsoft.com/office/word/2010/wordprocessingShape" mc:Ignorable="w14 w15 w16se w16cid w16 w16cex w16sdtdh w16sdtfl w16du wp14">
   <w:footnote w:type="separator" w:id="-1">
     <w:p>
       <w:pPr>
@@ -5144,62 +5213,56 @@
 </file>
 
 <file path=word/header1.xml><?xml version="1.0" encoding="utf-8"?>
-<w:hdr xmlns:wpc="http://schemas.microsoft.com/office/word/2010/wordprocessingCanvas" xmlns:cx="http://schemas.microsoft.com/office/drawing/2014/chartex" xmlns:cx1="http://schemas.microsoft.com/office/drawing/2015/9/8/chartex" xmlns:cx2="http://schemas.microsoft.com/office/drawing/2015/10/21/chartex" xmlns:cx3="http://schemas.microsoft.com/office/drawing/2016/5/9/chartex" xmlns:cx4="http://schemas.microsoft.com/office/drawing/2016/5/10/chartex" xmlns:cx5="http://schemas.microsoft.com/office/drawing/2016/5/11/chartex" xmlns:cx6="http://schemas.microsoft.com/office/drawing/2016/5/12/chartex" xmlns:cx7="http://schemas.microsoft.com/office/drawing/2016/5/13/chartex" xmlns:cx8="http://schemas.microsoft.com/office/drawing/2016/5/14/chartex" xmlns:mc="http://schemas.openxmlformats.org/markup-compatibility/2006" xmlns:aink="http://schemas.microsoft.com/office/drawing/2016/ink" xmlns:am3d="http://schemas.microsoft.com/office/drawing/2017/model3d" xmlns:o="urn:schemas-microsoft-com:office:office" xmlns:oel="http://schemas.microsoft.com/office/2019/extlst" xmlns:r="http://schemas.openxmlformats.org/officeDocument/2006/relationships" xmlns:m="http://schemas.openxmlformats.org/officeDocument/2006/math" xmlns:v="urn:schemas-microsoft-com:vml" xmlns:wp14="http://schemas.microsoft.com/office/word/2010/wordprocessingDrawing" xmlns:wp="http://schemas.openxmlformats.org/drawingml/2006/wordprocessingDrawing" xmlns:w10="urn:schemas-microsoft-com:office:word" xmlns:w="http://schemas.openxmlformats.org/wordprocessingml/2006/main" xmlns:w14="http://schemas.microsoft.com/office/word/2010/wordml" xmlns:w15="http://schemas.microsoft.com/office/word/2012/wordml" xmlns:w16cex="http://schemas.microsoft.com/office/word/2018/wordml/cex" xmlns:w16cid="http://schemas.microsoft.com/office/word/2016/wordml/cid" xmlns:w16="http://schemas.microsoft.com/office/word/2018/wordml" xmlns:w16sdtdh="http://schemas.microsoft.com/office/word/2020/wordml/sdtdatahash" xmlns:w16se="http://schemas.microsoft.com/office/word/2015/wordml/symex" xmlns:wpg="http://schemas.microsoft.com/office/word/2010/wordprocessingGroup" xmlns:wpi="http://schemas.microsoft.com/office/word/2010/wordprocessingInk" xmlns:wne="http://schemas.microsoft.com/office/word/2006/wordml" xmlns:wps="http://schemas.microsoft.com/office/word/2010/wordprocessingShape" mc:Ignorable="w14 w15 w16se w16cid w16 w16cex w16sdtdh wp14">
+<w:hdr xmlns:wpc="http://schemas.microsoft.com/office/word/2010/wordprocessingCanvas" xmlns:cx="http://schemas.microsoft.com/office/drawing/2014/chartex" xmlns:cx1="http://schemas.microsoft.com/office/drawing/2015/9/8/chartex" xmlns:cx2="http://schemas.microsoft.com/office/drawing/2015/10/21/chartex" xmlns:cx3="http://schemas.microsoft.com/office/drawing/2016/5/9/chartex" xmlns:cx4="http://schemas.microsoft.com/office/drawing/2016/5/10/chartex" xmlns:cx5="http://schemas.microsoft.com/office/drawing/2016/5/11/chartex" xmlns:cx6="http://schemas.microsoft.com/office/drawing/2016/5/12/chartex" xmlns:cx7="http://schemas.microsoft.com/office/drawing/2016/5/13/chartex" xmlns:cx8="http://schemas.microsoft.com/office/drawing/2016/5/14/chartex" xmlns:mc="http://schemas.openxmlformats.org/markup-compatibility/2006" xmlns:aink="http://schemas.microsoft.com/office/drawing/2016/ink" xmlns:am3d="http://schemas.microsoft.com/office/drawing/2017/model3d" xmlns:o="urn:schemas-microsoft-com:office:office" xmlns:oel="http://schemas.microsoft.com/office/2019/extlst" xmlns:r="http://schemas.openxmlformats.org/officeDocument/2006/relationships" xmlns:m="http://schemas.openxmlformats.org/officeDocument/2006/math" xmlns:v="urn:schemas-microsoft-com:vml" xmlns:wp14="http://schemas.microsoft.com/office/word/2010/wordprocessingDrawing" xmlns:wp="http://schemas.openxmlformats.org/drawingml/2006/wordprocessingDrawing" xmlns:w10="urn:schemas-microsoft-com:office:word" xmlns:w="http://schemas.openxmlformats.org/wordprocessingml/2006/main" xmlns:w14="http://schemas.microsoft.com/office/word/2010/wordml" xmlns:w15="http://schemas.microsoft.com/office/word/2012/wordml" xmlns:w16cex="http://schemas.microsoft.com/office/word/2018/wordml/cex" xmlns:w16cid="http://schemas.microsoft.com/office/word/2016/wordml/cid" xmlns:w16="http://schemas.microsoft.com/office/word/2018/wordml" xmlns:w16du="http://schemas.microsoft.com/office/word/2023/wordml/word16du" xmlns:w16sdtdh="http://schemas.microsoft.com/office/word/2020/wordml/sdtdatahash" xmlns:w16sdtfl="http://schemas.microsoft.com/office/word/2024/wordml/sdtformatlock" xmlns:w16se="http://schemas.microsoft.com/office/word/2015/wordml/symex" xmlns:wpg="http://schemas.microsoft.com/office/word/2010/wordprocessingGroup" xmlns:wpi="http://schemas.microsoft.com/office/word/2010/wordprocessingInk" xmlns:wne="http://schemas.microsoft.com/office/word/2006/wordml" xmlns:wps="http://schemas.microsoft.com/office/word/2010/wordprocessingShape" mc:Ignorable="w14 w15 w16se w16cid w16 w16cex w16sdtdh w16sdtfl w16du wp14">
   <w:p>
     <w:pPr>
-      <w:pBdr>
-        <w:top w:val="nil"/>
-        <w:left w:val="nil"/>
-        <w:bottom w:val="nil"/>
-        <w:right w:val="nil"/>
-        <w:between w:val="nil"/>
-      </w:pBdr>
-      <w:tabs>
-        <w:tab w:val="center" w:pos="4513"/>
-        <w:tab w:val="right" w:pos="9026"/>
-      </w:tabs>
-      <w:spacing w:after="0" w:line="240" w:lineRule="auto"/>
-      <w:rPr>
-        <w:color w:val="000000"/>
-      </w:rPr>
+      <w:pStyle w:val="Header"/>
     </w:pPr>
-    <w:hyperlink r:id="rId1">
-      <w:r>
-        <w:rPr>
-          <w:color w:val="0563C1"/>
-          <w:u w:val="single"/>
-        </w:rPr>
-        <w:t>Proceeding ICMA-SURE- 2024</w:t>
-      </w:r>
-    </w:hyperlink>
+  </w:p>
+</w:hdr>
+</file>
+
+<file path=word/header2.xml><?xml version="1.0" encoding="utf-8"?>
+<w:hdr xmlns:wpc="http://schemas.microsoft.com/office/word/2010/wordprocessingCanvas" xmlns:cx="http://schemas.microsoft.com/office/drawing/2014/chartex" xmlns:cx1="http://schemas.microsoft.com/office/drawing/2015/9/8/chartex" xmlns:cx2="http://schemas.microsoft.com/office/drawing/2015/10/21/chartex" xmlns:cx3="http://schemas.microsoft.com/office/drawing/2016/5/9/chartex" xmlns:cx4="http://schemas.microsoft.com/office/drawing/2016/5/10/chartex" xmlns:cx5="http://schemas.microsoft.com/office/drawing/2016/5/11/chartex" xmlns:cx6="http://schemas.microsoft.com/office/drawing/2016/5/12/chartex" xmlns:cx7="http://schemas.microsoft.com/office/drawing/2016/5/13/chartex" xmlns:cx8="http://schemas.microsoft.com/office/drawing/2016/5/14/chartex" xmlns:mc="http://schemas.openxmlformats.org/markup-compatibility/2006" xmlns:aink="http://schemas.microsoft.com/office/drawing/2016/ink" xmlns:am3d="http://schemas.microsoft.com/office/drawing/2017/model3d" xmlns:o="urn:schemas-microsoft-com:office:office" xmlns:oel="http://schemas.microsoft.com/office/2019/extlst" xmlns:r="http://schemas.openxmlformats.org/officeDocument/2006/relationships" xmlns:m="http://schemas.openxmlformats.org/officeDocument/2006/math" xmlns:v="urn:schemas-microsoft-com:vml" xmlns:wp14="http://schemas.microsoft.com/office/word/2010/wordprocessingDrawing" xmlns:wp="http://schemas.openxmlformats.org/drawingml/2006/wordprocessingDrawing" xmlns:w10="urn:schemas-microsoft-com:office:word" xmlns:w="http://schemas.openxmlformats.org/wordprocessingml/2006/main" xmlns:w14="http://schemas.microsoft.com/office/word/2010/wordml" xmlns:w15="http://schemas.microsoft.com/office/word/2012/wordml" xmlns:w16cex="http://schemas.microsoft.com/office/word/2018/wordml/cex" xmlns:w16cid="http://schemas.microsoft.com/office/word/2016/wordml/cid" xmlns:w16="http://schemas.microsoft.com/office/word/2018/wordml" xmlns:w16du="http://schemas.microsoft.com/office/word/2023/wordml/word16du" xmlns:w16sdtdh="http://schemas.microsoft.com/office/word/2020/wordml/sdtdatahash" xmlns:w16sdtfl="http://schemas.microsoft.com/office/word/2024/wordml/sdtformatlock" xmlns:w16se="http://schemas.microsoft.com/office/word/2015/wordml/symex" xmlns:wpg="http://schemas.microsoft.com/office/word/2010/wordprocessingGroup" xmlns:wpi="http://schemas.microsoft.com/office/word/2010/wordprocessingInk" xmlns:wne="http://schemas.microsoft.com/office/word/2006/wordml" xmlns:wps="http://schemas.microsoft.com/office/word/2010/wordprocessingShape" mc:Ignorable="w14 w15 w16se w16cid w16 w16cex w16sdtdh w16sdtfl w16du wp14">
+  <w:p>
+    <w:pPr>
+      <w:pStyle w:val="Header"/>
+    </w:pPr>
     <w:r>
       <w:rPr>
         <w:noProof/>
       </w:rPr>
       <w:drawing>
-        <wp:anchor distT="0" distB="0" distL="114300" distR="114300" simplePos="0" relativeHeight="251658240" behindDoc="0" locked="0" layoutInCell="1" hidden="0" allowOverlap="1" wp14:anchorId="098F9145" wp14:editId="63C4B957">
+        <wp:anchor distT="0" distB="0" distL="114300" distR="114300" simplePos="0" relativeHeight="251658239" behindDoc="0" locked="0" layoutInCell="1" allowOverlap="1" wp14:anchorId="6C9CED72" wp14:editId="5B4E0E19">
           <wp:simplePos x="0" y="0"/>
-          <wp:positionH relativeFrom="column">
-            <wp:posOffset>5041092</wp:posOffset>
+          <wp:positionH relativeFrom="page">
+            <wp:align>left</wp:align>
           </wp:positionH>
           <wp:positionV relativeFrom="paragraph">
-            <wp:posOffset>-120014</wp:posOffset>
+            <wp:posOffset>88900</wp:posOffset>
           </wp:positionV>
-          <wp:extent cx="615084" cy="434648"/>
-          <wp:effectExtent l="0" t="0" r="0" b="0"/>
+          <wp:extent cx="7782560" cy="558800"/>
+          <wp:effectExtent l="0" t="0" r="8890" b="0"/>
           <wp:wrapNone/>
-          <wp:docPr id="1695693786" name="image7.png"/>
-          <wp:cNvGraphicFramePr/>
+          <wp:docPr id="215672192" name="Picture 4"/>
+          <wp:cNvGraphicFramePr>
+            <a:graphicFrameLocks xmlns:a="http://schemas.openxmlformats.org/drawingml/2006/main" noChangeAspect="1"/>
+          </wp:cNvGraphicFramePr>
           <a:graphic xmlns:a="http://schemas.openxmlformats.org/drawingml/2006/main">
             <a:graphicData uri="http://schemas.openxmlformats.org/drawingml/2006/picture">
               <pic:pic xmlns:pic="http://schemas.openxmlformats.org/drawingml/2006/picture">
                 <pic:nvPicPr>
-                  <pic:cNvPr id="0" name="image7.png"/>
-                  <pic:cNvPicPr preferRelativeResize="0"/>
+                  <pic:cNvPr id="215672192" name="Picture 215672192"/>
+                  <pic:cNvPicPr/>
                 </pic:nvPicPr>
                 <pic:blipFill>
-                  <a:blip r:embed="rId2"/>
-                  <a:srcRect/>
+                  <a:blip r:embed="rId1">
+                    <a:extLst>
+                      <a:ext uri="{28A0092B-C50C-407E-A947-70E740481C1C}">
+                        <a14:useLocalDpi xmlns:a14="http://schemas.microsoft.com/office/drawing/2010/main" val="0"/>
+                      </a:ext>
+                    </a:extLst>
+                  </a:blip>
                   <a:stretch>
                     <a:fillRect/>
                   </a:stretch>
@@ -5207,16 +5270,21 @@
                 <pic:spPr>
                   <a:xfrm>
                     <a:off x="0" y="0"/>
-                    <a:ext cx="615084" cy="434648"/>
+                    <a:ext cx="7782560" cy="558800"/>
                   </a:xfrm>
                   <a:prstGeom prst="rect">
                     <a:avLst/>
                   </a:prstGeom>
-                  <a:ln/>
                 </pic:spPr>
               </pic:pic>
             </a:graphicData>
           </a:graphic>
+          <wp14:sizeRelH relativeFrom="margin">
+            <wp14:pctWidth>0</wp14:pctWidth>
+          </wp14:sizeRelH>
+          <wp14:sizeRelV relativeFrom="margin">
+            <wp14:pctHeight>0</wp14:pctHeight>
+          </wp14:sizeRelV>
         </wp:anchor>
       </w:drawing>
     </w:r>
@@ -5225,507 +5293,87 @@
         <w:noProof/>
       </w:rPr>
       <w:drawing>
-        <wp:anchor distT="0" distB="0" distL="114300" distR="114300" simplePos="0" relativeHeight="251659264" behindDoc="0" locked="0" layoutInCell="1" hidden="0" allowOverlap="1" wp14:anchorId="0D071E11" wp14:editId="65193562">
+        <wp:anchor distT="0" distB="0" distL="114300" distR="114300" simplePos="0" relativeHeight="251659264" behindDoc="0" locked="0" layoutInCell="1" allowOverlap="1" wp14:anchorId="309B7F49" wp14:editId="586EF05B">
           <wp:simplePos x="0" y="0"/>
-          <wp:positionH relativeFrom="column">
-            <wp:posOffset>-469264</wp:posOffset>
+          <wp:positionH relativeFrom="margin">
+            <wp:align>center</wp:align>
           </wp:positionH>
           <wp:positionV relativeFrom="paragraph">
-            <wp:posOffset>-127342</wp:posOffset>
+            <wp:posOffset>-184150</wp:posOffset>
           </wp:positionV>
-          <wp:extent cx="452737" cy="584687"/>
+          <wp:extent cx="5943600" cy="723900"/>
           <wp:effectExtent l="0" t="0" r="0" b="0"/>
           <wp:wrapNone/>
-          <wp:docPr id="1695693787" name="image3.png"/>
-          <wp:cNvGraphicFramePr/>
+          <wp:docPr id="250083263" name="Picture 7"/>
+          <wp:cNvGraphicFramePr>
+            <a:graphicFrameLocks xmlns:a="http://schemas.openxmlformats.org/drawingml/2006/main" noChangeAspect="1"/>
+          </wp:cNvGraphicFramePr>
           <a:graphic xmlns:a="http://schemas.openxmlformats.org/drawingml/2006/main">
             <a:graphicData uri="http://schemas.openxmlformats.org/drawingml/2006/picture">
               <pic:pic xmlns:pic="http://schemas.openxmlformats.org/drawingml/2006/picture">
                 <pic:nvPicPr>
-                  <pic:cNvPr id="0" name="image3.png"/>
-                  <pic:cNvPicPr preferRelativeResize="0"/>
+                  <pic:cNvPr id="250083263" name="Picture 250083263"/>
+                  <pic:cNvPicPr/>
                 </pic:nvPicPr>
-                <pic:blipFill>
-                  <a:blip r:embed="rId3"/>
-                  <a:srcRect l="12791" r="67849"/>
+                <pic:blipFill rotWithShape="1">
+                  <a:blip r:embed="rId2">
+                    <a:extLst>
+                      <a:ext uri="{28A0092B-C50C-407E-A947-70E740481C1C}">
+                        <a14:useLocalDpi xmlns:a14="http://schemas.microsoft.com/office/drawing/2010/main" val="0"/>
+                      </a:ext>
+                    </a:extLst>
+                  </a:blip>
+                  <a:srcRect b="33059"/>
                   <a:stretch>
                     <a:fillRect/>
                   </a:stretch>
                 </pic:blipFill>
-                <pic:spPr>
+                <pic:spPr bwMode="auto">
                   <a:xfrm>
                     <a:off x="0" y="0"/>
-                    <a:ext cx="452737" cy="584687"/>
+                    <a:ext cx="5943600" cy="723900"/>
                   </a:xfrm>
                   <a:prstGeom prst="rect">
                     <a:avLst/>
                   </a:prstGeom>
-                  <a:ln/>
+                  <a:ln>
+                    <a:noFill/>
+                  </a:ln>
+                  <a:extLst>
+                    <a:ext uri="{53640926-AAD7-44D8-BBD7-CCE9431645EC}">
+                      <a14:shadowObscured xmlns:a14="http://schemas.microsoft.com/office/drawing/2010/main"/>
+                    </a:ext>
+                  </a:extLst>
                 </pic:spPr>
               </pic:pic>
             </a:graphicData>
           </a:graphic>
+          <wp14:sizeRelV relativeFrom="margin">
+            <wp14:pctHeight>0</wp14:pctHeight>
+          </wp14:sizeRelV>
         </wp:anchor>
       </w:drawing>
-    </w:r>
-    <w:r>
-      <w:rPr>
-        <w:noProof/>
-      </w:rPr>
-      <w:drawing>
-        <wp:anchor distT="0" distB="0" distL="114300" distR="114300" simplePos="0" relativeHeight="251660288" behindDoc="0" locked="0" layoutInCell="1" hidden="0" allowOverlap="1" wp14:anchorId="1321EE2F" wp14:editId="17BB4509">
-          <wp:simplePos x="0" y="0"/>
-          <wp:positionH relativeFrom="column">
-            <wp:posOffset>5682324</wp:posOffset>
-          </wp:positionH>
-          <wp:positionV relativeFrom="paragraph">
-            <wp:posOffset>-179069</wp:posOffset>
-          </wp:positionV>
-          <wp:extent cx="718067" cy="508054"/>
-          <wp:effectExtent l="0" t="0" r="0" b="0"/>
-          <wp:wrapNone/>
-          <wp:docPr id="1695693785" name="image8.png"/>
-          <wp:cNvGraphicFramePr/>
-          <a:graphic xmlns:a="http://schemas.openxmlformats.org/drawingml/2006/main">
-            <a:graphicData uri="http://schemas.openxmlformats.org/drawingml/2006/picture">
-              <pic:pic xmlns:pic="http://schemas.openxmlformats.org/drawingml/2006/picture">
-                <pic:nvPicPr>
-                  <pic:cNvPr id="0" name="image8.png"/>
-                  <pic:cNvPicPr preferRelativeResize="0"/>
-                </pic:nvPicPr>
-                <pic:blipFill>
-                  <a:blip r:embed="rId4"/>
-                  <a:srcRect/>
-                  <a:stretch>
-                    <a:fillRect/>
-                  </a:stretch>
-                </pic:blipFill>
-                <pic:spPr>
-                  <a:xfrm>
-                    <a:off x="0" y="0"/>
-                    <a:ext cx="718067" cy="508054"/>
-                  </a:xfrm>
-                  <a:prstGeom prst="rect">
-                    <a:avLst/>
-                  </a:prstGeom>
-                  <a:ln/>
-                </pic:spPr>
-              </pic:pic>
-            </a:graphicData>
-          </a:graphic>
-        </wp:anchor>
-      </w:drawing>
-    </w:r>
-  </w:p>
-  <w:p>
-    <w:pPr>
-      <w:pBdr>
-        <w:top w:val="nil"/>
-        <w:left w:val="nil"/>
-        <w:bottom w:val="nil"/>
-        <w:right w:val="nil"/>
-        <w:between w:val="nil"/>
-      </w:pBdr>
-      <w:tabs>
-        <w:tab w:val="center" w:pos="4513"/>
-        <w:tab w:val="right" w:pos="9026"/>
-      </w:tabs>
-      <w:spacing w:after="0" w:line="240" w:lineRule="auto"/>
-      <w:rPr>
-        <w:color w:val="000000"/>
-        <w:sz w:val="16"/>
-        <w:szCs w:val="16"/>
-      </w:rPr>
-    </w:pPr>
-    <w:r>
-      <w:rPr>
-        <w:color w:val="000000"/>
-        <w:sz w:val="16"/>
-        <w:szCs w:val="16"/>
-      </w:rPr>
-      <w:t xml:space="preserve">The </w:t>
-    </w:r>
-    <w:r>
-      <w:rPr>
-        <w:color w:val="000000"/>
-        <w:sz w:val="16"/>
-        <w:szCs w:val="16"/>
-      </w:rPr>
-      <w:t>7</w:t>
-    </w:r>
-    <w:r>
-      <w:rPr>
-        <w:color w:val="000000"/>
-        <w:sz w:val="16"/>
-        <w:szCs w:val="16"/>
-        <w:vertAlign w:val="superscript"/>
-      </w:rPr>
-      <w:t>th</w:t>
-    </w:r>
-    <w:r>
-      <w:rPr>
-        <w:color w:val="000000"/>
-        <w:sz w:val="16"/>
-        <w:szCs w:val="16"/>
-      </w:rPr>
-      <w:t xml:space="preserve"> International Conference on Multidisciplinary Approaches for Sustainable Rural Development </w:t>
     </w:r>
   </w:p>
 </w:hdr>
 </file>
 
+<file path=word/header3.xml><?xml version="1.0" encoding="utf-8"?>
+<w:hdr xmlns:wpc="http://schemas.microsoft.com/office/word/2010/wordprocessingCanvas" xmlns:cx="http://schemas.microsoft.com/office/drawing/2014/chartex" xmlns:cx1="http://schemas.microsoft.com/office/drawing/2015/9/8/chartex" xmlns:cx2="http://schemas.microsoft.com/office/drawing/2015/10/21/chartex" xmlns:cx3="http://schemas.microsoft.com/office/drawing/2016/5/9/chartex" xmlns:cx4="http://schemas.microsoft.com/office/drawing/2016/5/10/chartex" xmlns:cx5="http://schemas.microsoft.com/office/drawing/2016/5/11/chartex" xmlns:cx6="http://schemas.microsoft.com/office/drawing/2016/5/12/chartex" xmlns:cx7="http://schemas.microsoft.com/office/drawing/2016/5/13/chartex" xmlns:cx8="http://schemas.microsoft.com/office/drawing/2016/5/14/chartex" xmlns:mc="http://schemas.openxmlformats.org/markup-compatibility/2006" xmlns:aink="http://schemas.microsoft.com/office/drawing/2016/ink" xmlns:am3d="http://schemas.microsoft.com/office/drawing/2017/model3d" xmlns:o="urn:schemas-microsoft-com:office:office" xmlns:oel="http://schemas.microsoft.com/office/2019/extlst" xmlns:r="http://schemas.openxmlformats.org/officeDocument/2006/relationships" xmlns:m="http://schemas.openxmlformats.org/officeDocument/2006/math" xmlns:v="urn:schemas-microsoft-com:vml" xmlns:wp14="http://schemas.microsoft.com/office/word/2010/wordprocessingDrawing" xmlns:wp="http://schemas.openxmlformats.org/drawingml/2006/wordprocessingDrawing" xmlns:w10="urn:schemas-microsoft-com:office:word" xmlns:w="http://schemas.openxmlformats.org/wordprocessingml/2006/main" xmlns:w14="http://schemas.microsoft.com/office/word/2010/wordml" xmlns:w15="http://schemas.microsoft.com/office/word/2012/wordml" xmlns:w16cex="http://schemas.microsoft.com/office/word/2018/wordml/cex" xmlns:w16cid="http://schemas.microsoft.com/office/word/2016/wordml/cid" xmlns:w16="http://schemas.microsoft.com/office/word/2018/wordml" xmlns:w16du="http://schemas.microsoft.com/office/word/2023/wordml/word16du" xmlns:w16sdtdh="http://schemas.microsoft.com/office/word/2020/wordml/sdtdatahash" xmlns:w16sdtfl="http://schemas.microsoft.com/office/word/2024/wordml/sdtformatlock" xmlns:w16se="http://schemas.microsoft.com/office/word/2015/wordml/symex" xmlns:wpg="http://schemas.microsoft.com/office/word/2010/wordprocessingGroup" xmlns:wpi="http://schemas.microsoft.com/office/word/2010/wordprocessingInk" xmlns:wne="http://schemas.microsoft.com/office/word/2006/wordml" xmlns:wps="http://schemas.microsoft.com/office/word/2010/wordprocessingShape" mc:Ignorable="w14 w15 w16se w16cid w16 w16cex w16sdtdh w16sdtfl w16du wp14">
+  <w:p>
+    <w:pPr>
+      <w:pStyle w:val="Header"/>
+    </w:pPr>
+  </w:p>
+</w:hdr>
+</file>
+
 <file path=word/numbering.xml><?xml version="1.0" encoding="utf-8"?>
-<w:numbering xmlns:wpc="http://schemas.microsoft.com/office/word/2010/wordprocessingCanvas" xmlns:cx="http://schemas.microsoft.com/office/drawing/2014/chartex" xmlns:cx1="http://schemas.microsoft.com/office/drawing/2015/9/8/chartex" xmlns:cx2="http://schemas.microsoft.com/office/drawing/2015/10/21/chartex" xmlns:cx3="http://schemas.microsoft.com/office/drawing/2016/5/9/chartex" xmlns:cx4="http://schemas.microsoft.com/office/drawing/2016/5/10/chartex" xmlns:cx5="http://schemas.microsoft.com/office/drawing/2016/5/11/chartex" xmlns:cx6="http://schemas.microsoft.com/office/drawing/2016/5/12/chartex" xmlns:cx7="http://schemas.microsoft.com/office/drawing/2016/5/13/chartex" xmlns:cx8="http://schemas.microsoft.com/office/drawing/2016/5/14/chartex" xmlns:mc="http://schemas.openxmlformats.org/markup-compatibility/2006" xmlns:aink="http://schemas.microsoft.com/office/drawing/2016/ink" xmlns:am3d="http://schemas.microsoft.com/office/drawing/2017/model3d" xmlns:o="urn:schemas-microsoft-com:office:office" xmlns:oel="http://schemas.microsoft.com/office/2019/extlst" xmlns:r="http://schemas.openxmlformats.org/officeDocument/2006/relationships" xmlns:m="http://schemas.openxmlformats.org/officeDocument/2006/math" xmlns:v="urn:schemas-microsoft-com:vml" xmlns:wp14="http://schemas.microsoft.com/office/word/2010/wordprocessingDrawing" xmlns:wp="http://schemas.openxmlformats.org/drawingml/2006/wordprocessingDrawing" xmlns:w10="urn:schemas-microsoft-com:office:word" xmlns:w="http://schemas.openxmlformats.org/wordprocessingml/2006/main" xmlns:w14="http://schemas.microsoft.com/office/word/2010/wordml" xmlns:w15="http://schemas.microsoft.com/office/word/2012/wordml" xmlns:w16cex="http://schemas.microsoft.com/office/word/2018/wordml/cex" xmlns:w16cid="http://schemas.microsoft.com/office/word/2016/wordml/cid" xmlns:w16="http://schemas.microsoft.com/office/word/2018/wordml" xmlns:w16sdtdh="http://schemas.microsoft.com/office/word/2020/wordml/sdtdatahash" xmlns:w16se="http://schemas.microsoft.com/office/word/2015/wordml/symex" xmlns:wpg="http://schemas.microsoft.com/office/word/2010/wordprocessingGroup" xmlns:wpi="http://schemas.microsoft.com/office/word/2010/wordprocessingInk" xmlns:wne="http://schemas.microsoft.com/office/word/2006/wordml" xmlns:wps="http://schemas.microsoft.com/office/word/2010/wordprocessingShape" mc:Ignorable="w14 w15 w16se w16cid w16 w16cex w16sdtdh wp14">
+<w:numbering xmlns:wpc="http://schemas.microsoft.com/office/word/2010/wordprocessingCanvas" xmlns:cx="http://schemas.microsoft.com/office/drawing/2014/chartex" xmlns:cx1="http://schemas.microsoft.com/office/drawing/2015/9/8/chartex" xmlns:cx2="http://schemas.microsoft.com/office/drawing/2015/10/21/chartex" xmlns:cx3="http://schemas.microsoft.com/office/drawing/2016/5/9/chartex" xmlns:cx4="http://schemas.microsoft.com/office/drawing/2016/5/10/chartex" xmlns:cx5="http://schemas.microsoft.com/office/drawing/2016/5/11/chartex" xmlns:cx6="http://schemas.microsoft.com/office/drawing/2016/5/12/chartex" xmlns:cx7="http://schemas.microsoft.com/office/drawing/2016/5/13/chartex" xmlns:cx8="http://schemas.microsoft.com/office/drawing/2016/5/14/chartex" xmlns:mc="http://schemas.openxmlformats.org/markup-compatibility/2006" xmlns:aink="http://schemas.microsoft.com/office/drawing/2016/ink" xmlns:am3d="http://schemas.microsoft.com/office/drawing/2017/model3d" xmlns:o="urn:schemas-microsoft-com:office:office" xmlns:oel="http://schemas.microsoft.com/office/2019/extlst" xmlns:r="http://schemas.openxmlformats.org/officeDocument/2006/relationships" xmlns:m="http://schemas.openxmlformats.org/officeDocument/2006/math" xmlns:v="urn:schemas-microsoft-com:vml" xmlns:wp14="http://schemas.microsoft.com/office/word/2010/wordprocessingDrawing" xmlns:wp="http://schemas.openxmlformats.org/drawingml/2006/wordprocessingDrawing" xmlns:w10="urn:schemas-microsoft-com:office:word" xmlns:w="http://schemas.openxmlformats.org/wordprocessingml/2006/main" xmlns:w14="http://schemas.microsoft.com/office/word/2010/wordml" xmlns:w15="http://schemas.microsoft.com/office/word/2012/wordml" xmlns:w16cex="http://schemas.microsoft.com/office/word/2018/wordml/cex" xmlns:w16cid="http://schemas.microsoft.com/office/word/2016/wordml/cid" xmlns:w16="http://schemas.microsoft.com/office/word/2018/wordml" xmlns:w16du="http://schemas.microsoft.com/office/word/2023/wordml/word16du" xmlns:w16sdtdh="http://schemas.microsoft.com/office/word/2020/wordml/sdtdatahash" xmlns:w16sdtfl="http://schemas.microsoft.com/office/word/2024/wordml/sdtformatlock" xmlns:w16se="http://schemas.microsoft.com/office/word/2015/wordml/symex" xmlns:wpg="http://schemas.microsoft.com/office/word/2010/wordprocessingGroup" xmlns:wpi="http://schemas.microsoft.com/office/word/2010/wordprocessingInk" xmlns:wne="http://schemas.microsoft.com/office/word/2006/wordml" xmlns:wps="http://schemas.microsoft.com/office/word/2010/wordprocessingShape" mc:Ignorable="w14 w15 w16se w16cid w16 w16cex w16sdtdh w16sdtfl w16du wp14">
   <w:abstractNum w:abstractNumId="0" w15:restartNumberingAfterBreak="0">
-    <w:nsid w:val="0ACE3D48"/>
+    <w:nsid w:val="013C11FA"/>
     <w:multiLevelType w:val="multilevel"/>
-    <w:tmpl w:val="71426832"/>
-    <w:lvl w:ilvl="0">
-      <w:start w:val="1"/>
-      <w:numFmt w:val="decimal"/>
-      <w:pStyle w:val="ICMATitleSub"/>
-      <w:lvlText w:val="%1."/>
-      <w:lvlJc w:val="left"/>
-      <w:pPr>
-        <w:ind w:left="360" w:hanging="360"/>
-      </w:pPr>
-    </w:lvl>
-    <w:lvl w:ilvl="1">
-      <w:start w:val="1"/>
-      <w:numFmt w:val="decimal"/>
-      <w:pStyle w:val="ICMATitleSubSub"/>
-      <w:lvlText w:val="%1.%2."/>
-      <w:lvlJc w:val="left"/>
-      <w:pPr>
-        <w:ind w:left="792" w:hanging="432"/>
-      </w:pPr>
-    </w:lvl>
-    <w:lvl w:ilvl="2">
-      <w:start w:val="1"/>
-      <w:numFmt w:val="decimal"/>
-      <w:lvlText w:val="%1.%2.%3."/>
-      <w:lvlJc w:val="left"/>
-      <w:pPr>
-        <w:ind w:left="1224" w:hanging="504"/>
-      </w:pPr>
-    </w:lvl>
-    <w:lvl w:ilvl="3">
-      <w:start w:val="1"/>
-      <w:numFmt w:val="decimal"/>
-      <w:lvlText w:val="%1.%2.%3.%4."/>
-      <w:lvlJc w:val="left"/>
-      <w:pPr>
-        <w:ind w:left="1728" w:hanging="648"/>
-      </w:pPr>
-    </w:lvl>
-    <w:lvl w:ilvl="4">
-      <w:start w:val="1"/>
-      <w:numFmt w:val="decimal"/>
-      <w:lvlText w:val="%1.%2.%3.%4.%5."/>
-      <w:lvlJc w:val="left"/>
-      <w:pPr>
-        <w:ind w:left="2232" w:hanging="792"/>
-      </w:pPr>
-    </w:lvl>
-    <w:lvl w:ilvl="5">
-      <w:start w:val="1"/>
-      <w:numFmt w:val="decimal"/>
-      <w:lvlText w:val="%1.%2.%3.%4.%5.%6."/>
-      <w:lvlJc w:val="left"/>
-      <w:pPr>
-        <w:ind w:left="2736" w:hanging="936"/>
-      </w:pPr>
-    </w:lvl>
-    <w:lvl w:ilvl="6">
-      <w:start w:val="1"/>
-      <w:numFmt w:val="decimal"/>
-      <w:lvlText w:val="%1.%2.%3.%4.%5.%6.%7."/>
-      <w:lvlJc w:val="left"/>
-      <w:pPr>
-        <w:ind w:left="3240" w:hanging="1080"/>
-      </w:pPr>
-    </w:lvl>
-    <w:lvl w:ilvl="7">
-      <w:start w:val="1"/>
-      <w:numFmt w:val="decimal"/>
-      <w:lvlText w:val="%1.%2.%3.%4.%5.%6.%7.%8."/>
-      <w:lvlJc w:val="left"/>
-      <w:pPr>
-        <w:ind w:left="3744" w:hanging="1224"/>
-      </w:pPr>
-    </w:lvl>
-    <w:lvl w:ilvl="8">
-      <w:start w:val="1"/>
-      <w:numFmt w:val="decimal"/>
-      <w:lvlText w:val="%1.%2.%3.%4.%5.%6.%7.%8.%9."/>
-      <w:lvlJc w:val="left"/>
-      <w:pPr>
-        <w:ind w:left="4320" w:hanging="1440"/>
-      </w:pPr>
-    </w:lvl>
-  </w:abstractNum>
-  <w:abstractNum w:abstractNumId="1" w15:restartNumberingAfterBreak="0">
-    <w:nsid w:val="0FF26A90"/>
-    <w:multiLevelType w:val="multilevel"/>
-    <w:tmpl w:val="0409001F"/>
-    <w:lvl w:ilvl="0">
-      <w:start w:val="1"/>
-      <w:numFmt w:val="decimal"/>
-      <w:lvlText w:val="%1."/>
-      <w:lvlJc w:val="left"/>
-      <w:pPr>
-        <w:ind w:left="360" w:hanging="360"/>
-      </w:pPr>
-    </w:lvl>
-    <w:lvl w:ilvl="1">
-      <w:start w:val="1"/>
-      <w:numFmt w:val="decimal"/>
-      <w:lvlText w:val="%1.%2."/>
-      <w:lvlJc w:val="left"/>
-      <w:pPr>
-        <w:ind w:left="792" w:hanging="432"/>
-      </w:pPr>
-    </w:lvl>
-    <w:lvl w:ilvl="2">
-      <w:start w:val="1"/>
-      <w:numFmt w:val="decimal"/>
-      <w:lvlText w:val="%1.%2.%3."/>
-      <w:lvlJc w:val="left"/>
-      <w:pPr>
-        <w:ind w:left="1224" w:hanging="504"/>
-      </w:pPr>
-    </w:lvl>
-    <w:lvl w:ilvl="3">
-      <w:start w:val="1"/>
-      <w:numFmt w:val="decimal"/>
-      <w:lvlText w:val="%1.%2.%3.%4."/>
-      <w:lvlJc w:val="left"/>
-      <w:pPr>
-        <w:ind w:left="1728" w:hanging="648"/>
-      </w:pPr>
-    </w:lvl>
-    <w:lvl w:ilvl="4">
-      <w:start w:val="1"/>
-      <w:numFmt w:val="decimal"/>
-      <w:lvlText w:val="%1.%2.%3.%4.%5."/>
-      <w:lvlJc w:val="left"/>
-      <w:pPr>
-        <w:ind w:left="2232" w:hanging="792"/>
-      </w:pPr>
-    </w:lvl>
-    <w:lvl w:ilvl="5">
-      <w:start w:val="1"/>
-      <w:numFmt w:val="decimal"/>
-      <w:lvlText w:val="%1.%2.%3.%4.%5.%6."/>
-      <w:lvlJc w:val="left"/>
-      <w:pPr>
-        <w:ind w:left="2736" w:hanging="936"/>
-      </w:pPr>
-    </w:lvl>
-    <w:lvl w:ilvl="6">
-      <w:start w:val="1"/>
-      <w:numFmt w:val="decimal"/>
-      <w:lvlText w:val="%1.%2.%3.%4.%5.%6.%7."/>
-      <w:lvlJc w:val="left"/>
-      <w:pPr>
-        <w:ind w:left="3240" w:hanging="1080"/>
-      </w:pPr>
-    </w:lvl>
-    <w:lvl w:ilvl="7">
-      <w:start w:val="1"/>
-      <w:numFmt w:val="decimal"/>
-      <w:lvlText w:val="%1.%2.%3.%4.%5.%6.%7.%8."/>
-      <w:lvlJc w:val="left"/>
-      <w:pPr>
-        <w:ind w:left="3744" w:hanging="1224"/>
-      </w:pPr>
-    </w:lvl>
-    <w:lvl w:ilvl="8">
-      <w:start w:val="1"/>
-      <w:numFmt w:val="decimal"/>
-      <w:lvlText w:val="%1.%2.%3.%4.%5.%6.%7.%8.%9."/>
-      <w:lvlJc w:val="left"/>
-      <w:pPr>
-        <w:ind w:left="4320" w:hanging="1440"/>
-      </w:pPr>
-    </w:lvl>
-  </w:abstractNum>
-  <w:abstractNum w:abstractNumId="2" w15:restartNumberingAfterBreak="0">
-    <w:nsid w:val="22A55246"/>
-    <w:multiLevelType w:val="hybridMultilevel"/>
-    <w:tmpl w:val="F7260FC6"/>
-    <w:lvl w:ilvl="0" w:tplc="0409000F">
-      <w:start w:val="1"/>
-      <w:numFmt w:val="decimal"/>
-      <w:lvlText w:val="%1."/>
-      <w:lvlJc w:val="left"/>
-      <w:pPr>
-        <w:ind w:left="1004" w:hanging="360"/>
-      </w:pPr>
-    </w:lvl>
-    <w:lvl w:ilvl="1" w:tplc="04090019" w:tentative="1">
-      <w:start w:val="1"/>
-      <w:numFmt w:val="lowerLetter"/>
-      <w:lvlText w:val="%2."/>
-      <w:lvlJc w:val="left"/>
-      <w:pPr>
-        <w:ind w:left="1724" w:hanging="360"/>
-      </w:pPr>
-    </w:lvl>
-    <w:lvl w:ilvl="2" w:tplc="0409001B" w:tentative="1">
-      <w:start w:val="1"/>
-      <w:numFmt w:val="lowerRoman"/>
-      <w:lvlText w:val="%3."/>
-      <w:lvlJc w:val="right"/>
-      <w:pPr>
-        <w:ind w:left="2444" w:hanging="180"/>
-      </w:pPr>
-    </w:lvl>
-    <w:lvl w:ilvl="3" w:tplc="0409000F" w:tentative="1">
-      <w:start w:val="1"/>
-      <w:numFmt w:val="decimal"/>
-      <w:lvlText w:val="%4."/>
-      <w:lvlJc w:val="left"/>
-      <w:pPr>
-        <w:ind w:left="3164" w:hanging="360"/>
-      </w:pPr>
-    </w:lvl>
-    <w:lvl w:ilvl="4" w:tplc="04090019" w:tentative="1">
-      <w:start w:val="1"/>
-      <w:numFmt w:val="lowerLetter"/>
-      <w:lvlText w:val="%5."/>
-      <w:lvlJc w:val="left"/>
-      <w:pPr>
-        <w:ind w:left="3884" w:hanging="360"/>
-      </w:pPr>
-    </w:lvl>
-    <w:lvl w:ilvl="5" w:tplc="0409001B" w:tentative="1">
-      <w:start w:val="1"/>
-      <w:numFmt w:val="lowerRoman"/>
-      <w:lvlText w:val="%6."/>
-      <w:lvlJc w:val="right"/>
-      <w:pPr>
-        <w:ind w:left="4604" w:hanging="180"/>
-      </w:pPr>
-    </w:lvl>
-    <w:lvl w:ilvl="6" w:tplc="0409000F" w:tentative="1">
-      <w:start w:val="1"/>
-      <w:numFmt w:val="decimal"/>
-      <w:lvlText w:val="%7."/>
-      <w:lvlJc w:val="left"/>
-      <w:pPr>
-        <w:ind w:left="5324" w:hanging="360"/>
-      </w:pPr>
-    </w:lvl>
-    <w:lvl w:ilvl="7" w:tplc="04090019" w:tentative="1">
-      <w:start w:val="1"/>
-      <w:numFmt w:val="lowerLetter"/>
-      <w:lvlText w:val="%8."/>
-      <w:lvlJc w:val="left"/>
-      <w:pPr>
-        <w:ind w:left="6044" w:hanging="360"/>
-      </w:pPr>
-    </w:lvl>
-    <w:lvl w:ilvl="8" w:tplc="0409001B" w:tentative="1">
-      <w:start w:val="1"/>
-      <w:numFmt w:val="lowerRoman"/>
-      <w:lvlText w:val="%9."/>
-      <w:lvlJc w:val="right"/>
-      <w:pPr>
-        <w:ind w:left="6764" w:hanging="180"/>
-      </w:pPr>
-    </w:lvl>
-  </w:abstractNum>
-  <w:abstractNum w:abstractNumId="3" w15:restartNumberingAfterBreak="0">
-    <w:nsid w:val="2B7736F4"/>
-    <w:multiLevelType w:val="multilevel"/>
-    <w:tmpl w:val="0409001F"/>
-    <w:lvl w:ilvl="0">
-      <w:start w:val="1"/>
-      <w:numFmt w:val="decimal"/>
-      <w:lvlText w:val="%1."/>
-      <w:lvlJc w:val="left"/>
-      <w:pPr>
-        <w:ind w:left="360" w:hanging="360"/>
-      </w:pPr>
-    </w:lvl>
-    <w:lvl w:ilvl="1">
-      <w:start w:val="1"/>
-      <w:numFmt w:val="decimal"/>
-      <w:lvlText w:val="%1.%2."/>
-      <w:lvlJc w:val="left"/>
-      <w:pPr>
-        <w:ind w:left="792" w:hanging="432"/>
-      </w:pPr>
-    </w:lvl>
-    <w:lvl w:ilvl="2">
-      <w:start w:val="1"/>
-      <w:numFmt w:val="decimal"/>
-      <w:lvlText w:val="%1.%2.%3."/>
-      <w:lvlJc w:val="left"/>
-      <w:pPr>
-        <w:ind w:left="1224" w:hanging="504"/>
-      </w:pPr>
-    </w:lvl>
-    <w:lvl w:ilvl="3">
-      <w:start w:val="1"/>
-      <w:numFmt w:val="decimal"/>
-      <w:lvlText w:val="%1.%2.%3.%4."/>
-      <w:lvlJc w:val="left"/>
-      <w:pPr>
-        <w:ind w:left="1728" w:hanging="648"/>
-      </w:pPr>
-    </w:lvl>
-    <w:lvl w:ilvl="4">
-      <w:start w:val="1"/>
-      <w:numFmt w:val="decimal"/>
-      <w:lvlText w:val="%1.%2.%3.%4.%5."/>
-      <w:lvlJc w:val="left"/>
-      <w:pPr>
-        <w:ind w:left="2232" w:hanging="792"/>
-      </w:pPr>
-    </w:lvl>
-    <w:lvl w:ilvl="5">
-      <w:start w:val="1"/>
-      <w:numFmt w:val="decimal"/>
-      <w:lvlText w:val="%1.%2.%3.%4.%5.%6."/>
-      <w:lvlJc w:val="left"/>
-      <w:pPr>
-        <w:ind w:left="2736" w:hanging="936"/>
-      </w:pPr>
-    </w:lvl>
-    <w:lvl w:ilvl="6">
-      <w:start w:val="1"/>
-      <w:numFmt w:val="decimal"/>
-      <w:lvlText w:val="%1.%2.%3.%4.%5.%6.%7."/>
-      <w:lvlJc w:val="left"/>
-      <w:pPr>
-        <w:ind w:left="3240" w:hanging="1080"/>
-      </w:pPr>
-    </w:lvl>
-    <w:lvl w:ilvl="7">
-      <w:start w:val="1"/>
-      <w:numFmt w:val="decimal"/>
-      <w:lvlText w:val="%1.%2.%3.%4.%5.%6.%7.%8."/>
-      <w:lvlJc w:val="left"/>
-      <w:pPr>
-        <w:ind w:left="3744" w:hanging="1224"/>
-      </w:pPr>
-    </w:lvl>
-    <w:lvl w:ilvl="8">
-      <w:start w:val="1"/>
-      <w:numFmt w:val="decimal"/>
-      <w:lvlText w:val="%1.%2.%3.%4.%5.%6.%7.%8.%9."/>
-      <w:lvlJc w:val="left"/>
-      <w:pPr>
-        <w:ind w:left="4320" w:hanging="1440"/>
-      </w:pPr>
-    </w:lvl>
-  </w:abstractNum>
-  <w:abstractNum w:abstractNumId="4" w15:restartNumberingAfterBreak="0">
-    <w:nsid w:val="3EB96D95"/>
-    <w:multiLevelType w:val="multilevel"/>
-    <w:tmpl w:val="458C8872"/>
+    <w:tmpl w:val="BDF4AB46"/>
     <w:lvl w:ilvl="0">
       <w:start w:val="1"/>
       <w:numFmt w:val="decimal"/>
@@ -5811,125 +5459,44 @@
       </w:pPr>
     </w:lvl>
   </w:abstractNum>
-  <w:abstractNum w:abstractNumId="5" w15:restartNumberingAfterBreak="0">
-    <w:nsid w:val="41550A9E"/>
-    <w:multiLevelType w:val="hybridMultilevel"/>
-    <w:tmpl w:val="F132AAC4"/>
-    <w:lvl w:ilvl="0" w:tplc="0409000F">
+  <w:abstractNum w:abstractNumId="1" w15:restartNumberingAfterBreak="0">
+    <w:nsid w:val="39A52F74"/>
+    <w:multiLevelType w:val="multilevel"/>
+    <w:tmpl w:val="86003342"/>
+    <w:lvl w:ilvl="0">
       <w:start w:val="1"/>
       <w:numFmt w:val="decimal"/>
       <w:lvlText w:val="%1."/>
       <w:lvlJc w:val="left"/>
       <w:pPr>
-        <w:ind w:left="1004" w:hanging="360"/>
-      </w:pPr>
-    </w:lvl>
-    <w:lvl w:ilvl="1" w:tplc="04090019" w:tentative="1">
-      <w:start w:val="1"/>
-      <w:numFmt w:val="lowerLetter"/>
-      <w:lvlText w:val="%2."/>
-      <w:lvlJc w:val="left"/>
-      <w:pPr>
-        <w:ind w:left="1724" w:hanging="360"/>
-      </w:pPr>
-    </w:lvl>
-    <w:lvl w:ilvl="2" w:tplc="0409001B" w:tentative="1">
-      <w:start w:val="1"/>
-      <w:numFmt w:val="lowerRoman"/>
-      <w:lvlText w:val="%3."/>
-      <w:lvlJc w:val="right"/>
-      <w:pPr>
-        <w:ind w:left="2444" w:hanging="180"/>
-      </w:pPr>
-    </w:lvl>
-    <w:lvl w:ilvl="3" w:tplc="0409000F" w:tentative="1">
-      <w:start w:val="1"/>
-      <w:numFmt w:val="decimal"/>
-      <w:lvlText w:val="%4."/>
-      <w:lvlJc w:val="left"/>
-      <w:pPr>
-        <w:ind w:left="3164" w:hanging="360"/>
-      </w:pPr>
-    </w:lvl>
-    <w:lvl w:ilvl="4" w:tplc="04090019" w:tentative="1">
-      <w:start w:val="1"/>
-      <w:numFmt w:val="lowerLetter"/>
-      <w:lvlText w:val="%5."/>
-      <w:lvlJc w:val="left"/>
-      <w:pPr>
-        <w:ind w:left="3884" w:hanging="360"/>
-      </w:pPr>
-    </w:lvl>
-    <w:lvl w:ilvl="5" w:tplc="0409001B" w:tentative="1">
-      <w:start w:val="1"/>
-      <w:numFmt w:val="lowerRoman"/>
-      <w:lvlText w:val="%6."/>
-      <w:lvlJc w:val="right"/>
-      <w:pPr>
-        <w:ind w:left="4604" w:hanging="180"/>
-      </w:pPr>
-    </w:lvl>
-    <w:lvl w:ilvl="6" w:tplc="0409000F" w:tentative="1">
-      <w:start w:val="1"/>
-      <w:numFmt w:val="decimal"/>
-      <w:lvlText w:val="%7."/>
-      <w:lvlJc w:val="left"/>
-      <w:pPr>
-        <w:ind w:left="5324" w:hanging="360"/>
-      </w:pPr>
-    </w:lvl>
-    <w:lvl w:ilvl="7" w:tplc="04090019" w:tentative="1">
-      <w:start w:val="1"/>
-      <w:numFmt w:val="lowerLetter"/>
-      <w:lvlText w:val="%8."/>
-      <w:lvlJc w:val="left"/>
-      <w:pPr>
-        <w:ind w:left="6044" w:hanging="360"/>
-      </w:pPr>
-    </w:lvl>
-    <w:lvl w:ilvl="8" w:tplc="0409001B" w:tentative="1">
-      <w:start w:val="1"/>
-      <w:numFmt w:val="lowerRoman"/>
-      <w:lvlText w:val="%9."/>
-      <w:lvlJc w:val="right"/>
-      <w:pPr>
-        <w:ind w:left="6764" w:hanging="180"/>
-      </w:pPr>
-    </w:lvl>
-  </w:abstractNum>
-  <w:abstractNum w:abstractNumId="6" w15:restartNumberingAfterBreak="0">
-    <w:nsid w:val="495C2232"/>
-    <w:multiLevelType w:val="multilevel"/>
-    <w:tmpl w:val="458C8872"/>
-    <w:styleLink w:val="CurrentList1"/>
-    <w:lvl w:ilvl="0">
-      <w:start w:val="1"/>
-      <w:numFmt w:val="decimal"/>
-      <w:lvlText w:val="[%1]. "/>
-      <w:lvlJc w:val="left"/>
-      <w:pPr>
-        <w:ind w:left="-120" w:hanging="360"/>
-      </w:pPr>
-      <w:rPr>
-        <w:rFonts w:ascii="Times New Roman" w:eastAsia="Times New Roman" w:hAnsi="Times New Roman" w:cs="Times New Roman"/>
-      </w:rPr>
+        <w:tabs>
+          <w:tab w:val="num" w:pos="720"/>
+        </w:tabs>
+        <w:ind w:left="720" w:hanging="720"/>
+      </w:pPr>
     </w:lvl>
     <w:lvl w:ilvl="1">
       <w:start w:val="1"/>
-      <w:numFmt w:val="lowerLetter"/>
+      <w:numFmt w:val="decimal"/>
       <w:lvlText w:val="%2."/>
       <w:lvlJc w:val="left"/>
       <w:pPr>
-        <w:ind w:left="600" w:hanging="360"/>
+        <w:tabs>
+          <w:tab w:val="num" w:pos="1440"/>
+        </w:tabs>
+        <w:ind w:left="1440" w:hanging="720"/>
       </w:pPr>
     </w:lvl>
     <w:lvl w:ilvl="2">
       <w:start w:val="1"/>
-      <w:numFmt w:val="lowerRoman"/>
+      <w:numFmt w:val="decimal"/>
       <w:lvlText w:val="%3."/>
-      <w:lvlJc w:val="right"/>
-      <w:pPr>
-        <w:ind w:left="1320" w:hanging="180"/>
+      <w:lvlJc w:val="left"/>
+      <w:pPr>
+        <w:tabs>
+          <w:tab w:val="num" w:pos="2160"/>
+        </w:tabs>
+        <w:ind w:left="2160" w:hanging="720"/>
       </w:pPr>
     </w:lvl>
     <w:lvl w:ilvl="3">
@@ -5938,25 +5505,34 @@
       <w:lvlText w:val="%4."/>
       <w:lvlJc w:val="left"/>
       <w:pPr>
-        <w:ind w:left="2040" w:hanging="360"/>
+        <w:tabs>
+          <w:tab w:val="num" w:pos="2880"/>
+        </w:tabs>
+        <w:ind w:left="2880" w:hanging="720"/>
       </w:pPr>
     </w:lvl>
     <w:lvl w:ilvl="4">
       <w:start w:val="1"/>
-      <w:numFmt w:val="lowerLetter"/>
+      <w:numFmt w:val="decimal"/>
       <w:lvlText w:val="%5."/>
       <w:lvlJc w:val="left"/>
       <w:pPr>
-        <w:ind w:left="2760" w:hanging="360"/>
+        <w:tabs>
+          <w:tab w:val="num" w:pos="3600"/>
+        </w:tabs>
+        <w:ind w:left="3600" w:hanging="720"/>
       </w:pPr>
     </w:lvl>
     <w:lvl w:ilvl="5">
       <w:start w:val="1"/>
-      <w:numFmt w:val="lowerRoman"/>
+      <w:numFmt w:val="decimal"/>
       <w:lvlText w:val="%6."/>
-      <w:lvlJc w:val="right"/>
-      <w:pPr>
-        <w:ind w:left="3480" w:hanging="180"/>
+      <w:lvlJc w:val="left"/>
+      <w:pPr>
+        <w:tabs>
+          <w:tab w:val="num" w:pos="4320"/>
+        </w:tabs>
+        <w:ind w:left="4320" w:hanging="720"/>
       </w:pPr>
     </w:lvl>
     <w:lvl w:ilvl="6">
@@ -5965,54 +5541,139 @@
       <w:lvlText w:val="%7."/>
       <w:lvlJc w:val="left"/>
       <w:pPr>
-        <w:ind w:left="4200" w:hanging="360"/>
+        <w:tabs>
+          <w:tab w:val="num" w:pos="5040"/>
+        </w:tabs>
+        <w:ind w:left="5040" w:hanging="720"/>
       </w:pPr>
     </w:lvl>
     <w:lvl w:ilvl="7">
       <w:start w:val="1"/>
-      <w:numFmt w:val="lowerLetter"/>
+      <w:numFmt w:val="decimal"/>
       <w:lvlText w:val="%8."/>
       <w:lvlJc w:val="left"/>
       <w:pPr>
-        <w:ind w:left="4920" w:hanging="360"/>
+        <w:tabs>
+          <w:tab w:val="num" w:pos="5760"/>
+        </w:tabs>
+        <w:ind w:left="5760" w:hanging="720"/>
       </w:pPr>
     </w:lvl>
     <w:lvl w:ilvl="8">
       <w:start w:val="1"/>
-      <w:numFmt w:val="lowerRoman"/>
+      <w:numFmt w:val="decimal"/>
       <w:lvlText w:val="%9."/>
-      <w:lvlJc w:val="right"/>
-      <w:pPr>
-        <w:ind w:left="5640" w:hanging="180"/>
+      <w:lvlJc w:val="left"/>
+      <w:pPr>
+        <w:tabs>
+          <w:tab w:val="num" w:pos="6480"/>
+        </w:tabs>
+        <w:ind w:left="6480" w:hanging="720"/>
       </w:pPr>
     </w:lvl>
   </w:abstractNum>
-  <w:num w:numId="1" w16cid:durableId="624315861">
-    <w:abstractNumId w:val="4"/>
-  </w:num>
-  <w:num w:numId="2" w16cid:durableId="742876454">
+  <w:abstractNum w:abstractNumId="2" w15:restartNumberingAfterBreak="0">
+    <w:nsid w:val="3C513962"/>
+    <w:multiLevelType w:val="multilevel"/>
+    <w:tmpl w:val="22265B02"/>
+    <w:lvl w:ilvl="0">
+      <w:start w:val="1"/>
+      <w:numFmt w:val="decimal"/>
+      <w:pStyle w:val="ICMATitleSub"/>
+      <w:lvlText w:val="%1."/>
+      <w:lvlJc w:val="left"/>
+      <w:pPr>
+        <w:ind w:left="360" w:hanging="360"/>
+      </w:pPr>
+    </w:lvl>
+    <w:lvl w:ilvl="1">
+      <w:start w:val="1"/>
+      <w:numFmt w:val="decimal"/>
+      <w:pStyle w:val="ICMATitleSubSub"/>
+      <w:lvlText w:val="%1.%2."/>
+      <w:lvlJc w:val="left"/>
+      <w:pPr>
+        <w:ind w:left="792" w:hanging="432"/>
+      </w:pPr>
+    </w:lvl>
+    <w:lvl w:ilvl="2">
+      <w:start w:val="1"/>
+      <w:numFmt w:val="decimal"/>
+      <w:lvlText w:val="%1.%2.%3."/>
+      <w:lvlJc w:val="left"/>
+      <w:pPr>
+        <w:ind w:left="1224" w:hanging="504"/>
+      </w:pPr>
+    </w:lvl>
+    <w:lvl w:ilvl="3">
+      <w:start w:val="1"/>
+      <w:numFmt w:val="decimal"/>
+      <w:lvlText w:val="%1.%2.%3.%4."/>
+      <w:lvlJc w:val="left"/>
+      <w:pPr>
+        <w:ind w:left="1728" w:hanging="647"/>
+      </w:pPr>
+    </w:lvl>
+    <w:lvl w:ilvl="4">
+      <w:start w:val="1"/>
+      <w:numFmt w:val="decimal"/>
+      <w:lvlText w:val="%1.%2.%3.%4.%5."/>
+      <w:lvlJc w:val="left"/>
+      <w:pPr>
+        <w:ind w:left="2232" w:hanging="792"/>
+      </w:pPr>
+    </w:lvl>
+    <w:lvl w:ilvl="5">
+      <w:start w:val="1"/>
+      <w:numFmt w:val="decimal"/>
+      <w:lvlText w:val="%1.%2.%3.%4.%5.%6."/>
+      <w:lvlJc w:val="left"/>
+      <w:pPr>
+        <w:ind w:left="2736" w:hanging="935"/>
+      </w:pPr>
+    </w:lvl>
+    <w:lvl w:ilvl="6">
+      <w:start w:val="1"/>
+      <w:numFmt w:val="decimal"/>
+      <w:lvlText w:val="%1.%2.%3.%4.%5.%6.%7."/>
+      <w:lvlJc w:val="left"/>
+      <w:pPr>
+        <w:ind w:left="3240" w:hanging="1080"/>
+      </w:pPr>
+    </w:lvl>
+    <w:lvl w:ilvl="7">
+      <w:start w:val="1"/>
+      <w:numFmt w:val="decimal"/>
+      <w:lvlText w:val="%1.%2.%3.%4.%5.%6.%7.%8."/>
+      <w:lvlJc w:val="left"/>
+      <w:pPr>
+        <w:ind w:left="3744" w:hanging="1224"/>
+      </w:pPr>
+    </w:lvl>
+    <w:lvl w:ilvl="8">
+      <w:start w:val="1"/>
+      <w:numFmt w:val="decimal"/>
+      <w:lvlText w:val="%1.%2.%3.%4.%5.%6.%7.%8.%9."/>
+      <w:lvlJc w:val="left"/>
+      <w:pPr>
+        <w:ind w:left="4320" w:hanging="1440"/>
+      </w:pPr>
+    </w:lvl>
+  </w:abstractNum>
+  <w:num w:numId="1" w16cid:durableId="1171799632">
     <w:abstractNumId w:val="0"/>
   </w:num>
-  <w:num w:numId="3" w16cid:durableId="449517796">
-    <w:abstractNumId w:val="3"/>
-  </w:num>
-  <w:num w:numId="4" w16cid:durableId="1701929727">
-    <w:abstractNumId w:val="1"/>
-  </w:num>
-  <w:num w:numId="5" w16cid:durableId="2136022986">
-    <w:abstractNumId w:val="5"/>
-  </w:num>
-  <w:num w:numId="6" w16cid:durableId="644166886">
+  <w:num w:numId="2" w16cid:durableId="872034326">
     <w:abstractNumId w:val="2"/>
   </w:num>
-  <w:num w:numId="7" w16cid:durableId="42222393">
-    <w:abstractNumId w:val="6"/>
+  <w:num w:numId="3" w16cid:durableId="1631856749">
+    <w:abstractNumId w:val="1"/>
   </w:num>
 </w:numbering>
 </file>
 
 <file path=word/styles.xml><?xml version="1.0" encoding="utf-8"?>
-<w:styles xmlns:mc="http://schemas.openxmlformats.org/markup-compatibility/2006" xmlns:r="http://schemas.openxmlformats.org/officeDocument/2006/relationships" xmlns:w="http://schemas.openxmlformats.org/wordprocessingml/2006/main" xmlns:w14="http://schemas.microsoft.com/office/word/2010/wordml" xmlns:w15="http://schemas.microsoft.com/office/word/2012/wordml" xmlns:w16cex="http://schemas.microsoft.com/office/word/2018/wordml/cex" xmlns:w16cid="http://schemas.microsoft.com/office/word/2016/wordml/cid" xmlns:w16="http://schemas.microsoft.com/office/word/2018/wordml" xmlns:w16sdtdh="http://schemas.microsoft.com/office/word/2020/wordml/sdtdatahash" xmlns:w16se="http://schemas.microsoft.com/office/word/2015/wordml/symex" mc:Ignorable="w14 w15 w16se w16cid w16 w16cex w16sdtdh">
+<w:styles xmlns:mc="http://schemas.openxmlformats.org/markup-compatibility/2006" xmlns:r="http://schemas.openxmlformats.org/officeDocument/2006/relationships" xmlns:w="http://schemas.openxmlformats.org/wordprocessingml/2006/main" xmlns:w14="http://schemas.microsoft.com/office/word/2010/wordml" xmlns:w15="http://schemas.microsoft.com/office/word/2012/wordml" xmlns:w16cex="http://schemas.microsoft.com/office/word/2018/wordml/cex" xmlns:w16cid="http://schemas.microsoft.com/office/word/2016/wordml/cid" xmlns:w16="http://schemas.microsoft.com/office/word/2018/wordml" xmlns:w16du="http://schemas.microsoft.com/office/word/2023/wordml/word16du" xmlns:w16sdtdh="http://schemas.microsoft.com/office/word/2020/wordml/sdtdatahash" xmlns:w16sdtfl="http://schemas.microsoft.com/office/word/2024/wordml/sdtformatlock" xmlns:w16se="http://schemas.microsoft.com/office/word/2015/wordml/symex" mc:Ignorable="w14 w15 w16se w16cid w16 w16cex w16sdtdh w16sdtfl w16du">
   <w:docDefaults>
     <w:rPrDefault>
       <w:rPr>
@@ -7051,11 +6712,17 @@
     <w:name w:val="Current List1"/>
     <w:uiPriority w:val="99"/>
     <w:rsid w:val="000604F3"/>
-    <w:pPr>
-      <w:numPr>
-        <w:numId w:val="7"/>
-      </w:numPr>
-    </w:pPr>
+  </w:style>
+  <w:style w:type="table" w:customStyle="1" w:styleId="a4">
+    <w:basedOn w:val="TableNormal"/>
+    <w:tblPr>
+      <w:tblStyleRowBandSize w:val="1"/>
+      <w:tblStyleColBandSize w:val="1"/>
+      <w:tblCellMar>
+        <w:left w:w="115" w:type="dxa"/>
+        <w:right w:w="115" w:type="dxa"/>
+      </w:tblCellMar>
+    </w:tblPr>
   </w:style>
 </w:styles>
 </file>
@@ -7357,12 +7024,8 @@
 
 <file path=customXml/item1.xml><?xml version="1.0" encoding="utf-8"?>
 <go:gDocsCustomXmlDataStorage xmlns:go="http://customooxmlschemas.google.com/" xmlns:r="http://schemas.openxmlformats.org/officeDocument/2006/relationships" uri="GoogleDocsCustomDataVersion2">
-  <go:docsCustomData xmlns:go="http://customooxmlschemas.google.com/" roundtripDataSignature="AMtx7mgA/whd0mHrG9l6HuXAn/rblA8PBQ==">CgMxLjAaJQoBMBIgCh4IB0IaCg9UaW1lcyBOZXcgUm9tYW4SB0d1bmdzdWgyCGguZ2pkZ3hzMgloLjMwajB6bGw4AHIhMW9zTFNrc1E1cHhlMkhGdHF6TlNYRXRDTjdPTFFjZjZ3</go:docsCustomData>
+  <go:docsCustomData xmlns:go="http://customooxmlschemas.google.com/" roundtripDataSignature="AMtx7mjb4RdY0T4od1UcMl8zbGLpYeCGMQ==">CgMxLjAyCWguMzBqMHpsbDgAciExWHNGMjNKT0xxRlk4RVlRMkI2T214TUdKQUlod1pRVkU=</go:docsCustomData>
 </go:gDocsCustomXmlDataStorage>
-</file>
-
-<file path=customXml/item2.xml><?xml version="1.0" encoding="utf-8"?>
-<b:Sources xmlns:b="http://schemas.openxmlformats.org/officeDocument/2006/bibliography" xmlns="http://schemas.openxmlformats.org/officeDocument/2006/bibliography" SelectedStyle="/APASixthEditionOfficeOnline.xsl" StyleName="APA" Version="6"/>
 </file>
 
 <file path=customXml/itemProps1.xml><?xml version="1.0" encoding="utf-8"?>
@@ -7372,12 +7035,4 @@
     <ds:schemaRef ds:uri="http://schemas.openxmlformats.org/officeDocument/2006/relationships"/>
   </ds:schemaRefs>
 </ds:datastoreItem>
-</file>
-
-<file path=customXml/itemProps2.xml><?xml version="1.0" encoding="utf-8"?>
-<ds:datastoreItem xmlns:ds="http://schemas.openxmlformats.org/officeDocument/2006/customXml" ds:itemID="{B6A22890-4477-3842-ABB4-294086E69967}">
-  <ds:schemaRefs>
-    <ds:schemaRef ds:uri="http://schemas.openxmlformats.org/officeDocument/2006/bibliography"/>
-  </ds:schemaRefs>
-</ds:datastoreItem>
 </file>
</xml_diff>